<commit_message>
Doc updated with directive
</commit_message>
<xml_diff>
--- a/src/assets/doc/Angular.docx
+++ b/src/assets/doc/Angular.docx
@@ -1620,6 +1620,14 @@
         </w:rPr>
         <w:t> alter the appearance or behavior of an existing elemen</w:t>
       </w:r>
+      <w:r>
+        <w:rPr>
+          <w:rFonts w:ascii="Arial" w:hAnsi="Arial" w:cs="Arial"/>
+          <w:color w:val="444444"/>
+          <w:shd w:val="clear" w:color="auto" w:fill="FFFFFF"/>
+        </w:rPr>
+        <w:t>t</w:t>
+      </w:r>
     </w:p>
     <w:p>
       <w:pPr>
@@ -8865,6 +8873,2059 @@
     <w:p>
       <w:pPr>
         <w:pStyle w:val="NoSpacing"/>
+        <w:rPr>
+          <w:b/>
+          <w:sz w:val="22"/>
+        </w:rPr>
+      </w:pPr>
+      <w:r>
+        <w:rPr>
+          <w:b/>
+          <w:sz w:val="22"/>
+        </w:rPr>
+        <w:t>User Define Attribute directive or Custom Directive</w:t>
+      </w:r>
+    </w:p>
+    <w:p>
+      <w:pPr>
+        <w:pStyle w:val="NoSpacing"/>
+        <w:rPr>
+          <w:b/>
+          <w:sz w:val="22"/>
+        </w:rPr>
+      </w:pPr>
+    </w:p>
+    <w:p>
+      <w:pPr>
+        <w:shd w:val="clear" w:color="auto" w:fill="1E1E1E"/>
+        <w:spacing w:after="0" w:line="285" w:lineRule="atLeast"/>
+        <w:rPr>
+          <w:rFonts w:ascii="Consolas" w:eastAsia="Times New Roman" w:hAnsi="Consolas" w:cs="Consolas"/>
+          <w:color w:val="D4D4D4"/>
+          <w:sz w:val="21"/>
+          <w:szCs w:val="21"/>
+        </w:rPr>
+      </w:pPr>
+      <w:r>
+        <w:rPr>
+          <w:rFonts w:ascii="Consolas" w:eastAsia="Times New Roman" w:hAnsi="Consolas" w:cs="Consolas"/>
+          <w:color w:val="D4D4D4"/>
+          <w:sz w:val="21"/>
+          <w:szCs w:val="21"/>
+        </w:rPr>
+        <w:t>@</w:t>
+      </w:r>
+      <w:r>
+        <w:rPr>
+          <w:rFonts w:ascii="Consolas" w:eastAsia="Times New Roman" w:hAnsi="Consolas" w:cs="Consolas"/>
+          <w:color w:val="DCDCAA"/>
+          <w:sz w:val="21"/>
+          <w:szCs w:val="21"/>
+        </w:rPr>
+        <w:t>Directive</w:t>
+      </w:r>
+      <w:r>
+        <w:rPr>
+          <w:rFonts w:ascii="Consolas" w:eastAsia="Times New Roman" w:hAnsi="Consolas" w:cs="Consolas"/>
+          <w:color w:val="D4D4D4"/>
+          <w:sz w:val="21"/>
+          <w:szCs w:val="21"/>
+        </w:rPr>
+        <w:t>({</w:t>
+      </w:r>
+    </w:p>
+    <w:p>
+      <w:pPr>
+        <w:shd w:val="clear" w:color="auto" w:fill="1E1E1E"/>
+        <w:spacing w:after="0" w:line="285" w:lineRule="atLeast"/>
+        <w:rPr>
+          <w:rFonts w:ascii="Consolas" w:eastAsia="Times New Roman" w:hAnsi="Consolas" w:cs="Consolas"/>
+          <w:color w:val="D4D4D4"/>
+          <w:sz w:val="21"/>
+          <w:szCs w:val="21"/>
+        </w:rPr>
+      </w:pPr>
+      <w:r>
+        <w:rPr>
+          <w:rFonts w:ascii="Consolas" w:eastAsia="Times New Roman" w:hAnsi="Consolas" w:cs="Consolas"/>
+          <w:color w:val="D4D4D4"/>
+          <w:sz w:val="21"/>
+          <w:szCs w:val="21"/>
+        </w:rPr>
+        <w:t xml:space="preserve">  </w:t>
+      </w:r>
+      <w:r>
+        <w:rPr>
+          <w:rFonts w:ascii="Consolas" w:eastAsia="Times New Roman" w:hAnsi="Consolas" w:cs="Consolas"/>
+          <w:color w:val="9CDCFE"/>
+          <w:sz w:val="21"/>
+          <w:szCs w:val="21"/>
+        </w:rPr>
+        <w:t>selector:</w:t>
+      </w:r>
+      <w:r>
+        <w:rPr>
+          <w:rFonts w:ascii="Consolas" w:eastAsia="Times New Roman" w:hAnsi="Consolas" w:cs="Consolas"/>
+          <w:color w:val="D4D4D4"/>
+          <w:sz w:val="21"/>
+          <w:szCs w:val="21"/>
+        </w:rPr>
+        <w:t xml:space="preserve"> </w:t>
+      </w:r>
+      <w:r>
+        <w:rPr>
+          <w:rFonts w:ascii="Consolas" w:eastAsia="Times New Roman" w:hAnsi="Consolas" w:cs="Consolas"/>
+          <w:color w:val="CE9178"/>
+          <w:sz w:val="21"/>
+          <w:szCs w:val="21"/>
+        </w:rPr>
+        <w:t>'[appBasicHighlight]'</w:t>
+      </w:r>
+    </w:p>
+    <w:p>
+      <w:pPr>
+        <w:shd w:val="clear" w:color="auto" w:fill="1E1E1E"/>
+        <w:spacing w:after="0" w:line="285" w:lineRule="atLeast"/>
+        <w:rPr>
+          <w:rFonts w:ascii="Consolas" w:eastAsia="Times New Roman" w:hAnsi="Consolas" w:cs="Consolas"/>
+          <w:color w:val="D4D4D4"/>
+          <w:sz w:val="21"/>
+          <w:szCs w:val="21"/>
+        </w:rPr>
+      </w:pPr>
+      <w:r>
+        <w:rPr>
+          <w:rFonts w:ascii="Consolas" w:eastAsia="Times New Roman" w:hAnsi="Consolas" w:cs="Consolas"/>
+          <w:color w:val="D4D4D4"/>
+          <w:sz w:val="21"/>
+          <w:szCs w:val="21"/>
+        </w:rPr>
+        <w:t>})</w:t>
+      </w:r>
+    </w:p>
+    <w:p>
+      <w:pPr>
+        <w:shd w:val="clear" w:color="auto" w:fill="1E1E1E"/>
+        <w:spacing w:after="0" w:line="285" w:lineRule="atLeast"/>
+        <w:rPr>
+          <w:rFonts w:ascii="Consolas" w:eastAsia="Times New Roman" w:hAnsi="Consolas" w:cs="Consolas"/>
+          <w:color w:val="D4D4D4"/>
+          <w:sz w:val="21"/>
+          <w:szCs w:val="21"/>
+        </w:rPr>
+      </w:pPr>
+      <w:r>
+        <w:rPr>
+          <w:rFonts w:ascii="Consolas" w:eastAsia="Times New Roman" w:hAnsi="Consolas" w:cs="Consolas"/>
+          <w:color w:val="C586C0"/>
+          <w:sz w:val="21"/>
+          <w:szCs w:val="21"/>
+        </w:rPr>
+        <w:t>export</w:t>
+      </w:r>
+      <w:r>
+        <w:rPr>
+          <w:rFonts w:ascii="Consolas" w:eastAsia="Times New Roman" w:hAnsi="Consolas" w:cs="Consolas"/>
+          <w:color w:val="D4D4D4"/>
+          <w:sz w:val="21"/>
+          <w:szCs w:val="21"/>
+        </w:rPr>
+        <w:t xml:space="preserve"> </w:t>
+      </w:r>
+      <w:r>
+        <w:rPr>
+          <w:rFonts w:ascii="Consolas" w:eastAsia="Times New Roman" w:hAnsi="Consolas" w:cs="Consolas"/>
+          <w:color w:val="569CD6"/>
+          <w:sz w:val="21"/>
+          <w:szCs w:val="21"/>
+        </w:rPr>
+        <w:t>class</w:t>
+      </w:r>
+      <w:r>
+        <w:rPr>
+          <w:rFonts w:ascii="Consolas" w:eastAsia="Times New Roman" w:hAnsi="Consolas" w:cs="Consolas"/>
+          <w:color w:val="D4D4D4"/>
+          <w:sz w:val="21"/>
+          <w:szCs w:val="21"/>
+        </w:rPr>
+        <w:t xml:space="preserve"> </w:t>
+      </w:r>
+      <w:r>
+        <w:rPr>
+          <w:rFonts w:ascii="Consolas" w:eastAsia="Times New Roman" w:hAnsi="Consolas" w:cs="Consolas"/>
+          <w:color w:val="4EC9B0"/>
+          <w:sz w:val="21"/>
+          <w:szCs w:val="21"/>
+        </w:rPr>
+        <w:t>BasicHighlightDirective</w:t>
+      </w:r>
+      <w:r>
+        <w:rPr>
+          <w:rFonts w:ascii="Consolas" w:eastAsia="Times New Roman" w:hAnsi="Consolas" w:cs="Consolas"/>
+          <w:color w:val="D4D4D4"/>
+          <w:sz w:val="21"/>
+          <w:szCs w:val="21"/>
+        </w:rPr>
+        <w:t xml:space="preserve"> </w:t>
+      </w:r>
+      <w:r>
+        <w:rPr>
+          <w:rFonts w:ascii="Consolas" w:eastAsia="Times New Roman" w:hAnsi="Consolas" w:cs="Consolas"/>
+          <w:color w:val="569CD6"/>
+          <w:sz w:val="21"/>
+          <w:szCs w:val="21"/>
+        </w:rPr>
+        <w:t>implements</w:t>
+      </w:r>
+      <w:r>
+        <w:rPr>
+          <w:rFonts w:ascii="Consolas" w:eastAsia="Times New Roman" w:hAnsi="Consolas" w:cs="Consolas"/>
+          <w:color w:val="D4D4D4"/>
+          <w:sz w:val="21"/>
+          <w:szCs w:val="21"/>
+        </w:rPr>
+        <w:t xml:space="preserve"> </w:t>
+      </w:r>
+      <w:r>
+        <w:rPr>
+          <w:rFonts w:ascii="Consolas" w:eastAsia="Times New Roman" w:hAnsi="Consolas" w:cs="Consolas"/>
+          <w:color w:val="4EC9B0"/>
+          <w:sz w:val="21"/>
+          <w:szCs w:val="21"/>
+        </w:rPr>
+        <w:t>OnInit</w:t>
+      </w:r>
+      <w:r>
+        <w:rPr>
+          <w:rFonts w:ascii="Consolas" w:eastAsia="Times New Roman" w:hAnsi="Consolas" w:cs="Consolas"/>
+          <w:color w:val="D4D4D4"/>
+          <w:sz w:val="21"/>
+          <w:szCs w:val="21"/>
+        </w:rPr>
+        <w:t>{</w:t>
+      </w:r>
+    </w:p>
+    <w:p>
+      <w:pPr>
+        <w:shd w:val="clear" w:color="auto" w:fill="1E1E1E"/>
+        <w:spacing w:after="0" w:line="285" w:lineRule="atLeast"/>
+        <w:rPr>
+          <w:rFonts w:ascii="Consolas" w:eastAsia="Times New Roman" w:hAnsi="Consolas" w:cs="Consolas"/>
+          <w:color w:val="D4D4D4"/>
+          <w:sz w:val="21"/>
+          <w:szCs w:val="21"/>
+        </w:rPr>
+      </w:pPr>
+    </w:p>
+    <w:p>
+      <w:pPr>
+        <w:shd w:val="clear" w:color="auto" w:fill="1E1E1E"/>
+        <w:spacing w:after="0" w:line="285" w:lineRule="atLeast"/>
+        <w:rPr>
+          <w:rFonts w:ascii="Consolas" w:eastAsia="Times New Roman" w:hAnsi="Consolas" w:cs="Consolas"/>
+          <w:color w:val="D4D4D4"/>
+          <w:sz w:val="21"/>
+          <w:szCs w:val="21"/>
+        </w:rPr>
+      </w:pPr>
+      <w:r>
+        <w:rPr>
+          <w:rFonts w:ascii="Consolas" w:eastAsia="Times New Roman" w:hAnsi="Consolas" w:cs="Consolas"/>
+          <w:color w:val="D4D4D4"/>
+          <w:sz w:val="21"/>
+          <w:szCs w:val="21"/>
+        </w:rPr>
+        <w:t xml:space="preserve">  </w:t>
+      </w:r>
+      <w:r>
+        <w:rPr>
+          <w:rFonts w:ascii="Consolas" w:eastAsia="Times New Roman" w:hAnsi="Consolas" w:cs="Consolas"/>
+          <w:color w:val="569CD6"/>
+          <w:sz w:val="21"/>
+          <w:szCs w:val="21"/>
+        </w:rPr>
+        <w:t>constructor</w:t>
+      </w:r>
+      <w:r>
+        <w:rPr>
+          <w:rFonts w:ascii="Consolas" w:eastAsia="Times New Roman" w:hAnsi="Consolas" w:cs="Consolas"/>
+          <w:color w:val="D4D4D4"/>
+          <w:sz w:val="21"/>
+          <w:szCs w:val="21"/>
+        </w:rPr>
+        <w:t>(</w:t>
+      </w:r>
+      <w:r>
+        <w:rPr>
+          <w:rFonts w:ascii="Consolas" w:eastAsia="Times New Roman" w:hAnsi="Consolas" w:cs="Consolas"/>
+          <w:color w:val="569CD6"/>
+          <w:sz w:val="21"/>
+          <w:szCs w:val="21"/>
+        </w:rPr>
+        <w:t>private</w:t>
+      </w:r>
+      <w:r>
+        <w:rPr>
+          <w:rFonts w:ascii="Consolas" w:eastAsia="Times New Roman" w:hAnsi="Consolas" w:cs="Consolas"/>
+          <w:color w:val="D4D4D4"/>
+          <w:sz w:val="21"/>
+          <w:szCs w:val="21"/>
+        </w:rPr>
+        <w:t xml:space="preserve"> </w:t>
+      </w:r>
+      <w:r>
+        <w:rPr>
+          <w:rFonts w:ascii="Consolas" w:eastAsia="Times New Roman" w:hAnsi="Consolas" w:cs="Consolas"/>
+          <w:color w:val="9CDCFE"/>
+          <w:sz w:val="21"/>
+          <w:szCs w:val="21"/>
+        </w:rPr>
+        <w:t>elementRef</w:t>
+      </w:r>
+      <w:r>
+        <w:rPr>
+          <w:rFonts w:ascii="Consolas" w:eastAsia="Times New Roman" w:hAnsi="Consolas" w:cs="Consolas"/>
+          <w:color w:val="D4D4D4"/>
+          <w:sz w:val="21"/>
+          <w:szCs w:val="21"/>
+        </w:rPr>
+        <w:t>:</w:t>
+      </w:r>
+      <w:r>
+        <w:rPr>
+          <w:rFonts w:ascii="Consolas" w:eastAsia="Times New Roman" w:hAnsi="Consolas" w:cs="Consolas"/>
+          <w:color w:val="4EC9B0"/>
+          <w:sz w:val="21"/>
+          <w:szCs w:val="21"/>
+        </w:rPr>
+        <w:t>ElementRef</w:t>
+      </w:r>
+      <w:r>
+        <w:rPr>
+          <w:rFonts w:ascii="Consolas" w:eastAsia="Times New Roman" w:hAnsi="Consolas" w:cs="Consolas"/>
+          <w:color w:val="D4D4D4"/>
+          <w:sz w:val="21"/>
+          <w:szCs w:val="21"/>
+        </w:rPr>
+        <w:t>) { }</w:t>
+      </w:r>
+    </w:p>
+    <w:p>
+      <w:pPr>
+        <w:shd w:val="clear" w:color="auto" w:fill="1E1E1E"/>
+        <w:spacing w:after="0" w:line="285" w:lineRule="atLeast"/>
+        <w:rPr>
+          <w:rFonts w:ascii="Consolas" w:eastAsia="Times New Roman" w:hAnsi="Consolas" w:cs="Consolas"/>
+          <w:color w:val="D4D4D4"/>
+          <w:sz w:val="21"/>
+          <w:szCs w:val="21"/>
+        </w:rPr>
+      </w:pPr>
+    </w:p>
+    <w:p>
+      <w:pPr>
+        <w:shd w:val="clear" w:color="auto" w:fill="1E1E1E"/>
+        <w:spacing w:after="0" w:line="285" w:lineRule="atLeast"/>
+        <w:rPr>
+          <w:rFonts w:ascii="Consolas" w:eastAsia="Times New Roman" w:hAnsi="Consolas" w:cs="Consolas"/>
+          <w:color w:val="D4D4D4"/>
+          <w:sz w:val="21"/>
+          <w:szCs w:val="21"/>
+        </w:rPr>
+      </w:pPr>
+      <w:r>
+        <w:rPr>
+          <w:rFonts w:ascii="Consolas" w:eastAsia="Times New Roman" w:hAnsi="Consolas" w:cs="Consolas"/>
+          <w:color w:val="D4D4D4"/>
+          <w:sz w:val="21"/>
+          <w:szCs w:val="21"/>
+        </w:rPr>
+        <w:t xml:space="preserve">  </w:t>
+      </w:r>
+      <w:r>
+        <w:rPr>
+          <w:rFonts w:ascii="Consolas" w:eastAsia="Times New Roman" w:hAnsi="Consolas" w:cs="Consolas"/>
+          <w:color w:val="DCDCAA"/>
+          <w:sz w:val="21"/>
+          <w:szCs w:val="21"/>
+        </w:rPr>
+        <w:t>ngOnInit</w:t>
+      </w:r>
+      <w:r>
+        <w:rPr>
+          <w:rFonts w:ascii="Consolas" w:eastAsia="Times New Roman" w:hAnsi="Consolas" w:cs="Consolas"/>
+          <w:color w:val="D4D4D4"/>
+          <w:sz w:val="21"/>
+          <w:szCs w:val="21"/>
+        </w:rPr>
+        <w:t>(){</w:t>
+      </w:r>
+    </w:p>
+    <w:p>
+      <w:pPr>
+        <w:shd w:val="clear" w:color="auto" w:fill="1E1E1E"/>
+        <w:spacing w:after="0" w:line="285" w:lineRule="atLeast"/>
+        <w:rPr>
+          <w:rFonts w:ascii="Consolas" w:eastAsia="Times New Roman" w:hAnsi="Consolas" w:cs="Consolas"/>
+          <w:color w:val="D4D4D4"/>
+          <w:sz w:val="21"/>
+          <w:szCs w:val="21"/>
+        </w:rPr>
+      </w:pPr>
+      <w:r>
+        <w:rPr>
+          <w:rFonts w:ascii="Consolas" w:eastAsia="Times New Roman" w:hAnsi="Consolas" w:cs="Consolas"/>
+          <w:color w:val="D4D4D4"/>
+          <w:sz w:val="21"/>
+          <w:szCs w:val="21"/>
+        </w:rPr>
+        <w:t xml:space="preserve">    </w:t>
+      </w:r>
+      <w:r>
+        <w:rPr>
+          <w:rFonts w:ascii="Consolas" w:eastAsia="Times New Roman" w:hAnsi="Consolas" w:cs="Consolas"/>
+          <w:color w:val="569CD6"/>
+          <w:sz w:val="21"/>
+          <w:szCs w:val="21"/>
+        </w:rPr>
+        <w:t>this</w:t>
+      </w:r>
+      <w:r>
+        <w:rPr>
+          <w:rFonts w:ascii="Consolas" w:eastAsia="Times New Roman" w:hAnsi="Consolas" w:cs="Consolas"/>
+          <w:color w:val="D4D4D4"/>
+          <w:sz w:val="21"/>
+          <w:szCs w:val="21"/>
+        </w:rPr>
+        <w:t>.</w:t>
+      </w:r>
+      <w:r>
+        <w:rPr>
+          <w:rFonts w:ascii="Consolas" w:eastAsia="Times New Roman" w:hAnsi="Consolas" w:cs="Consolas"/>
+          <w:color w:val="9CDCFE"/>
+          <w:sz w:val="21"/>
+          <w:szCs w:val="21"/>
+        </w:rPr>
+        <w:t>elementRef</w:t>
+      </w:r>
+      <w:r>
+        <w:rPr>
+          <w:rFonts w:ascii="Consolas" w:eastAsia="Times New Roman" w:hAnsi="Consolas" w:cs="Consolas"/>
+          <w:color w:val="D4D4D4"/>
+          <w:sz w:val="21"/>
+          <w:szCs w:val="21"/>
+        </w:rPr>
+        <w:t>.</w:t>
+      </w:r>
+      <w:r>
+        <w:rPr>
+          <w:rFonts w:ascii="Consolas" w:eastAsia="Times New Roman" w:hAnsi="Consolas" w:cs="Consolas"/>
+          <w:color w:val="9CDCFE"/>
+          <w:sz w:val="21"/>
+          <w:szCs w:val="21"/>
+        </w:rPr>
+        <w:t>nativeElement</w:t>
+      </w:r>
+      <w:r>
+        <w:rPr>
+          <w:rFonts w:ascii="Consolas" w:eastAsia="Times New Roman" w:hAnsi="Consolas" w:cs="Consolas"/>
+          <w:color w:val="D4D4D4"/>
+          <w:sz w:val="21"/>
+          <w:szCs w:val="21"/>
+        </w:rPr>
+        <w:t>.</w:t>
+      </w:r>
+      <w:r>
+        <w:rPr>
+          <w:rFonts w:ascii="Consolas" w:eastAsia="Times New Roman" w:hAnsi="Consolas" w:cs="Consolas"/>
+          <w:color w:val="9CDCFE"/>
+          <w:sz w:val="21"/>
+          <w:szCs w:val="21"/>
+        </w:rPr>
+        <w:t>style</w:t>
+      </w:r>
+      <w:r>
+        <w:rPr>
+          <w:rFonts w:ascii="Consolas" w:eastAsia="Times New Roman" w:hAnsi="Consolas" w:cs="Consolas"/>
+          <w:color w:val="D4D4D4"/>
+          <w:sz w:val="21"/>
+          <w:szCs w:val="21"/>
+        </w:rPr>
+        <w:t>.</w:t>
+      </w:r>
+      <w:r>
+        <w:rPr>
+          <w:rFonts w:ascii="Consolas" w:eastAsia="Times New Roman" w:hAnsi="Consolas" w:cs="Consolas"/>
+          <w:color w:val="9CDCFE"/>
+          <w:sz w:val="21"/>
+          <w:szCs w:val="21"/>
+        </w:rPr>
+        <w:t>backgroundColor</w:t>
+      </w:r>
+      <w:r>
+        <w:rPr>
+          <w:rFonts w:ascii="Consolas" w:eastAsia="Times New Roman" w:hAnsi="Consolas" w:cs="Consolas"/>
+          <w:color w:val="D4D4D4"/>
+          <w:sz w:val="21"/>
+          <w:szCs w:val="21"/>
+        </w:rPr>
+        <w:t>=</w:t>
+      </w:r>
+      <w:r>
+        <w:rPr>
+          <w:rFonts w:ascii="Consolas" w:eastAsia="Times New Roman" w:hAnsi="Consolas" w:cs="Consolas"/>
+          <w:color w:val="CE9178"/>
+          <w:sz w:val="21"/>
+          <w:szCs w:val="21"/>
+        </w:rPr>
+        <w:t>"green"</w:t>
+      </w:r>
+      <w:r>
+        <w:rPr>
+          <w:rFonts w:ascii="Consolas" w:eastAsia="Times New Roman" w:hAnsi="Consolas" w:cs="Consolas"/>
+          <w:color w:val="D4D4D4"/>
+          <w:sz w:val="21"/>
+          <w:szCs w:val="21"/>
+        </w:rPr>
+        <w:t>;</w:t>
+      </w:r>
+    </w:p>
+    <w:p>
+      <w:pPr>
+        <w:shd w:val="clear" w:color="auto" w:fill="1E1E1E"/>
+        <w:spacing w:after="0" w:line="285" w:lineRule="atLeast"/>
+        <w:rPr>
+          <w:rFonts w:ascii="Consolas" w:eastAsia="Times New Roman" w:hAnsi="Consolas" w:cs="Consolas"/>
+          <w:color w:val="D4D4D4"/>
+          <w:sz w:val="21"/>
+          <w:szCs w:val="21"/>
+        </w:rPr>
+      </w:pPr>
+      <w:r>
+        <w:rPr>
+          <w:rFonts w:ascii="Consolas" w:eastAsia="Times New Roman" w:hAnsi="Consolas" w:cs="Consolas"/>
+          <w:color w:val="D4D4D4"/>
+          <w:sz w:val="21"/>
+          <w:szCs w:val="21"/>
+        </w:rPr>
+        <w:lastRenderedPageBreak/>
+        <w:t xml:space="preserve">  }</w:t>
+      </w:r>
+    </w:p>
+    <w:p>
+      <w:pPr>
+        <w:shd w:val="clear" w:color="auto" w:fill="1E1E1E"/>
+        <w:spacing w:after="0" w:line="285" w:lineRule="atLeast"/>
+        <w:rPr>
+          <w:rFonts w:ascii="Consolas" w:eastAsia="Times New Roman" w:hAnsi="Consolas" w:cs="Consolas"/>
+          <w:color w:val="D4D4D4"/>
+          <w:sz w:val="21"/>
+          <w:szCs w:val="21"/>
+        </w:rPr>
+      </w:pPr>
+      <w:r>
+        <w:rPr>
+          <w:rFonts w:ascii="Consolas" w:eastAsia="Times New Roman" w:hAnsi="Consolas" w:cs="Consolas"/>
+          <w:color w:val="D4D4D4"/>
+          <w:sz w:val="21"/>
+          <w:szCs w:val="21"/>
+        </w:rPr>
+        <w:t>}</w:t>
+      </w:r>
+    </w:p>
+    <w:p>
+      <w:pPr>
+        <w:pStyle w:val="NoSpacing"/>
+        <w:rPr>
+          <w:sz w:val="22"/>
+        </w:rPr>
+      </w:pPr>
+    </w:p>
+    <w:p>
+      <w:pPr>
+        <w:shd w:val="clear" w:color="auto" w:fill="1E1E1E"/>
+        <w:spacing w:after="0" w:line="285" w:lineRule="atLeast"/>
+        <w:rPr>
+          <w:rFonts w:ascii="Consolas" w:eastAsia="Times New Roman" w:hAnsi="Consolas" w:cs="Consolas"/>
+          <w:color w:val="D4D4D4"/>
+          <w:sz w:val="21"/>
+          <w:szCs w:val="21"/>
+        </w:rPr>
+      </w:pPr>
+      <w:r>
+        <w:rPr>
+          <w:rFonts w:ascii="Consolas" w:eastAsia="Times New Roman" w:hAnsi="Consolas" w:cs="Consolas"/>
+          <w:color w:val="808080"/>
+          <w:sz w:val="21"/>
+          <w:szCs w:val="21"/>
+        </w:rPr>
+        <w:t>&lt;</w:t>
+      </w:r>
+      <w:r>
+        <w:rPr>
+          <w:rFonts w:ascii="Consolas" w:eastAsia="Times New Roman" w:hAnsi="Consolas" w:cs="Consolas"/>
+          <w:color w:val="569CD6"/>
+          <w:sz w:val="21"/>
+          <w:szCs w:val="21"/>
+        </w:rPr>
+        <w:t>div</w:t>
+      </w:r>
+      <w:r>
+        <w:rPr>
+          <w:rFonts w:ascii="Consolas" w:eastAsia="Times New Roman" w:hAnsi="Consolas" w:cs="Consolas"/>
+          <w:color w:val="D4D4D4"/>
+          <w:sz w:val="21"/>
+          <w:szCs w:val="21"/>
+        </w:rPr>
+        <w:t xml:space="preserve"> </w:t>
+      </w:r>
+      <w:r>
+        <w:rPr>
+          <w:rFonts w:ascii="Consolas" w:eastAsia="Times New Roman" w:hAnsi="Consolas" w:cs="Consolas"/>
+          <w:color w:val="9CDCFE"/>
+          <w:sz w:val="21"/>
+          <w:szCs w:val="21"/>
+        </w:rPr>
+        <w:t>style</w:t>
+      </w:r>
+      <w:r>
+        <w:rPr>
+          <w:rFonts w:ascii="Consolas" w:eastAsia="Times New Roman" w:hAnsi="Consolas" w:cs="Consolas"/>
+          <w:color w:val="D4D4D4"/>
+          <w:sz w:val="21"/>
+          <w:szCs w:val="21"/>
+        </w:rPr>
+        <w:t>=</w:t>
+      </w:r>
+      <w:r>
+        <w:rPr>
+          <w:rFonts w:ascii="Consolas" w:eastAsia="Times New Roman" w:hAnsi="Consolas" w:cs="Consolas"/>
+          <w:color w:val="CE9178"/>
+          <w:sz w:val="21"/>
+          <w:szCs w:val="21"/>
+        </w:rPr>
+        <w:t>"text-align:center"</w:t>
+      </w:r>
+      <w:r>
+        <w:rPr>
+          <w:rFonts w:ascii="Consolas" w:eastAsia="Times New Roman" w:hAnsi="Consolas" w:cs="Consolas"/>
+          <w:color w:val="808080"/>
+          <w:sz w:val="21"/>
+          <w:szCs w:val="21"/>
+        </w:rPr>
+        <w:t>&gt;</w:t>
+      </w:r>
+    </w:p>
+    <w:p>
+      <w:pPr>
+        <w:shd w:val="clear" w:color="auto" w:fill="1E1E1E"/>
+        <w:spacing w:after="0" w:line="285" w:lineRule="atLeast"/>
+        <w:rPr>
+          <w:rFonts w:ascii="Consolas" w:eastAsia="Times New Roman" w:hAnsi="Consolas" w:cs="Consolas"/>
+          <w:color w:val="D4D4D4"/>
+          <w:sz w:val="21"/>
+          <w:szCs w:val="21"/>
+        </w:rPr>
+      </w:pPr>
+      <w:r>
+        <w:rPr>
+          <w:rFonts w:ascii="Consolas" w:eastAsia="Times New Roman" w:hAnsi="Consolas" w:cs="Consolas"/>
+          <w:color w:val="D4D4D4"/>
+          <w:sz w:val="21"/>
+          <w:szCs w:val="21"/>
+        </w:rPr>
+        <w:t xml:space="preserve">  </w:t>
+      </w:r>
+      <w:r>
+        <w:rPr>
+          <w:rFonts w:ascii="Consolas" w:eastAsia="Times New Roman" w:hAnsi="Consolas" w:cs="Consolas"/>
+          <w:color w:val="808080"/>
+          <w:sz w:val="21"/>
+          <w:szCs w:val="21"/>
+        </w:rPr>
+        <w:t>&lt;</w:t>
+      </w:r>
+      <w:r>
+        <w:rPr>
+          <w:rFonts w:ascii="Consolas" w:eastAsia="Times New Roman" w:hAnsi="Consolas" w:cs="Consolas"/>
+          <w:color w:val="569CD6"/>
+          <w:sz w:val="21"/>
+          <w:szCs w:val="21"/>
+        </w:rPr>
+        <w:t>p</w:t>
+      </w:r>
+      <w:r>
+        <w:rPr>
+          <w:rFonts w:ascii="Consolas" w:eastAsia="Times New Roman" w:hAnsi="Consolas" w:cs="Consolas"/>
+          <w:color w:val="D4D4D4"/>
+          <w:sz w:val="21"/>
+          <w:szCs w:val="21"/>
+        </w:rPr>
+        <w:t xml:space="preserve"> </w:t>
+      </w:r>
+      <w:r>
+        <w:rPr>
+          <w:rFonts w:ascii="Consolas" w:eastAsia="Times New Roman" w:hAnsi="Consolas" w:cs="Consolas"/>
+          <w:color w:val="9CDCFE"/>
+          <w:sz w:val="21"/>
+          <w:szCs w:val="21"/>
+        </w:rPr>
+        <w:t>appBasicHighlight</w:t>
+      </w:r>
+      <w:r>
+        <w:rPr>
+          <w:rFonts w:ascii="Consolas" w:eastAsia="Times New Roman" w:hAnsi="Consolas" w:cs="Consolas"/>
+          <w:color w:val="808080"/>
+          <w:sz w:val="21"/>
+          <w:szCs w:val="21"/>
+        </w:rPr>
+        <w:t>&gt;</w:t>
+      </w:r>
+      <w:r>
+        <w:rPr>
+          <w:rFonts w:ascii="Consolas" w:eastAsia="Times New Roman" w:hAnsi="Consolas" w:cs="Consolas"/>
+          <w:color w:val="D4D4D4"/>
+          <w:sz w:val="21"/>
+          <w:szCs w:val="21"/>
+        </w:rPr>
+        <w:t>Highlight me...</w:t>
+      </w:r>
+      <w:r>
+        <w:rPr>
+          <w:rFonts w:ascii="Consolas" w:eastAsia="Times New Roman" w:hAnsi="Consolas" w:cs="Consolas"/>
+          <w:color w:val="808080"/>
+          <w:sz w:val="21"/>
+          <w:szCs w:val="21"/>
+        </w:rPr>
+        <w:t>&lt;/</w:t>
+      </w:r>
+      <w:r>
+        <w:rPr>
+          <w:rFonts w:ascii="Consolas" w:eastAsia="Times New Roman" w:hAnsi="Consolas" w:cs="Consolas"/>
+          <w:color w:val="569CD6"/>
+          <w:sz w:val="21"/>
+          <w:szCs w:val="21"/>
+        </w:rPr>
+        <w:t>p</w:t>
+      </w:r>
+      <w:r>
+        <w:rPr>
+          <w:rFonts w:ascii="Consolas" w:eastAsia="Times New Roman" w:hAnsi="Consolas" w:cs="Consolas"/>
+          <w:color w:val="808080"/>
+          <w:sz w:val="21"/>
+          <w:szCs w:val="21"/>
+        </w:rPr>
+        <w:t>&gt;</w:t>
+      </w:r>
+    </w:p>
+    <w:p>
+      <w:pPr>
+        <w:shd w:val="clear" w:color="auto" w:fill="1E1E1E"/>
+        <w:spacing w:after="0" w:line="285" w:lineRule="atLeast"/>
+        <w:rPr>
+          <w:rFonts w:ascii="Consolas" w:eastAsia="Times New Roman" w:hAnsi="Consolas" w:cs="Consolas"/>
+          <w:color w:val="D4D4D4"/>
+          <w:sz w:val="21"/>
+          <w:szCs w:val="21"/>
+        </w:rPr>
+      </w:pPr>
+      <w:r>
+        <w:rPr>
+          <w:rFonts w:ascii="Consolas" w:eastAsia="Times New Roman" w:hAnsi="Consolas" w:cs="Consolas"/>
+          <w:color w:val="808080"/>
+          <w:sz w:val="21"/>
+          <w:szCs w:val="21"/>
+        </w:rPr>
+        <w:t>&lt;/</w:t>
+      </w:r>
+      <w:r>
+        <w:rPr>
+          <w:rFonts w:ascii="Consolas" w:eastAsia="Times New Roman" w:hAnsi="Consolas" w:cs="Consolas"/>
+          <w:color w:val="569CD6"/>
+          <w:sz w:val="21"/>
+          <w:szCs w:val="21"/>
+        </w:rPr>
+        <w:t>div</w:t>
+      </w:r>
+      <w:r>
+        <w:rPr>
+          <w:rFonts w:ascii="Consolas" w:eastAsia="Times New Roman" w:hAnsi="Consolas" w:cs="Consolas"/>
+          <w:color w:val="808080"/>
+          <w:sz w:val="21"/>
+          <w:szCs w:val="21"/>
+        </w:rPr>
+        <w:t>&gt;</w:t>
+      </w:r>
+    </w:p>
+    <w:p>
+      <w:pPr>
+        <w:pStyle w:val="NoSpacing"/>
+        <w:rPr>
+          <w:sz w:val="22"/>
+        </w:rPr>
+      </w:pPr>
+    </w:p>
+    <w:p>
+      <w:pPr>
+        <w:pStyle w:val="NoSpacing"/>
+        <w:rPr>
+          <w:sz w:val="22"/>
+          <w:u w:val="single"/>
+        </w:rPr>
+      </w:pPr>
+      <w:r>
+        <w:rPr>
+          <w:sz w:val="22"/>
+          <w:u w:val="single"/>
+        </w:rPr>
+        <w:t>Stop manipulating DOM with ElementRef</w:t>
+      </w:r>
+    </w:p>
+    <w:p>
+      <w:pPr>
+        <w:pStyle w:val="NoSpacing"/>
+        <w:rPr>
+          <w:sz w:val="22"/>
+        </w:rPr>
+      </w:pPr>
+    </w:p>
+    <w:p>
+      <w:pPr>
+        <w:pStyle w:val="NoSpacing"/>
+        <w:rPr>
+          <w:sz w:val="22"/>
+        </w:rPr>
+      </w:pPr>
+      <w:r>
+        <w:rPr>
+          <w:sz w:val="22"/>
+        </w:rPr>
+        <w:t>Relying on direct DOM access creates tight coupling between your application and rendering layers which will make it impossible to separate the two and deploy your application into a web worker.</w:t>
+      </w:r>
+    </w:p>
+    <w:p>
+      <w:pPr>
+        <w:pStyle w:val="NoSpacing"/>
+        <w:rPr>
+          <w:sz w:val="22"/>
+        </w:rPr>
+      </w:pPr>
+    </w:p>
+    <w:p>
+      <w:pPr>
+        <w:pStyle w:val="NoSpacing"/>
+        <w:rPr>
+          <w:sz w:val="22"/>
+          <w:u w:val="single"/>
+        </w:rPr>
+      </w:pPr>
+      <w:r>
+        <w:rPr>
+          <w:sz w:val="22"/>
+          <w:u w:val="single"/>
+        </w:rPr>
+        <w:t>Stop using ElementRef and use Renderer only</w:t>
+      </w:r>
+    </w:p>
+    <w:p>
+      <w:pPr>
+        <w:pStyle w:val="NoSpacing"/>
+        <w:rPr>
+          <w:sz w:val="22"/>
+          <w:u w:val="single"/>
+        </w:rPr>
+      </w:pPr>
+    </w:p>
+    <w:p>
+      <w:pPr>
+        <w:shd w:val="clear" w:color="auto" w:fill="1E1E1E"/>
+        <w:spacing w:after="0" w:line="285" w:lineRule="atLeast"/>
+        <w:rPr>
+          <w:rFonts w:ascii="Consolas" w:eastAsia="Times New Roman" w:hAnsi="Consolas" w:cs="Consolas"/>
+          <w:color w:val="D4D4D4"/>
+          <w:sz w:val="21"/>
+          <w:szCs w:val="21"/>
+        </w:rPr>
+      </w:pPr>
+      <w:r>
+        <w:rPr>
+          <w:rFonts w:ascii="Consolas" w:eastAsia="Times New Roman" w:hAnsi="Consolas" w:cs="Consolas"/>
+          <w:color w:val="D4D4D4"/>
+          <w:sz w:val="21"/>
+          <w:szCs w:val="21"/>
+        </w:rPr>
+        <w:t>@</w:t>
+      </w:r>
+      <w:r>
+        <w:rPr>
+          <w:rFonts w:ascii="Consolas" w:eastAsia="Times New Roman" w:hAnsi="Consolas" w:cs="Consolas"/>
+          <w:color w:val="DCDCAA"/>
+          <w:sz w:val="21"/>
+          <w:szCs w:val="21"/>
+        </w:rPr>
+        <w:t>Directive</w:t>
+      </w:r>
+      <w:r>
+        <w:rPr>
+          <w:rFonts w:ascii="Consolas" w:eastAsia="Times New Roman" w:hAnsi="Consolas" w:cs="Consolas"/>
+          <w:color w:val="D4D4D4"/>
+          <w:sz w:val="21"/>
+          <w:szCs w:val="21"/>
+        </w:rPr>
+        <w:t>({</w:t>
+      </w:r>
+    </w:p>
+    <w:p>
+      <w:pPr>
+        <w:shd w:val="clear" w:color="auto" w:fill="1E1E1E"/>
+        <w:spacing w:after="0" w:line="285" w:lineRule="atLeast"/>
+        <w:rPr>
+          <w:rFonts w:ascii="Consolas" w:eastAsia="Times New Roman" w:hAnsi="Consolas" w:cs="Consolas"/>
+          <w:color w:val="D4D4D4"/>
+          <w:sz w:val="21"/>
+          <w:szCs w:val="21"/>
+        </w:rPr>
+      </w:pPr>
+      <w:r>
+        <w:rPr>
+          <w:rFonts w:ascii="Consolas" w:eastAsia="Times New Roman" w:hAnsi="Consolas" w:cs="Consolas"/>
+          <w:color w:val="D4D4D4"/>
+          <w:sz w:val="21"/>
+          <w:szCs w:val="21"/>
+        </w:rPr>
+        <w:t xml:space="preserve">  </w:t>
+      </w:r>
+      <w:r>
+        <w:rPr>
+          <w:rFonts w:ascii="Consolas" w:eastAsia="Times New Roman" w:hAnsi="Consolas" w:cs="Consolas"/>
+          <w:color w:val="9CDCFE"/>
+          <w:sz w:val="21"/>
+          <w:szCs w:val="21"/>
+        </w:rPr>
+        <w:t>selector:</w:t>
+      </w:r>
+      <w:r>
+        <w:rPr>
+          <w:rFonts w:ascii="Consolas" w:eastAsia="Times New Roman" w:hAnsi="Consolas" w:cs="Consolas"/>
+          <w:color w:val="D4D4D4"/>
+          <w:sz w:val="21"/>
+          <w:szCs w:val="21"/>
+        </w:rPr>
+        <w:t xml:space="preserve"> </w:t>
+      </w:r>
+      <w:r>
+        <w:rPr>
+          <w:rFonts w:ascii="Consolas" w:eastAsia="Times New Roman" w:hAnsi="Consolas" w:cs="Consolas"/>
+          <w:color w:val="CE9178"/>
+          <w:sz w:val="21"/>
+          <w:szCs w:val="21"/>
+        </w:rPr>
+        <w:t>'[appBetterHighlight]'</w:t>
+      </w:r>
+    </w:p>
+    <w:p>
+      <w:pPr>
+        <w:shd w:val="clear" w:color="auto" w:fill="1E1E1E"/>
+        <w:spacing w:after="0" w:line="285" w:lineRule="atLeast"/>
+        <w:rPr>
+          <w:rFonts w:ascii="Consolas" w:eastAsia="Times New Roman" w:hAnsi="Consolas" w:cs="Consolas"/>
+          <w:color w:val="D4D4D4"/>
+          <w:sz w:val="21"/>
+          <w:szCs w:val="21"/>
+        </w:rPr>
+      </w:pPr>
+      <w:r>
+        <w:rPr>
+          <w:rFonts w:ascii="Consolas" w:eastAsia="Times New Roman" w:hAnsi="Consolas" w:cs="Consolas"/>
+          <w:color w:val="D4D4D4"/>
+          <w:sz w:val="21"/>
+          <w:szCs w:val="21"/>
+        </w:rPr>
+        <w:t>})</w:t>
+      </w:r>
+    </w:p>
+    <w:p>
+      <w:pPr>
+        <w:shd w:val="clear" w:color="auto" w:fill="1E1E1E"/>
+        <w:spacing w:after="0" w:line="285" w:lineRule="atLeast"/>
+        <w:rPr>
+          <w:rFonts w:ascii="Consolas" w:eastAsia="Times New Roman" w:hAnsi="Consolas" w:cs="Consolas"/>
+          <w:color w:val="D4D4D4"/>
+          <w:sz w:val="21"/>
+          <w:szCs w:val="21"/>
+        </w:rPr>
+      </w:pPr>
+      <w:r>
+        <w:rPr>
+          <w:rFonts w:ascii="Consolas" w:eastAsia="Times New Roman" w:hAnsi="Consolas" w:cs="Consolas"/>
+          <w:color w:val="C586C0"/>
+          <w:sz w:val="21"/>
+          <w:szCs w:val="21"/>
+        </w:rPr>
+        <w:t>export</w:t>
+      </w:r>
+      <w:r>
+        <w:rPr>
+          <w:rFonts w:ascii="Consolas" w:eastAsia="Times New Roman" w:hAnsi="Consolas" w:cs="Consolas"/>
+          <w:color w:val="D4D4D4"/>
+          <w:sz w:val="21"/>
+          <w:szCs w:val="21"/>
+        </w:rPr>
+        <w:t xml:space="preserve"> </w:t>
+      </w:r>
+      <w:r>
+        <w:rPr>
+          <w:rFonts w:ascii="Consolas" w:eastAsia="Times New Roman" w:hAnsi="Consolas" w:cs="Consolas"/>
+          <w:color w:val="569CD6"/>
+          <w:sz w:val="21"/>
+          <w:szCs w:val="21"/>
+        </w:rPr>
+        <w:t>class</w:t>
+      </w:r>
+      <w:r>
+        <w:rPr>
+          <w:rFonts w:ascii="Consolas" w:eastAsia="Times New Roman" w:hAnsi="Consolas" w:cs="Consolas"/>
+          <w:color w:val="D4D4D4"/>
+          <w:sz w:val="21"/>
+          <w:szCs w:val="21"/>
+        </w:rPr>
+        <w:t xml:space="preserve"> </w:t>
+      </w:r>
+      <w:r>
+        <w:rPr>
+          <w:rFonts w:ascii="Consolas" w:eastAsia="Times New Roman" w:hAnsi="Consolas" w:cs="Consolas"/>
+          <w:color w:val="4EC9B0"/>
+          <w:sz w:val="21"/>
+          <w:szCs w:val="21"/>
+        </w:rPr>
+        <w:t>BetterHighlightDirective</w:t>
+      </w:r>
+      <w:r>
+        <w:rPr>
+          <w:rFonts w:ascii="Consolas" w:eastAsia="Times New Roman" w:hAnsi="Consolas" w:cs="Consolas"/>
+          <w:color w:val="D4D4D4"/>
+          <w:sz w:val="21"/>
+          <w:szCs w:val="21"/>
+        </w:rPr>
+        <w:t xml:space="preserve"> </w:t>
+      </w:r>
+      <w:r>
+        <w:rPr>
+          <w:rFonts w:ascii="Consolas" w:eastAsia="Times New Roman" w:hAnsi="Consolas" w:cs="Consolas"/>
+          <w:color w:val="569CD6"/>
+          <w:sz w:val="21"/>
+          <w:szCs w:val="21"/>
+        </w:rPr>
+        <w:t>implements</w:t>
+      </w:r>
+      <w:r>
+        <w:rPr>
+          <w:rFonts w:ascii="Consolas" w:eastAsia="Times New Roman" w:hAnsi="Consolas" w:cs="Consolas"/>
+          <w:color w:val="D4D4D4"/>
+          <w:sz w:val="21"/>
+          <w:szCs w:val="21"/>
+        </w:rPr>
+        <w:t xml:space="preserve"> </w:t>
+      </w:r>
+      <w:r>
+        <w:rPr>
+          <w:rFonts w:ascii="Consolas" w:eastAsia="Times New Roman" w:hAnsi="Consolas" w:cs="Consolas"/>
+          <w:color w:val="4EC9B0"/>
+          <w:sz w:val="21"/>
+          <w:szCs w:val="21"/>
+        </w:rPr>
+        <w:t>OnInit</w:t>
+      </w:r>
+      <w:r>
+        <w:rPr>
+          <w:rFonts w:ascii="Consolas" w:eastAsia="Times New Roman" w:hAnsi="Consolas" w:cs="Consolas"/>
+          <w:color w:val="D4D4D4"/>
+          <w:sz w:val="21"/>
+          <w:szCs w:val="21"/>
+        </w:rPr>
+        <w:t xml:space="preserve"> {</w:t>
+      </w:r>
+    </w:p>
+    <w:p>
+      <w:pPr>
+        <w:shd w:val="clear" w:color="auto" w:fill="1E1E1E"/>
+        <w:spacing w:after="0" w:line="285" w:lineRule="atLeast"/>
+        <w:rPr>
+          <w:rFonts w:ascii="Consolas" w:eastAsia="Times New Roman" w:hAnsi="Consolas" w:cs="Consolas"/>
+          <w:color w:val="D4D4D4"/>
+          <w:sz w:val="21"/>
+          <w:szCs w:val="21"/>
+        </w:rPr>
+      </w:pPr>
+    </w:p>
+    <w:p>
+      <w:pPr>
+        <w:shd w:val="clear" w:color="auto" w:fill="1E1E1E"/>
+        <w:spacing w:after="0" w:line="285" w:lineRule="atLeast"/>
+        <w:rPr>
+          <w:rFonts w:ascii="Consolas" w:eastAsia="Times New Roman" w:hAnsi="Consolas" w:cs="Consolas"/>
+          <w:color w:val="D4D4D4"/>
+          <w:sz w:val="21"/>
+          <w:szCs w:val="21"/>
+        </w:rPr>
+      </w:pPr>
+      <w:r>
+        <w:rPr>
+          <w:rFonts w:ascii="Consolas" w:eastAsia="Times New Roman" w:hAnsi="Consolas" w:cs="Consolas"/>
+          <w:color w:val="D4D4D4"/>
+          <w:sz w:val="21"/>
+          <w:szCs w:val="21"/>
+        </w:rPr>
+        <w:t xml:space="preserve">  </w:t>
+      </w:r>
+      <w:r>
+        <w:rPr>
+          <w:rFonts w:ascii="Consolas" w:eastAsia="Times New Roman" w:hAnsi="Consolas" w:cs="Consolas"/>
+          <w:color w:val="569CD6"/>
+          <w:sz w:val="21"/>
+          <w:szCs w:val="21"/>
+        </w:rPr>
+        <w:t>constructor</w:t>
+      </w:r>
+      <w:r>
+        <w:rPr>
+          <w:rFonts w:ascii="Consolas" w:eastAsia="Times New Roman" w:hAnsi="Consolas" w:cs="Consolas"/>
+          <w:color w:val="D4D4D4"/>
+          <w:sz w:val="21"/>
+          <w:szCs w:val="21"/>
+        </w:rPr>
+        <w:t>(</w:t>
+      </w:r>
+      <w:r>
+        <w:rPr>
+          <w:rFonts w:ascii="Consolas" w:eastAsia="Times New Roman" w:hAnsi="Consolas" w:cs="Consolas"/>
+          <w:color w:val="569CD6"/>
+          <w:sz w:val="21"/>
+          <w:szCs w:val="21"/>
+        </w:rPr>
+        <w:t>private</w:t>
+      </w:r>
+      <w:r>
+        <w:rPr>
+          <w:rFonts w:ascii="Consolas" w:eastAsia="Times New Roman" w:hAnsi="Consolas" w:cs="Consolas"/>
+          <w:color w:val="D4D4D4"/>
+          <w:sz w:val="21"/>
+          <w:szCs w:val="21"/>
+        </w:rPr>
+        <w:t xml:space="preserve"> </w:t>
+      </w:r>
+      <w:r>
+        <w:rPr>
+          <w:rFonts w:ascii="Consolas" w:eastAsia="Times New Roman" w:hAnsi="Consolas" w:cs="Consolas"/>
+          <w:color w:val="9CDCFE"/>
+          <w:sz w:val="21"/>
+          <w:szCs w:val="21"/>
+        </w:rPr>
+        <w:t>renderer</w:t>
+      </w:r>
+      <w:r>
+        <w:rPr>
+          <w:rFonts w:ascii="Consolas" w:eastAsia="Times New Roman" w:hAnsi="Consolas" w:cs="Consolas"/>
+          <w:color w:val="D4D4D4"/>
+          <w:sz w:val="21"/>
+          <w:szCs w:val="21"/>
+        </w:rPr>
+        <w:t xml:space="preserve">: </w:t>
+      </w:r>
+      <w:r>
+        <w:rPr>
+          <w:rFonts w:ascii="Consolas" w:eastAsia="Times New Roman" w:hAnsi="Consolas" w:cs="Consolas"/>
+          <w:color w:val="4EC9B0"/>
+          <w:sz w:val="21"/>
+          <w:szCs w:val="21"/>
+        </w:rPr>
+        <w:t>Renderer2</w:t>
+      </w:r>
+      <w:r>
+        <w:rPr>
+          <w:rFonts w:ascii="Consolas" w:eastAsia="Times New Roman" w:hAnsi="Consolas" w:cs="Consolas"/>
+          <w:color w:val="D4D4D4"/>
+          <w:sz w:val="21"/>
+          <w:szCs w:val="21"/>
+        </w:rPr>
+        <w:t xml:space="preserve">, </w:t>
+      </w:r>
+      <w:r>
+        <w:rPr>
+          <w:rFonts w:ascii="Consolas" w:eastAsia="Times New Roman" w:hAnsi="Consolas" w:cs="Consolas"/>
+          <w:color w:val="569CD6"/>
+          <w:sz w:val="21"/>
+          <w:szCs w:val="21"/>
+        </w:rPr>
+        <w:t>private</w:t>
+      </w:r>
+      <w:r>
+        <w:rPr>
+          <w:rFonts w:ascii="Consolas" w:eastAsia="Times New Roman" w:hAnsi="Consolas" w:cs="Consolas"/>
+          <w:color w:val="D4D4D4"/>
+          <w:sz w:val="21"/>
+          <w:szCs w:val="21"/>
+        </w:rPr>
+        <w:t xml:space="preserve"> </w:t>
+      </w:r>
+      <w:r>
+        <w:rPr>
+          <w:rFonts w:ascii="Consolas" w:eastAsia="Times New Roman" w:hAnsi="Consolas" w:cs="Consolas"/>
+          <w:color w:val="9CDCFE"/>
+          <w:sz w:val="21"/>
+          <w:szCs w:val="21"/>
+        </w:rPr>
+        <w:t>elementRef</w:t>
+      </w:r>
+      <w:r>
+        <w:rPr>
+          <w:rFonts w:ascii="Consolas" w:eastAsia="Times New Roman" w:hAnsi="Consolas" w:cs="Consolas"/>
+          <w:color w:val="D4D4D4"/>
+          <w:sz w:val="21"/>
+          <w:szCs w:val="21"/>
+        </w:rPr>
+        <w:t xml:space="preserve">: </w:t>
+      </w:r>
+      <w:r>
+        <w:rPr>
+          <w:rFonts w:ascii="Consolas" w:eastAsia="Times New Roman" w:hAnsi="Consolas" w:cs="Consolas"/>
+          <w:color w:val="4EC9B0"/>
+          <w:sz w:val="21"/>
+          <w:szCs w:val="21"/>
+        </w:rPr>
+        <w:t>ElementRef</w:t>
+      </w:r>
+      <w:r>
+        <w:rPr>
+          <w:rFonts w:ascii="Consolas" w:eastAsia="Times New Roman" w:hAnsi="Consolas" w:cs="Consolas"/>
+          <w:color w:val="D4D4D4"/>
+          <w:sz w:val="21"/>
+          <w:szCs w:val="21"/>
+        </w:rPr>
+        <w:t>) { }</w:t>
+      </w:r>
+    </w:p>
+    <w:p>
+      <w:pPr>
+        <w:shd w:val="clear" w:color="auto" w:fill="1E1E1E"/>
+        <w:spacing w:after="0" w:line="285" w:lineRule="atLeast"/>
+        <w:rPr>
+          <w:rFonts w:ascii="Consolas" w:eastAsia="Times New Roman" w:hAnsi="Consolas" w:cs="Consolas"/>
+          <w:color w:val="D4D4D4"/>
+          <w:sz w:val="21"/>
+          <w:szCs w:val="21"/>
+        </w:rPr>
+      </w:pPr>
+    </w:p>
+    <w:p>
+      <w:pPr>
+        <w:shd w:val="clear" w:color="auto" w:fill="1E1E1E"/>
+        <w:spacing w:after="0" w:line="285" w:lineRule="atLeast"/>
+        <w:rPr>
+          <w:rFonts w:ascii="Consolas" w:eastAsia="Times New Roman" w:hAnsi="Consolas" w:cs="Consolas"/>
+          <w:color w:val="D4D4D4"/>
+          <w:sz w:val="21"/>
+          <w:szCs w:val="21"/>
+        </w:rPr>
+      </w:pPr>
+      <w:r>
+        <w:rPr>
+          <w:rFonts w:ascii="Consolas" w:eastAsia="Times New Roman" w:hAnsi="Consolas" w:cs="Consolas"/>
+          <w:color w:val="D4D4D4"/>
+          <w:sz w:val="21"/>
+          <w:szCs w:val="21"/>
+        </w:rPr>
+        <w:t xml:space="preserve">  </w:t>
+      </w:r>
+      <w:r>
+        <w:rPr>
+          <w:rFonts w:ascii="Consolas" w:eastAsia="Times New Roman" w:hAnsi="Consolas" w:cs="Consolas"/>
+          <w:color w:val="DCDCAA"/>
+          <w:sz w:val="21"/>
+          <w:szCs w:val="21"/>
+        </w:rPr>
+        <w:t>ngOnInit</w:t>
+      </w:r>
+      <w:r>
+        <w:rPr>
+          <w:rFonts w:ascii="Consolas" w:eastAsia="Times New Roman" w:hAnsi="Consolas" w:cs="Consolas"/>
+          <w:color w:val="D4D4D4"/>
+          <w:sz w:val="21"/>
+          <w:szCs w:val="21"/>
+        </w:rPr>
+        <w:t>() {</w:t>
+      </w:r>
+    </w:p>
+    <w:p>
+      <w:pPr>
+        <w:shd w:val="clear" w:color="auto" w:fill="1E1E1E"/>
+        <w:spacing w:after="0" w:line="285" w:lineRule="atLeast"/>
+        <w:rPr>
+          <w:rFonts w:ascii="Consolas" w:eastAsia="Times New Roman" w:hAnsi="Consolas" w:cs="Consolas"/>
+          <w:color w:val="D4D4D4"/>
+          <w:sz w:val="21"/>
+          <w:szCs w:val="21"/>
+        </w:rPr>
+      </w:pPr>
+      <w:r>
+        <w:rPr>
+          <w:rFonts w:ascii="Consolas" w:eastAsia="Times New Roman" w:hAnsi="Consolas" w:cs="Consolas"/>
+          <w:color w:val="D4D4D4"/>
+          <w:sz w:val="21"/>
+          <w:szCs w:val="21"/>
+        </w:rPr>
+        <w:t xml:space="preserve">    </w:t>
+      </w:r>
+      <w:r>
+        <w:rPr>
+          <w:rFonts w:ascii="Consolas" w:eastAsia="Times New Roman" w:hAnsi="Consolas" w:cs="Consolas"/>
+          <w:color w:val="569CD6"/>
+          <w:sz w:val="21"/>
+          <w:szCs w:val="21"/>
+        </w:rPr>
+        <w:t>this</w:t>
+      </w:r>
+      <w:r>
+        <w:rPr>
+          <w:rFonts w:ascii="Consolas" w:eastAsia="Times New Roman" w:hAnsi="Consolas" w:cs="Consolas"/>
+          <w:color w:val="D4D4D4"/>
+          <w:sz w:val="21"/>
+          <w:szCs w:val="21"/>
+        </w:rPr>
+        <w:t>.</w:t>
+      </w:r>
+      <w:r>
+        <w:rPr>
+          <w:rFonts w:ascii="Consolas" w:eastAsia="Times New Roman" w:hAnsi="Consolas" w:cs="Consolas"/>
+          <w:color w:val="9CDCFE"/>
+          <w:sz w:val="21"/>
+          <w:szCs w:val="21"/>
+        </w:rPr>
+        <w:t>renderer</w:t>
+      </w:r>
+      <w:r>
+        <w:rPr>
+          <w:rFonts w:ascii="Consolas" w:eastAsia="Times New Roman" w:hAnsi="Consolas" w:cs="Consolas"/>
+          <w:color w:val="D4D4D4"/>
+          <w:sz w:val="21"/>
+          <w:szCs w:val="21"/>
+        </w:rPr>
+        <w:t>.</w:t>
+      </w:r>
+      <w:r>
+        <w:rPr>
+          <w:rFonts w:ascii="Consolas" w:eastAsia="Times New Roman" w:hAnsi="Consolas" w:cs="Consolas"/>
+          <w:color w:val="DCDCAA"/>
+          <w:sz w:val="21"/>
+          <w:szCs w:val="21"/>
+        </w:rPr>
+        <w:t>setStyle</w:t>
+      </w:r>
+      <w:r>
+        <w:rPr>
+          <w:rFonts w:ascii="Consolas" w:eastAsia="Times New Roman" w:hAnsi="Consolas" w:cs="Consolas"/>
+          <w:color w:val="D4D4D4"/>
+          <w:sz w:val="21"/>
+          <w:szCs w:val="21"/>
+        </w:rPr>
+        <w:t>(</w:t>
+      </w:r>
+      <w:r>
+        <w:rPr>
+          <w:rFonts w:ascii="Consolas" w:eastAsia="Times New Roman" w:hAnsi="Consolas" w:cs="Consolas"/>
+          <w:color w:val="569CD6"/>
+          <w:sz w:val="21"/>
+          <w:szCs w:val="21"/>
+        </w:rPr>
+        <w:t>this</w:t>
+      </w:r>
+      <w:r>
+        <w:rPr>
+          <w:rFonts w:ascii="Consolas" w:eastAsia="Times New Roman" w:hAnsi="Consolas" w:cs="Consolas"/>
+          <w:color w:val="D4D4D4"/>
+          <w:sz w:val="21"/>
+          <w:szCs w:val="21"/>
+        </w:rPr>
+        <w:t>.</w:t>
+      </w:r>
+      <w:r>
+        <w:rPr>
+          <w:rFonts w:ascii="Consolas" w:eastAsia="Times New Roman" w:hAnsi="Consolas" w:cs="Consolas"/>
+          <w:color w:val="9CDCFE"/>
+          <w:sz w:val="21"/>
+          <w:szCs w:val="21"/>
+        </w:rPr>
+        <w:t>elementRef</w:t>
+      </w:r>
+      <w:r>
+        <w:rPr>
+          <w:rFonts w:ascii="Consolas" w:eastAsia="Times New Roman" w:hAnsi="Consolas" w:cs="Consolas"/>
+          <w:color w:val="D4D4D4"/>
+          <w:sz w:val="21"/>
+          <w:szCs w:val="21"/>
+        </w:rPr>
+        <w:t>.</w:t>
+      </w:r>
+      <w:r>
+        <w:rPr>
+          <w:rFonts w:ascii="Consolas" w:eastAsia="Times New Roman" w:hAnsi="Consolas" w:cs="Consolas"/>
+          <w:color w:val="9CDCFE"/>
+          <w:sz w:val="21"/>
+          <w:szCs w:val="21"/>
+        </w:rPr>
+        <w:t>nativeElement</w:t>
+      </w:r>
+      <w:r>
+        <w:rPr>
+          <w:rFonts w:ascii="Consolas" w:eastAsia="Times New Roman" w:hAnsi="Consolas" w:cs="Consolas"/>
+          <w:color w:val="D4D4D4"/>
+          <w:sz w:val="21"/>
+          <w:szCs w:val="21"/>
+        </w:rPr>
+        <w:t>,</w:t>
+      </w:r>
+      <w:r>
+        <w:rPr>
+          <w:rFonts w:ascii="Consolas" w:eastAsia="Times New Roman" w:hAnsi="Consolas" w:cs="Consolas"/>
+          <w:color w:val="CE9178"/>
+          <w:sz w:val="21"/>
+          <w:szCs w:val="21"/>
+        </w:rPr>
+        <w:t>'background-color'</w:t>
+      </w:r>
+      <w:r>
+        <w:rPr>
+          <w:rFonts w:ascii="Consolas" w:eastAsia="Times New Roman" w:hAnsi="Consolas" w:cs="Consolas"/>
+          <w:color w:val="D4D4D4"/>
+          <w:sz w:val="21"/>
+          <w:szCs w:val="21"/>
+        </w:rPr>
+        <w:t>,</w:t>
+      </w:r>
+      <w:r>
+        <w:rPr>
+          <w:rFonts w:ascii="Consolas" w:eastAsia="Times New Roman" w:hAnsi="Consolas" w:cs="Consolas"/>
+          <w:color w:val="CE9178"/>
+          <w:sz w:val="21"/>
+          <w:szCs w:val="21"/>
+        </w:rPr>
+        <w:t>'blue'</w:t>
+      </w:r>
+      <w:r>
+        <w:rPr>
+          <w:rFonts w:ascii="Consolas" w:eastAsia="Times New Roman" w:hAnsi="Consolas" w:cs="Consolas"/>
+          <w:color w:val="D4D4D4"/>
+          <w:sz w:val="21"/>
+          <w:szCs w:val="21"/>
+        </w:rPr>
+        <w:t>);</w:t>
+      </w:r>
+    </w:p>
+    <w:p>
+      <w:pPr>
+        <w:shd w:val="clear" w:color="auto" w:fill="1E1E1E"/>
+        <w:spacing w:after="0" w:line="285" w:lineRule="atLeast"/>
+        <w:rPr>
+          <w:rFonts w:ascii="Consolas" w:eastAsia="Times New Roman" w:hAnsi="Consolas" w:cs="Consolas"/>
+          <w:color w:val="D4D4D4"/>
+          <w:sz w:val="21"/>
+          <w:szCs w:val="21"/>
+        </w:rPr>
+      </w:pPr>
+      <w:r>
+        <w:rPr>
+          <w:rFonts w:ascii="Consolas" w:eastAsia="Times New Roman" w:hAnsi="Consolas" w:cs="Consolas"/>
+          <w:color w:val="D4D4D4"/>
+          <w:sz w:val="21"/>
+          <w:szCs w:val="21"/>
+        </w:rPr>
+        <w:t xml:space="preserve">  }</w:t>
+      </w:r>
+    </w:p>
+    <w:p>
+      <w:pPr>
+        <w:shd w:val="clear" w:color="auto" w:fill="1E1E1E"/>
+        <w:spacing w:after="0" w:line="285" w:lineRule="atLeast"/>
+        <w:rPr>
+          <w:rFonts w:ascii="Consolas" w:eastAsia="Times New Roman" w:hAnsi="Consolas" w:cs="Consolas"/>
+          <w:color w:val="D4D4D4"/>
+          <w:sz w:val="21"/>
+          <w:szCs w:val="21"/>
+        </w:rPr>
+      </w:pPr>
+      <w:r>
+        <w:rPr>
+          <w:rFonts w:ascii="Consolas" w:eastAsia="Times New Roman" w:hAnsi="Consolas" w:cs="Consolas"/>
+          <w:color w:val="D4D4D4"/>
+          <w:sz w:val="21"/>
+          <w:szCs w:val="21"/>
+        </w:rPr>
+        <w:t>}</w:t>
+      </w:r>
+    </w:p>
+    <w:p>
+      <w:pPr>
+        <w:shd w:val="clear" w:color="auto" w:fill="1E1E1E"/>
+        <w:spacing w:after="0" w:line="285" w:lineRule="atLeast"/>
+        <w:rPr>
+          <w:rFonts w:ascii="Consolas" w:eastAsia="Times New Roman" w:hAnsi="Consolas" w:cs="Consolas"/>
+          <w:color w:val="D4D4D4"/>
+          <w:sz w:val="21"/>
+          <w:szCs w:val="21"/>
+        </w:rPr>
+      </w:pPr>
+    </w:p>
+    <w:p>
+      <w:pPr>
+        <w:pStyle w:val="NoSpacing"/>
+        <w:rPr>
+          <w:sz w:val="22"/>
+        </w:rPr>
+      </w:pPr>
+    </w:p>
+    <w:p>
+      <w:pPr>
+        <w:pStyle w:val="NoSpacing"/>
+        <w:rPr>
+          <w:sz w:val="22"/>
+        </w:rPr>
+      </w:pPr>
+    </w:p>
+    <w:p>
+      <w:pPr>
+        <w:pStyle w:val="NoSpacing"/>
+        <w:rPr>
+          <w:sz w:val="22"/>
+        </w:rPr>
+      </w:pPr>
+      <w:r>
+        <w:rPr>
+          <w:b/>
+          <w:sz w:val="22"/>
+        </w:rPr>
+        <w:t>@HostListener</w:t>
+      </w:r>
+      <w:r>
+        <w:rPr>
+          <w:sz w:val="22"/>
+        </w:rPr>
+        <w:t xml:space="preserve"> is a function decorator that accepts an event name as an argument. When that event gets fired on the host element it calls the associated function.</w:t>
+      </w:r>
+    </w:p>
+    <w:p>
+      <w:pPr>
+        <w:pStyle w:val="NoSpacing"/>
+        <w:rPr>
+          <w:sz w:val="22"/>
+        </w:rPr>
+      </w:pPr>
+    </w:p>
+    <w:p>
+      <w:pPr>
+        <w:pStyle w:val="NoSpacing"/>
+        <w:rPr>
+          <w:sz w:val="22"/>
+        </w:rPr>
+      </w:pPr>
+      <w:r>
+        <w:rPr>
+          <w:noProof/>
+          <w:sz w:val="22"/>
+        </w:rPr>
+        <w:lastRenderedPageBreak/>
+        <w:drawing>
+          <wp:inline distT="0" distB="0" distL="0" distR="0">
+            <wp:extent cx="5810250" cy="3829682"/>
+            <wp:effectExtent l="19050" t="0" r="0" b="0"/>
+            <wp:docPr id="6" name="Picture 1"/>
+            <wp:cNvGraphicFramePr>
+              <a:graphicFrameLocks xmlns:a="http://schemas.openxmlformats.org/drawingml/2006/main" noChangeAspect="1"/>
+            </wp:cNvGraphicFramePr>
+            <a:graphic xmlns:a="http://schemas.openxmlformats.org/drawingml/2006/main">
+              <a:graphicData uri="http://schemas.openxmlformats.org/drawingml/2006/picture">
+                <pic:pic xmlns:pic="http://schemas.openxmlformats.org/drawingml/2006/picture">
+                  <pic:nvPicPr>
+                    <pic:cNvPr id="0" name="Picture 1"/>
+                    <pic:cNvPicPr>
+                      <a:picLocks noChangeAspect="1" noChangeArrowheads="1"/>
+                    </pic:cNvPicPr>
+                  </pic:nvPicPr>
+                  <pic:blipFill>
+                    <a:blip r:embed="rId28"/>
+                    <a:srcRect/>
+                    <a:stretch>
+                      <a:fillRect/>
+                    </a:stretch>
+                  </pic:blipFill>
+                  <pic:spPr bwMode="auto">
+                    <a:xfrm>
+                      <a:off x="0" y="0"/>
+                      <a:ext cx="5814407" cy="3832422"/>
+                    </a:xfrm>
+                    <a:prstGeom prst="rect">
+                      <a:avLst/>
+                    </a:prstGeom>
+                    <a:noFill/>
+                    <a:ln w="9525">
+                      <a:noFill/>
+                      <a:miter lim="800000"/>
+                      <a:headEnd/>
+                      <a:tailEnd/>
+                    </a:ln>
+                  </pic:spPr>
+                </pic:pic>
+              </a:graphicData>
+            </a:graphic>
+          </wp:inline>
+        </w:drawing>
+      </w:r>
+    </w:p>
+    <w:p>
+      <w:pPr>
+        <w:pStyle w:val="NoSpacing"/>
+        <w:rPr>
+          <w:sz w:val="22"/>
+        </w:rPr>
+      </w:pPr>
+    </w:p>
+    <w:p>
+      <w:pPr>
+        <w:pStyle w:val="NoSpacing"/>
+        <w:rPr>
+          <w:sz w:val="22"/>
+        </w:rPr>
+      </w:pPr>
+      <w:r>
+        <w:rPr>
+          <w:sz w:val="22"/>
+        </w:rPr>
+        <w:t>We can access the host element in directive with below ways</w:t>
+      </w:r>
+    </w:p>
+    <w:p>
+      <w:pPr>
+        <w:pStyle w:val="NoSpacing"/>
+        <w:numPr>
+          <w:ilvl w:val="0"/>
+          <w:numId w:val="20"/>
+        </w:numPr>
+        <w:rPr>
+          <w:sz w:val="22"/>
+        </w:rPr>
+      </w:pPr>
+      <w:r>
+        <w:rPr>
+          <w:sz w:val="22"/>
+        </w:rPr>
+        <w:t>ElementRef</w:t>
+      </w:r>
+    </w:p>
+    <w:p>
+      <w:pPr>
+        <w:pStyle w:val="NoSpacing"/>
+        <w:numPr>
+          <w:ilvl w:val="0"/>
+          <w:numId w:val="20"/>
+        </w:numPr>
+        <w:rPr>
+          <w:sz w:val="22"/>
+        </w:rPr>
+      </w:pPr>
+      <w:r>
+        <w:rPr>
+          <w:sz w:val="22"/>
+        </w:rPr>
+        <w:t>Renderer2</w:t>
+      </w:r>
+    </w:p>
+    <w:p>
+      <w:pPr>
+        <w:pStyle w:val="NoSpacing"/>
+        <w:numPr>
+          <w:ilvl w:val="0"/>
+          <w:numId w:val="20"/>
+        </w:numPr>
+        <w:rPr>
+          <w:sz w:val="22"/>
+        </w:rPr>
+      </w:pPr>
+      <w:r>
+        <w:rPr>
+          <w:sz w:val="22"/>
+        </w:rPr>
+        <w:t>@HostBinding</w:t>
+      </w:r>
+    </w:p>
+    <w:p>
+      <w:pPr>
+        <w:pStyle w:val="NoSpacing"/>
+        <w:rPr>
+          <w:sz w:val="22"/>
+        </w:rPr>
+      </w:pPr>
+    </w:p>
+    <w:p>
+      <w:pPr>
+        <w:pStyle w:val="NoSpacing"/>
+        <w:rPr>
+          <w:sz w:val="22"/>
+        </w:rPr>
+      </w:pPr>
+      <w:r>
+        <w:rPr>
+          <w:b/>
+          <w:sz w:val="22"/>
+        </w:rPr>
+        <w:t>@HostBinding</w:t>
+      </w:r>
+      <w:r>
+        <w:rPr>
+          <w:sz w:val="22"/>
+        </w:rPr>
+        <w:t xml:space="preserve"> directive can change the properties of the host element, such as the list of classes that are set on the host element as well as a number of other properties.</w:t>
+      </w:r>
+    </w:p>
+    <w:p>
+      <w:pPr>
+        <w:pStyle w:val="NoSpacing"/>
+        <w:rPr>
+          <w:sz w:val="22"/>
+        </w:rPr>
+      </w:pPr>
+    </w:p>
+    <w:p>
+      <w:pPr>
+        <w:pStyle w:val="NoSpacing"/>
+        <w:rPr>
+          <w:sz w:val="22"/>
+        </w:rPr>
+      </w:pPr>
+      <w:r>
+        <w:rPr>
+          <w:noProof/>
+          <w:sz w:val="22"/>
+        </w:rPr>
+        <w:lastRenderedPageBreak/>
+        <w:drawing>
+          <wp:inline distT="0" distB="0" distL="0" distR="0">
+            <wp:extent cx="4295775" cy="3571875"/>
+            <wp:effectExtent l="19050" t="0" r="9525" b="0"/>
+            <wp:docPr id="8" name="Picture 4"/>
+            <wp:cNvGraphicFramePr>
+              <a:graphicFrameLocks xmlns:a="http://schemas.openxmlformats.org/drawingml/2006/main" noChangeAspect="1"/>
+            </wp:cNvGraphicFramePr>
+            <a:graphic xmlns:a="http://schemas.openxmlformats.org/drawingml/2006/main">
+              <a:graphicData uri="http://schemas.openxmlformats.org/drawingml/2006/picture">
+                <pic:pic xmlns:pic="http://schemas.openxmlformats.org/drawingml/2006/picture">
+                  <pic:nvPicPr>
+                    <pic:cNvPr id="0" name="Picture 4"/>
+                    <pic:cNvPicPr>
+                      <a:picLocks noChangeAspect="1" noChangeArrowheads="1"/>
+                    </pic:cNvPicPr>
+                  </pic:nvPicPr>
+                  <pic:blipFill>
+                    <a:blip r:embed="rId29"/>
+                    <a:srcRect/>
+                    <a:stretch>
+                      <a:fillRect/>
+                    </a:stretch>
+                  </pic:blipFill>
+                  <pic:spPr bwMode="auto">
+                    <a:xfrm>
+                      <a:off x="0" y="0"/>
+                      <a:ext cx="4295775" cy="3571875"/>
+                    </a:xfrm>
+                    <a:prstGeom prst="rect">
+                      <a:avLst/>
+                    </a:prstGeom>
+                    <a:noFill/>
+                    <a:ln w="9525">
+                      <a:noFill/>
+                      <a:miter lim="800000"/>
+                      <a:headEnd/>
+                      <a:tailEnd/>
+                    </a:ln>
+                  </pic:spPr>
+                </pic:pic>
+              </a:graphicData>
+            </a:graphic>
+          </wp:inline>
+        </w:drawing>
+      </w:r>
+    </w:p>
+    <w:p>
+      <w:pPr>
+        <w:pStyle w:val="NoSpacing"/>
+        <w:rPr>
+          <w:sz w:val="22"/>
+        </w:rPr>
+      </w:pPr>
+    </w:p>
+    <w:p>
+      <w:pPr>
+        <w:pStyle w:val="NoSpacing"/>
+        <w:rPr>
+          <w:sz w:val="22"/>
+        </w:rPr>
+      </w:pPr>
+      <w:r>
+        <w:rPr>
+          <w:sz w:val="22"/>
+        </w:rPr>
+        <w:t>If we don’t want to use * in ngIf then we have to use ng-template as shown below</w:t>
+      </w:r>
+    </w:p>
+    <w:p>
+      <w:pPr>
+        <w:pStyle w:val="NoSpacing"/>
+        <w:rPr>
+          <w:sz w:val="22"/>
+        </w:rPr>
+      </w:pPr>
+    </w:p>
+    <w:p>
+      <w:pPr>
+        <w:pStyle w:val="NoSpacing"/>
+        <w:rPr>
+          <w:sz w:val="22"/>
+        </w:rPr>
+      </w:pPr>
+      <w:r>
+        <w:rPr>
+          <w:noProof/>
+          <w:sz w:val="22"/>
+        </w:rPr>
+        <w:drawing>
+          <wp:inline distT="0" distB="0" distL="0" distR="0">
+            <wp:extent cx="3267075" cy="1285875"/>
+            <wp:effectExtent l="19050" t="0" r="9525" b="0"/>
+            <wp:docPr id="9" name="Picture 7"/>
+            <wp:cNvGraphicFramePr>
+              <a:graphicFrameLocks xmlns:a="http://schemas.openxmlformats.org/drawingml/2006/main" noChangeAspect="1"/>
+            </wp:cNvGraphicFramePr>
+            <a:graphic xmlns:a="http://schemas.openxmlformats.org/drawingml/2006/main">
+              <a:graphicData uri="http://schemas.openxmlformats.org/drawingml/2006/picture">
+                <pic:pic xmlns:pic="http://schemas.openxmlformats.org/drawingml/2006/picture">
+                  <pic:nvPicPr>
+                    <pic:cNvPr id="0" name="Picture 7"/>
+                    <pic:cNvPicPr>
+                      <a:picLocks noChangeAspect="1" noChangeArrowheads="1"/>
+                    </pic:cNvPicPr>
+                  </pic:nvPicPr>
+                  <pic:blipFill>
+                    <a:blip r:embed="rId30"/>
+                    <a:srcRect/>
+                    <a:stretch>
+                      <a:fillRect/>
+                    </a:stretch>
+                  </pic:blipFill>
+                  <pic:spPr bwMode="auto">
+                    <a:xfrm>
+                      <a:off x="0" y="0"/>
+                      <a:ext cx="3267075" cy="1285875"/>
+                    </a:xfrm>
+                    <a:prstGeom prst="rect">
+                      <a:avLst/>
+                    </a:prstGeom>
+                    <a:noFill/>
+                    <a:ln w="9525">
+                      <a:noFill/>
+                      <a:miter lim="800000"/>
+                      <a:headEnd/>
+                      <a:tailEnd/>
+                    </a:ln>
+                  </pic:spPr>
+                </pic:pic>
+              </a:graphicData>
+            </a:graphic>
+          </wp:inline>
+        </w:drawing>
+      </w:r>
+    </w:p>
+    <w:p>
+      <w:pPr>
+        <w:pStyle w:val="NoSpacing"/>
+        <w:rPr>
+          <w:sz w:val="22"/>
+        </w:rPr>
+      </w:pPr>
+    </w:p>
+    <w:p>
+      <w:pPr>
+        <w:pStyle w:val="NoSpacing"/>
+        <w:rPr>
+          <w:sz w:val="22"/>
+        </w:rPr>
+      </w:pPr>
+      <w:r>
+        <w:rPr>
+          <w:sz w:val="22"/>
+        </w:rPr>
+        <w:t xml:space="preserve">Both </w:t>
+      </w:r>
+      <w:r>
+        <w:rPr>
+          <w:sz w:val="22"/>
+        </w:rPr>
+        <w:t>ways</w:t>
+      </w:r>
+      <w:r>
+        <w:rPr>
+          <w:sz w:val="22"/>
+        </w:rPr>
+        <w:t xml:space="preserve"> will generate same output in </w:t>
+      </w:r>
+      <w:r>
+        <w:rPr>
+          <w:sz w:val="22"/>
+        </w:rPr>
+        <w:t>DOM</w:t>
+      </w:r>
+    </w:p>
+    <w:p>
+      <w:pPr>
+        <w:pStyle w:val="NoSpacing"/>
+        <w:rPr>
+          <w:sz w:val="22"/>
+        </w:rPr>
+      </w:pPr>
+    </w:p>
+    <w:p>
+      <w:pPr>
+        <w:pStyle w:val="NoSpacing"/>
+        <w:rPr>
+          <w:b/>
+          <w:sz w:val="22"/>
+        </w:rPr>
+      </w:pPr>
+      <w:r>
+        <w:rPr>
+          <w:b/>
+          <w:sz w:val="22"/>
+        </w:rPr>
+        <w:t>Custom Structural Directive</w:t>
+      </w:r>
+    </w:p>
+    <w:p>
+      <w:pPr>
+        <w:pStyle w:val="NoSpacing"/>
+        <w:rPr>
+          <w:sz w:val="22"/>
+        </w:rPr>
+      </w:pPr>
+    </w:p>
+    <w:p>
+      <w:pPr>
+        <w:pStyle w:val="NoSpacing"/>
+        <w:rPr>
+          <w:sz w:val="22"/>
+        </w:rPr>
+      </w:pPr>
+      <w:r>
+        <w:rPr>
+          <w:sz w:val="22"/>
+        </w:rPr>
+        <w:t>I want to create my own custom structural directive like *ngIf</w:t>
+      </w:r>
+    </w:p>
+    <w:p>
+      <w:pPr>
+        <w:pStyle w:val="NoSpacing"/>
+        <w:rPr>
+          <w:sz w:val="22"/>
+        </w:rPr>
+      </w:pPr>
+    </w:p>
+    <w:p>
+      <w:pPr>
+        <w:pStyle w:val="NoSpacing"/>
+        <w:rPr>
+          <w:sz w:val="22"/>
+        </w:rPr>
+      </w:pPr>
+      <w:r>
+        <w:rPr>
+          <w:noProof/>
+          <w:sz w:val="22"/>
+        </w:rPr>
+        <w:lastRenderedPageBreak/>
+        <w:drawing>
+          <wp:inline distT="0" distB="0" distL="0" distR="0">
+            <wp:extent cx="5943600" cy="2591686"/>
+            <wp:effectExtent l="19050" t="0" r="0" b="0"/>
+            <wp:docPr id="11" name="Picture 10"/>
+            <wp:cNvGraphicFramePr>
+              <a:graphicFrameLocks xmlns:a="http://schemas.openxmlformats.org/drawingml/2006/main" noChangeAspect="1"/>
+            </wp:cNvGraphicFramePr>
+            <a:graphic xmlns:a="http://schemas.openxmlformats.org/drawingml/2006/main">
+              <a:graphicData uri="http://schemas.openxmlformats.org/drawingml/2006/picture">
+                <pic:pic xmlns:pic="http://schemas.openxmlformats.org/drawingml/2006/picture">
+                  <pic:nvPicPr>
+                    <pic:cNvPr id="0" name="Picture 10"/>
+                    <pic:cNvPicPr>
+                      <a:picLocks noChangeAspect="1" noChangeArrowheads="1"/>
+                    </pic:cNvPicPr>
+                  </pic:nvPicPr>
+                  <pic:blipFill>
+                    <a:blip r:embed="rId31"/>
+                    <a:srcRect/>
+                    <a:stretch>
+                      <a:fillRect/>
+                    </a:stretch>
+                  </pic:blipFill>
+                  <pic:spPr bwMode="auto">
+                    <a:xfrm>
+                      <a:off x="0" y="0"/>
+                      <a:ext cx="5943600" cy="2591686"/>
+                    </a:xfrm>
+                    <a:prstGeom prst="rect">
+                      <a:avLst/>
+                    </a:prstGeom>
+                    <a:noFill/>
+                    <a:ln w="9525">
+                      <a:noFill/>
+                      <a:miter lim="800000"/>
+                      <a:headEnd/>
+                      <a:tailEnd/>
+                    </a:ln>
+                  </pic:spPr>
+                </pic:pic>
+              </a:graphicData>
+            </a:graphic>
+          </wp:inline>
+        </w:drawing>
+      </w:r>
+    </w:p>
+    <w:p>
+      <w:pPr>
+        <w:pStyle w:val="NoSpacing"/>
+        <w:rPr>
+          <w:sz w:val="22"/>
+        </w:rPr>
+      </w:pPr>
+    </w:p>
+    <w:p>
+      <w:pPr>
+        <w:pStyle w:val="NoSpacing"/>
+        <w:rPr>
+          <w:sz w:val="22"/>
+        </w:rPr>
+      </w:pPr>
+    </w:p>
+    <w:p>
+      <w:pPr>
+        <w:pStyle w:val="NoSpacing"/>
+        <w:rPr>
+          <w:sz w:val="22"/>
+        </w:rPr>
+      </w:pPr>
+    </w:p>
+    <w:p>
+      <w:pPr>
+        <w:pStyle w:val="NoSpacing"/>
+        <w:rPr>
+          <w:sz w:val="22"/>
+        </w:rPr>
       </w:pPr>
     </w:p>
     <w:sectPr>
@@ -9156,6 +11217,95 @@
     </w:lvl>
   </w:abstractNum>
   <w:abstractNum w:abstractNumId="2">
+    <w:nsid w:val="217A083B"/>
+    <w:multiLevelType w:val="hybridMultilevel"/>
+    <w:tmpl w:val="2CA65F52"/>
+    <w:lvl w:ilvl="0" w:tplc="0409000F">
+      <w:start w:val="1"/>
+      <w:numFmt w:val="decimal"/>
+      <w:lvlText w:val="%1."/>
+      <w:lvlJc w:val="left"/>
+      <w:pPr>
+        <w:ind w:left="720" w:hanging="360"/>
+      </w:pPr>
+      <w:rPr>
+        <w:rFonts w:hint="default"/>
+      </w:rPr>
+    </w:lvl>
+    <w:lvl w:ilvl="1" w:tplc="04090019" w:tentative="1">
+      <w:start w:val="1"/>
+      <w:numFmt w:val="lowerLetter"/>
+      <w:lvlText w:val="%2."/>
+      <w:lvlJc w:val="left"/>
+      <w:pPr>
+        <w:ind w:left="1440" w:hanging="360"/>
+      </w:pPr>
+    </w:lvl>
+    <w:lvl w:ilvl="2" w:tplc="0409001B" w:tentative="1">
+      <w:start w:val="1"/>
+      <w:numFmt w:val="lowerRoman"/>
+      <w:lvlText w:val="%3."/>
+      <w:lvlJc w:val="right"/>
+      <w:pPr>
+        <w:ind w:left="2160" w:hanging="180"/>
+      </w:pPr>
+    </w:lvl>
+    <w:lvl w:ilvl="3" w:tplc="0409000F" w:tentative="1">
+      <w:start w:val="1"/>
+      <w:numFmt w:val="decimal"/>
+      <w:lvlText w:val="%4."/>
+      <w:lvlJc w:val="left"/>
+      <w:pPr>
+        <w:ind w:left="2880" w:hanging="360"/>
+      </w:pPr>
+    </w:lvl>
+    <w:lvl w:ilvl="4" w:tplc="04090019" w:tentative="1">
+      <w:start w:val="1"/>
+      <w:numFmt w:val="lowerLetter"/>
+      <w:lvlText w:val="%5."/>
+      <w:lvlJc w:val="left"/>
+      <w:pPr>
+        <w:ind w:left="3600" w:hanging="360"/>
+      </w:pPr>
+    </w:lvl>
+    <w:lvl w:ilvl="5" w:tplc="0409001B" w:tentative="1">
+      <w:start w:val="1"/>
+      <w:numFmt w:val="lowerRoman"/>
+      <w:lvlText w:val="%6."/>
+      <w:lvlJc w:val="right"/>
+      <w:pPr>
+        <w:ind w:left="4320" w:hanging="180"/>
+      </w:pPr>
+    </w:lvl>
+    <w:lvl w:ilvl="6" w:tplc="0409000F" w:tentative="1">
+      <w:start w:val="1"/>
+      <w:numFmt w:val="decimal"/>
+      <w:lvlText w:val="%7."/>
+      <w:lvlJc w:val="left"/>
+      <w:pPr>
+        <w:ind w:left="5040" w:hanging="360"/>
+      </w:pPr>
+    </w:lvl>
+    <w:lvl w:ilvl="7" w:tplc="04090019" w:tentative="1">
+      <w:start w:val="1"/>
+      <w:numFmt w:val="lowerLetter"/>
+      <w:lvlText w:val="%8."/>
+      <w:lvlJc w:val="left"/>
+      <w:pPr>
+        <w:ind w:left="5760" w:hanging="360"/>
+      </w:pPr>
+    </w:lvl>
+    <w:lvl w:ilvl="8" w:tplc="0409001B" w:tentative="1">
+      <w:start w:val="1"/>
+      <w:numFmt w:val="lowerRoman"/>
+      <w:lvlText w:val="%9."/>
+      <w:lvlJc w:val="right"/>
+      <w:pPr>
+        <w:ind w:left="6480" w:hanging="180"/>
+      </w:pPr>
+    </w:lvl>
+  </w:abstractNum>
+  <w:abstractNum w:abstractNumId="3">
     <w:nsid w:val="22E60B92"/>
     <w:multiLevelType w:val="hybridMultilevel"/>
     <w:tmpl w:val="B54C91DC"/>
@@ -9244,7 +11394,7 @@
       </w:pPr>
     </w:lvl>
   </w:abstractNum>
-  <w:abstractNum w:abstractNumId="3">
+  <w:abstractNum w:abstractNumId="4">
     <w:nsid w:val="27F80B74"/>
     <w:multiLevelType w:val="hybridMultilevel"/>
     <w:tmpl w:val="2B8638BA"/>
@@ -9357,7 +11507,7 @@
       </w:rPr>
     </w:lvl>
   </w:abstractNum>
-  <w:abstractNum w:abstractNumId="4">
+  <w:abstractNum w:abstractNumId="5">
     <w:nsid w:val="2F157826"/>
     <w:multiLevelType w:val="hybridMultilevel"/>
     <w:tmpl w:val="3F2CFA34"/>
@@ -9470,7 +11620,7 @@
       </w:rPr>
     </w:lvl>
   </w:abstractNum>
-  <w:abstractNum w:abstractNumId="5">
+  <w:abstractNum w:abstractNumId="6">
     <w:nsid w:val="31037214"/>
     <w:multiLevelType w:val="multilevel"/>
     <w:tmpl w:val="82CC7114"/>
@@ -9583,7 +11733,7 @@
       </w:pPr>
     </w:lvl>
   </w:abstractNum>
-  <w:abstractNum w:abstractNumId="6">
+  <w:abstractNum w:abstractNumId="7">
     <w:nsid w:val="35791766"/>
     <w:multiLevelType w:val="multilevel"/>
     <w:tmpl w:val="DED07F54"/>
@@ -9732,7 +11882,7 @@
       </w:rPr>
     </w:lvl>
   </w:abstractNum>
-  <w:abstractNum w:abstractNumId="7">
+  <w:abstractNum w:abstractNumId="8">
     <w:nsid w:val="3F8D3D12"/>
     <w:multiLevelType w:val="hybridMultilevel"/>
     <w:tmpl w:val="43FC943A"/>
@@ -9823,7 +11973,7 @@
       </w:pPr>
     </w:lvl>
   </w:abstractNum>
-  <w:abstractNum w:abstractNumId="8">
+  <w:abstractNum w:abstractNumId="9">
     <w:nsid w:val="52BB0DC9"/>
     <w:multiLevelType w:val="hybridMultilevel"/>
     <w:tmpl w:val="FE58064C"/>
@@ -9936,7 +12086,7 @@
       </w:rPr>
     </w:lvl>
   </w:abstractNum>
-  <w:abstractNum w:abstractNumId="9">
+  <w:abstractNum w:abstractNumId="10">
     <w:nsid w:val="531C2BD6"/>
     <w:multiLevelType w:val="multilevel"/>
     <w:tmpl w:val="EDEAB0B2"/>
@@ -10085,7 +12235,7 @@
       </w:rPr>
     </w:lvl>
   </w:abstractNum>
-  <w:abstractNum w:abstractNumId="10">
+  <w:abstractNum w:abstractNumId="11">
     <w:nsid w:val="54FE64C0"/>
     <w:multiLevelType w:val="multilevel"/>
     <w:tmpl w:val="BD80895C"/>
@@ -10234,7 +12384,7 @@
       </w:rPr>
     </w:lvl>
   </w:abstractNum>
-  <w:abstractNum w:abstractNumId="11">
+  <w:abstractNum w:abstractNumId="12">
     <w:nsid w:val="55254642"/>
     <w:multiLevelType w:val="multilevel"/>
     <w:tmpl w:val="279AAF90"/>
@@ -10383,7 +12533,7 @@
       </w:rPr>
     </w:lvl>
   </w:abstractNum>
-  <w:abstractNum w:abstractNumId="12">
+  <w:abstractNum w:abstractNumId="13">
     <w:nsid w:val="58E63ABB"/>
     <w:multiLevelType w:val="hybridMultilevel"/>
     <w:tmpl w:val="A9D6EC0A"/>
@@ -10496,7 +12646,7 @@
       </w:rPr>
     </w:lvl>
   </w:abstractNum>
-  <w:abstractNum w:abstractNumId="13">
+  <w:abstractNum w:abstractNumId="14">
     <w:nsid w:val="60B41E1B"/>
     <w:multiLevelType w:val="multilevel"/>
     <w:tmpl w:val="3820B17C"/>
@@ -10645,7 +12795,7 @@
       </w:rPr>
     </w:lvl>
   </w:abstractNum>
-  <w:abstractNum w:abstractNumId="14">
+  <w:abstractNum w:abstractNumId="15">
     <w:nsid w:val="60E57DA3"/>
     <w:multiLevelType w:val="hybridMultilevel"/>
     <w:tmpl w:val="79F62E7C"/>
@@ -10758,7 +12908,7 @@
       </w:rPr>
     </w:lvl>
   </w:abstractNum>
-  <w:abstractNum w:abstractNumId="15">
+  <w:abstractNum w:abstractNumId="16">
     <w:nsid w:val="64154E77"/>
     <w:multiLevelType w:val="multilevel"/>
     <w:tmpl w:val="BD80895C"/>
@@ -10907,7 +13057,7 @@
       </w:rPr>
     </w:lvl>
   </w:abstractNum>
-  <w:abstractNum w:abstractNumId="16">
+  <w:abstractNum w:abstractNumId="17">
     <w:nsid w:val="66B7574B"/>
     <w:multiLevelType w:val="hybridMultilevel"/>
     <w:tmpl w:val="57CA5B8A"/>
@@ -11020,7 +13170,7 @@
       </w:rPr>
     </w:lvl>
   </w:abstractNum>
-  <w:abstractNum w:abstractNumId="17">
+  <w:abstractNum w:abstractNumId="18">
     <w:nsid w:val="744416C0"/>
     <w:multiLevelType w:val="hybridMultilevel"/>
     <w:tmpl w:val="0C80D204"/>
@@ -11133,7 +13283,7 @@
       </w:rPr>
     </w:lvl>
   </w:abstractNum>
-  <w:abstractNum w:abstractNumId="18">
+  <w:abstractNum w:abstractNumId="19">
     <w:nsid w:val="75E35336"/>
     <w:multiLevelType w:val="multilevel"/>
     <w:tmpl w:val="161A6A0C"/>
@@ -11283,61 +13433,64 @@
     </w:lvl>
   </w:abstractNum>
   <w:num w:numId="1">
+    <w:abstractNumId w:val="7"/>
+  </w:num>
+  <w:num w:numId="2">
+    <w:abstractNumId w:val="14"/>
+  </w:num>
+  <w:num w:numId="3">
     <w:abstractNumId w:val="6"/>
   </w:num>
-  <w:num w:numId="2">
+  <w:num w:numId="4">
+    <w:abstractNumId w:val="12"/>
+  </w:num>
+  <w:num w:numId="5">
+    <w:abstractNumId w:val="16"/>
+  </w:num>
+  <w:num w:numId="6">
+    <w:abstractNumId w:val="11"/>
+  </w:num>
+  <w:num w:numId="7">
+    <w:abstractNumId w:val="19"/>
+  </w:num>
+  <w:num w:numId="8">
+    <w:abstractNumId w:val="10"/>
+  </w:num>
+  <w:num w:numId="9">
+    <w:abstractNumId w:val="8"/>
+  </w:num>
+  <w:num w:numId="10">
     <w:abstractNumId w:val="13"/>
   </w:num>
-  <w:num w:numId="3">
-    <w:abstractNumId w:val="5"/>
-  </w:num>
-  <w:num w:numId="4">
-    <w:abstractNumId w:val="11"/>
-  </w:num>
-  <w:num w:numId="5">
-    <w:abstractNumId w:val="15"/>
-  </w:num>
-  <w:num w:numId="6">
-    <w:abstractNumId w:val="10"/>
-  </w:num>
-  <w:num w:numId="7">
-    <w:abstractNumId w:val="18"/>
-  </w:num>
-  <w:num w:numId="8">
-    <w:abstractNumId w:val="9"/>
-  </w:num>
-  <w:num w:numId="9">
-    <w:abstractNumId w:val="7"/>
-  </w:num>
-  <w:num w:numId="10">
-    <w:abstractNumId w:val="12"/>
-  </w:num>
   <w:num w:numId="11">
-    <w:abstractNumId w:val="2"/>
+    <w:abstractNumId w:val="3"/>
   </w:num>
   <w:num w:numId="12">
     <w:abstractNumId w:val="0"/>
   </w:num>
   <w:num w:numId="13">
-    <w:abstractNumId w:val="8"/>
+    <w:abstractNumId w:val="9"/>
   </w:num>
   <w:num w:numId="14">
-    <w:abstractNumId w:val="16"/>
+    <w:abstractNumId w:val="17"/>
   </w:num>
   <w:num w:numId="15">
     <w:abstractNumId w:val="1"/>
   </w:num>
   <w:num w:numId="16">
-    <w:abstractNumId w:val="17"/>
+    <w:abstractNumId w:val="18"/>
   </w:num>
   <w:num w:numId="17">
+    <w:abstractNumId w:val="5"/>
+  </w:num>
+  <w:num w:numId="18">
     <w:abstractNumId w:val="4"/>
   </w:num>
-  <w:num w:numId="18">
-    <w:abstractNumId w:val="3"/>
+  <w:num w:numId="19">
+    <w:abstractNumId w:val="15"/>
   </w:num>
-  <w:num w:numId="19">
-    <w:abstractNumId w:val="14"/>
+  <w:num w:numId="20">
+    <w:abstractNumId w:val="2"/>
   </w:num>
 </w:numbering>
 </file>

</xml_diff>

<commit_message>
Doc added java and updated angular with ViewEncapsulation and others
</commit_message>
<xml_diff>
--- a/src/assets/doc/Angular.docx
+++ b/src/assets/doc/Angular.docx
@@ -1281,7 +1281,7 @@
             <wp:extent cx="5514975" cy="1885950"/>
             <wp:effectExtent l="19050" t="0" r="9525" b="0"/>
             <wp:docPr id="1" name="Picture 1" descr="GreetingComponent annotations">
-              <a:hlinkClick xmlns:a="http://schemas.openxmlformats.org/drawingml/2006/main" r:id="rId7" tgtFrame="&quot;_blank&quot;" tooltip="&quot;GreetingComponent annotations&quot;"/>
+              <a:hlinkClick xmlns:a="http://schemas.openxmlformats.org/drawingml/2006/main" r:id="rId8" tgtFrame="&quot;_blank&quot;" tooltip="&quot;GreetingComponent annotations&quot;"/>
             </wp:docPr>
             <wp:cNvGraphicFramePr>
               <a:graphicFrameLocks xmlns:a="http://schemas.openxmlformats.org/drawingml/2006/main" noChangeAspect="1"/>
@@ -1291,14 +1291,14 @@
                 <pic:pic xmlns:pic="http://schemas.openxmlformats.org/drawingml/2006/picture">
                   <pic:nvPicPr>
                     <pic:cNvPr id="0" name="Picture 1" descr="GreetingComponent annotations">
-                      <a:hlinkClick r:id="rId7" tgtFrame="&quot;_blank&quot;" tooltip="&quot;GreetingComponent annotations&quot;"/>
+                      <a:hlinkClick r:id="rId8" tgtFrame="&quot;_blank&quot;" tooltip="&quot;GreetingComponent annotations&quot;"/>
                     </pic:cNvPr>
                     <pic:cNvPicPr>
                       <a:picLocks noChangeAspect="1" noChangeArrowheads="1"/>
                     </pic:cNvPicPr>
                   </pic:nvPicPr>
                   <pic:blipFill>
-                    <a:blip r:embed="rId8"/>
+                    <a:blip r:embed="rId9"/>
                     <a:srcRect/>
                     <a:stretch>
                       <a:fillRect/>
@@ -3583,7 +3583,7 @@
                     </pic:cNvPicPr>
                   </pic:nvPicPr>
                   <pic:blipFill>
-                    <a:blip r:embed="rId9"/>
+                    <a:blip r:embed="rId10"/>
                     <a:srcRect/>
                     <a:stretch>
                       <a:fillRect/>
@@ -3757,7 +3757,7 @@
                     </pic:cNvPicPr>
                   </pic:nvPicPr>
                   <pic:blipFill>
-                    <a:blip r:embed="rId10"/>
+                    <a:blip r:embed="rId11"/>
                     <a:srcRect/>
                     <a:stretch>
                       <a:fillRect/>
@@ -3817,7 +3817,7 @@
                     </pic:cNvPicPr>
                   </pic:nvPicPr>
                   <pic:blipFill>
-                    <a:blip r:embed="rId11"/>
+                    <a:blip r:embed="rId12"/>
                     <a:srcRect/>
                     <a:stretch>
                       <a:fillRect/>
@@ -3878,7 +3878,7 @@
                     </pic:cNvPicPr>
                   </pic:nvPicPr>
                   <pic:blipFill>
-                    <a:blip r:embed="rId12"/>
+                    <a:blip r:embed="rId13"/>
                     <a:srcRect/>
                     <a:stretch>
                       <a:fillRect/>
@@ -4001,7 +4001,7 @@
           <w:szCs w:val="21"/>
         </w:rPr>
       </w:pPr>
-      <w:hyperlink r:id="rId13" w:anchor="dependencies" w:history="1">
+      <w:hyperlink r:id="rId14" w:anchor="dependencies" w:history="1">
         <w:r>
           <w:rPr>
             <w:rFonts w:ascii="Helvetica" w:eastAsia="Times New Roman" w:hAnsi="Helvetica" w:cs="Helvetica"/>
@@ -4056,7 +4056,7 @@
           <w:szCs w:val="21"/>
         </w:rPr>
       </w:pPr>
-      <w:hyperlink r:id="rId14" w:anchor="dev-dependencies" w:history="1">
+      <w:hyperlink r:id="rId15" w:anchor="dev-dependencies" w:history="1">
         <w:r>
           <w:rPr>
             <w:rFonts w:ascii="Helvetica" w:eastAsia="Times New Roman" w:hAnsi="Helvetica" w:cs="Helvetica"/>
@@ -4121,7 +4121,7 @@
       <w:pPr>
         <w:pStyle w:val="NoSpacing"/>
       </w:pPr>
-      <w:hyperlink r:id="rId15" w:history="1">
+      <w:hyperlink r:id="rId16" w:history="1">
         <w:r>
           <w:rPr>
             <w:rStyle w:val="Hyperlink"/>
@@ -4181,39 +4181,6 @@
           <w:shd w:val="clear" w:color="auto" w:fill="FAFAFA"/>
         </w:rPr>
         <w:t>An NgModule is a class marked by the </w:t>
-      </w:r>
-      <w:r>
-        <w:rPr>
-          <w:rStyle w:val="HTMLCode"/>
-          <w:rFonts w:eastAsiaTheme="minorHAnsi"/>
-          <w:spacing w:val="5"/>
-          <w:sz w:val="19"/>
-          <w:szCs w:val="19"/>
-          <w:shd w:val="clear" w:color="auto" w:fill="FAFAFA"/>
-        </w:rPr>
-        <w:t>@</w:t>
-      </w:r>
-      <w:hyperlink r:id="rId16" w:history="1">
-        <w:r>
-          <w:rPr>
-            <w:rStyle w:val="Hyperlink"/>
-            <w:spacing w:val="5"/>
-            <w:sz w:val="19"/>
-            <w:szCs w:val="19"/>
-            <w:shd w:val="clear" w:color="auto" w:fill="FAFAFA"/>
-          </w:rPr>
-          <w:t>NgModule</w:t>
-        </w:r>
-      </w:hyperlink>
-      <w:r>
-        <w:rPr>
-          <w:rFonts w:ascii="Helvetica" w:hAnsi="Helvetica" w:cs="Helvetica"/>
-          <w:spacing w:val="5"/>
-          <w:sz w:val="21"/>
-          <w:szCs w:val="21"/>
-          <w:shd w:val="clear" w:color="auto" w:fill="FAFAFA"/>
-        </w:rPr>
-        <w:t> decorator. </w:t>
       </w:r>
       <w:r>
         <w:rPr>
@@ -4246,9 +4213,42 @@
           <w:szCs w:val="21"/>
           <w:shd w:val="clear" w:color="auto" w:fill="FAFAFA"/>
         </w:rPr>
+        <w:t> decorator. </w:t>
+      </w:r>
+      <w:r>
+        <w:rPr>
+          <w:rStyle w:val="HTMLCode"/>
+          <w:rFonts w:eastAsiaTheme="minorHAnsi"/>
+          <w:spacing w:val="5"/>
+          <w:sz w:val="19"/>
+          <w:szCs w:val="19"/>
+          <w:shd w:val="clear" w:color="auto" w:fill="FAFAFA"/>
+        </w:rPr>
+        <w:t>@</w:t>
+      </w:r>
+      <w:hyperlink r:id="rId18" w:history="1">
+        <w:r>
+          <w:rPr>
+            <w:rStyle w:val="Hyperlink"/>
+            <w:spacing w:val="5"/>
+            <w:sz w:val="19"/>
+            <w:szCs w:val="19"/>
+            <w:shd w:val="clear" w:color="auto" w:fill="FAFAFA"/>
+          </w:rPr>
+          <w:t>NgModule</w:t>
+        </w:r>
+      </w:hyperlink>
+      <w:r>
+        <w:rPr>
+          <w:rFonts w:ascii="Helvetica" w:hAnsi="Helvetica" w:cs="Helvetica"/>
+          <w:spacing w:val="5"/>
+          <w:sz w:val="21"/>
+          <w:szCs w:val="21"/>
+          <w:shd w:val="clear" w:color="auto" w:fill="FAFAFA"/>
+        </w:rPr>
         <w:t> takes a metadata object that describes how to compile a component's template and how to create an injector at runtime. It identifies the module's own components, directives, and pipes, making some of them public, through the </w:t>
       </w:r>
-      <w:hyperlink r:id="rId18" w:anchor="exports" w:history="1">
+      <w:hyperlink r:id="rId19" w:anchor="exports" w:history="1">
         <w:r>
           <w:rPr>
             <w:rStyle w:val="Hyperlink"/>
@@ -4281,7 +4281,7 @@
         </w:rPr>
         <w:t>@</w:t>
       </w:r>
-      <w:hyperlink r:id="rId19" w:history="1">
+      <w:hyperlink r:id="rId20" w:history="1">
         <w:r>
           <w:rPr>
             <w:rStyle w:val="Hyperlink"/>
@@ -4463,7 +4463,7 @@
                     </pic:cNvPicPr>
                   </pic:nvPicPr>
                   <pic:blipFill>
-                    <a:blip r:embed="rId20"/>
+                    <a:blip r:embed="rId21"/>
                     <a:srcRect/>
                     <a:stretch>
                       <a:fillRect/>
@@ -4588,7 +4588,7 @@
                     </pic:cNvPicPr>
                   </pic:nvPicPr>
                   <pic:blipFill>
-                    <a:blip r:embed="rId21"/>
+                    <a:blip r:embed="rId22"/>
                     <a:srcRect/>
                     <a:stretch>
                       <a:fillRect/>
@@ -4989,6 +4989,154 @@
           <w:shd w:val="clear" w:color="auto" w:fill="FAFAFA"/>
         </w:rPr>
       </w:pPr>
+      <w:r>
+        <w:rPr>
+          <w:rFonts w:ascii="Helvetica" w:hAnsi="Helvetica" w:cs="Helvetica"/>
+          <w:spacing w:val="5"/>
+          <w:sz w:val="21"/>
+          <w:szCs w:val="21"/>
+          <w:shd w:val="clear" w:color="auto" w:fill="FAFAFA"/>
+        </w:rPr>
+        <w:t xml:space="preserve">But this phone variable can not be accessible directly in component or trpescript code </w:t>
+      </w:r>
+    </w:p>
+    <w:p>
+      <w:pPr>
+        <w:pStyle w:val="NoSpacing"/>
+        <w:rPr>
+          <w:rFonts w:ascii="Helvetica" w:hAnsi="Helvetica" w:cs="Helvetica"/>
+          <w:spacing w:val="5"/>
+          <w:sz w:val="21"/>
+          <w:szCs w:val="21"/>
+          <w:shd w:val="clear" w:color="auto" w:fill="FAFAFA"/>
+        </w:rPr>
+      </w:pPr>
+      <w:r>
+        <w:rPr>
+          <w:rFonts w:ascii="Helvetica" w:hAnsi="Helvetica" w:cs="Helvetica"/>
+          <w:spacing w:val="5"/>
+          <w:sz w:val="21"/>
+          <w:szCs w:val="21"/>
+          <w:shd w:val="clear" w:color="auto" w:fill="FAFAFA"/>
+        </w:rPr>
+        <w:t>But we can access it by @viewChild decorator in component like below</w:t>
+      </w:r>
+    </w:p>
+    <w:p>
+      <w:pPr>
+        <w:pStyle w:val="NoSpacing"/>
+        <w:rPr>
+          <w:rFonts w:ascii="Helvetica" w:hAnsi="Helvetica" w:cs="Helvetica"/>
+          <w:spacing w:val="5"/>
+          <w:sz w:val="21"/>
+          <w:szCs w:val="21"/>
+          <w:shd w:val="clear" w:color="auto" w:fill="FAFAFA"/>
+        </w:rPr>
+      </w:pPr>
+    </w:p>
+    <w:p>
+      <w:pPr>
+        <w:pStyle w:val="NoSpacing"/>
+        <w:rPr>
+          <w:rFonts w:ascii="Helvetica" w:hAnsi="Helvetica" w:cs="Helvetica"/>
+          <w:b/>
+          <w:spacing w:val="5"/>
+          <w:sz w:val="21"/>
+          <w:szCs w:val="21"/>
+          <w:shd w:val="clear" w:color="auto" w:fill="FAFAFA"/>
+        </w:rPr>
+      </w:pPr>
+      <w:r>
+        <w:rPr>
+          <w:rFonts w:ascii="Helvetica" w:hAnsi="Helvetica" w:cs="Helvetica"/>
+          <w:b/>
+          <w:spacing w:val="5"/>
+          <w:sz w:val="21"/>
+          <w:szCs w:val="21"/>
+          <w:shd w:val="clear" w:color="auto" w:fill="FAFAFA"/>
+        </w:rPr>
+        <w:t>@ViewChild(‘phone’) myPhone: ElementRef</w:t>
+      </w:r>
+    </w:p>
+    <w:p>
+      <w:pPr>
+        <w:pStyle w:val="NoSpacing"/>
+        <w:rPr>
+          <w:rFonts w:ascii="Helvetica" w:hAnsi="Helvetica" w:cs="Helvetica"/>
+          <w:spacing w:val="5"/>
+          <w:sz w:val="21"/>
+          <w:szCs w:val="21"/>
+          <w:shd w:val="clear" w:color="auto" w:fill="FAFAFA"/>
+        </w:rPr>
+      </w:pPr>
+      <w:r>
+        <w:rPr>
+          <w:rFonts w:ascii="Helvetica" w:hAnsi="Helvetica" w:cs="Helvetica"/>
+          <w:noProof/>
+          <w:spacing w:val="5"/>
+          <w:sz w:val="21"/>
+          <w:szCs w:val="21"/>
+          <w:shd w:val="clear" w:color="auto" w:fill="FAFAFA"/>
+        </w:rPr>
+        <w:lastRenderedPageBreak/>
+        <w:drawing>
+          <wp:inline distT="0" distB="0" distL="0" distR="0">
+            <wp:extent cx="5867400" cy="3143250"/>
+            <wp:effectExtent l="19050" t="0" r="0" b="0"/>
+            <wp:docPr id="34" name="Picture 34"/>
+            <wp:cNvGraphicFramePr>
+              <a:graphicFrameLocks xmlns:a="http://schemas.openxmlformats.org/drawingml/2006/main" noChangeAspect="1"/>
+            </wp:cNvGraphicFramePr>
+            <a:graphic xmlns:a="http://schemas.openxmlformats.org/drawingml/2006/main">
+              <a:graphicData uri="http://schemas.openxmlformats.org/drawingml/2006/picture">
+                <pic:pic xmlns:pic="http://schemas.openxmlformats.org/drawingml/2006/picture">
+                  <pic:nvPicPr>
+                    <pic:cNvPr id="0" name="Picture 34"/>
+                    <pic:cNvPicPr>
+                      <a:picLocks noChangeAspect="1" noChangeArrowheads="1"/>
+                    </pic:cNvPicPr>
+                  </pic:nvPicPr>
+                  <pic:blipFill>
+                    <a:blip r:embed="rId23"/>
+                    <a:srcRect/>
+                    <a:stretch>
+                      <a:fillRect/>
+                    </a:stretch>
+                  </pic:blipFill>
+                  <pic:spPr bwMode="auto">
+                    <a:xfrm>
+                      <a:off x="0" y="0"/>
+                      <a:ext cx="5867400" cy="3143250"/>
+                    </a:xfrm>
+                    <a:prstGeom prst="rect">
+                      <a:avLst/>
+                    </a:prstGeom>
+                    <a:noFill/>
+                    <a:ln w="9525">
+                      <a:noFill/>
+                      <a:miter lim="800000"/>
+                      <a:headEnd/>
+                      <a:tailEnd/>
+                    </a:ln>
+                  </pic:spPr>
+                </pic:pic>
+              </a:graphicData>
+            </a:graphic>
+          </wp:inline>
+        </w:drawing>
+      </w:r>
+    </w:p>
+    <w:p>
+      <w:pPr>
+        <w:pStyle w:val="NoSpacing"/>
+        <w:rPr>
+          <w:rFonts w:ascii="Helvetica" w:hAnsi="Helvetica" w:cs="Helvetica"/>
+          <w:spacing w:val="5"/>
+          <w:sz w:val="21"/>
+          <w:szCs w:val="21"/>
+          <w:shd w:val="clear" w:color="auto" w:fill="FAFAFA"/>
+        </w:rPr>
+      </w:pPr>
     </w:p>
     <w:p>
       <w:pPr>
@@ -5123,7 +5271,6 @@
         <w:rPr>
           <w:noProof/>
         </w:rPr>
-        <w:lastRenderedPageBreak/>
         <w:drawing>
           <wp:inline distT="0" distB="0" distL="0" distR="0">
             <wp:extent cx="5943600" cy="1780607"/>
@@ -5142,7 +5289,7 @@
                     </pic:cNvPicPr>
                   </pic:nvPicPr>
                   <pic:blipFill>
-                    <a:blip r:embed="rId22"/>
+                    <a:blip r:embed="rId24"/>
                     <a:srcRect/>
                     <a:stretch>
                       <a:fillRect/>
@@ -5517,7 +5664,16 @@
           <w:sz w:val="19"/>
           <w:u w:val="single"/>
         </w:rPr>
-        <w:t xml:space="preserve">Three </w:t>
+        <w:t>Four</w:t>
+      </w:r>
+      <w:r>
+        <w:rPr>
+          <w:rFonts w:ascii="Courier New" w:eastAsia="Times New Roman" w:hAnsi="Courier New" w:cs="Courier New"/>
+          <w:color w:val="000088"/>
+          <w:sz w:val="19"/>
+          <w:u w:val="single"/>
+        </w:rPr>
+        <w:t xml:space="preserve"> </w:t>
       </w:r>
       <w:r>
         <w:rPr>
@@ -5660,6 +5816,11 @@
     </w:p>
     <w:p>
       <w:pPr>
+        <w:pStyle w:val="ListParagraph"/>
+        <w:numPr>
+          <w:ilvl w:val="0"/>
+          <w:numId w:val="9"/>
+        </w:numPr>
         <w:tabs>
           <w:tab w:val="left" w:pos="916"/>
           <w:tab w:val="left" w:pos="1832"/>
@@ -5681,15 +5842,26 @@
         <w:spacing w:before="240" w:after="240" w:line="240" w:lineRule="auto"/>
         <w:ind w:right="360"/>
         <w:rPr>
-          <w:rFonts w:ascii="Verdana" w:eastAsia="Times New Roman" w:hAnsi="Verdana" w:cs="Times New Roman"/>
-          <w:color w:val="025969"/>
-          <w:sz w:val="34"/>
-          <w:szCs w:val="34"/>
-        </w:rPr>
-      </w:pPr>
-    </w:p>
-    <w:p>
-      <w:pPr>
+          <w:rFonts w:ascii="Courier New" w:eastAsia="Times New Roman" w:hAnsi="Courier New" w:cs="Courier New"/>
+          <w:szCs w:val="20"/>
+        </w:rPr>
+      </w:pPr>
+      <w:r>
+        <w:rPr>
+          <w:rFonts w:ascii="Courier New" w:eastAsia="Times New Roman" w:hAnsi="Courier New" w:cs="Courier New"/>
+          <w:szCs w:val="20"/>
+        </w:rPr>
+        <w:lastRenderedPageBreak/>
+        <w:t>@ViewChild</w:t>
+      </w:r>
+    </w:p>
+    <w:p>
+      <w:pPr>
+        <w:pStyle w:val="ListParagraph"/>
+        <w:numPr>
+          <w:ilvl w:val="0"/>
+          <w:numId w:val="9"/>
+        </w:numPr>
         <w:tabs>
           <w:tab w:val="left" w:pos="916"/>
           <w:tab w:val="left" w:pos="1832"/>
@@ -5717,12 +5889,33 @@
       </w:pPr>
       <w:r>
         <w:rPr>
-          <w:rFonts w:ascii="Verdana" w:eastAsia="Times New Roman" w:hAnsi="Verdana" w:cs="Times New Roman"/>
-          <w:color w:val="025969"/>
-          <w:sz w:val="34"/>
-          <w:szCs w:val="34"/>
-        </w:rPr>
-        <w:t>Safe Navigation Operator (?.)</w:t>
+          <w:rFonts w:ascii="Courier New" w:eastAsia="Times New Roman" w:hAnsi="Courier New" w:cs="Courier New"/>
+          <w:szCs w:val="20"/>
+        </w:rPr>
+        <w:t>ng-content</w:t>
+      </w:r>
+      <w:r>
+        <w:rPr>
+          <w:rFonts w:ascii="Courier New" w:eastAsia="Times New Roman" w:hAnsi="Courier New" w:cs="Courier New"/>
+          <w:szCs w:val="20"/>
+        </w:rPr>
+        <w:t xml:space="preserve"> (</w:t>
+      </w:r>
+      <w:r>
+        <w:rPr>
+          <w:rFonts w:ascii="Courier New" w:eastAsia="Times New Roman" w:hAnsi="Courier New" w:cs="Courier New"/>
+          <w:b/>
+          <w:sz w:val="22"/>
+          <w:szCs w:val="20"/>
+        </w:rPr>
+        <w:t>content projection</w:t>
+      </w:r>
+      <w:r>
+        <w:rPr>
+          <w:rFonts w:ascii="Courier New" w:eastAsia="Times New Roman" w:hAnsi="Courier New" w:cs="Courier New"/>
+          <w:szCs w:val="20"/>
+        </w:rPr>
+        <w:t>)</w:t>
       </w:r>
     </w:p>
     <w:p>
@@ -5754,57 +5947,10 @@
       </w:pPr>
       <w:r>
         <w:rPr>
-          <w:rFonts w:ascii="Verdana" w:hAnsi="Verdana"/>
-          <w:color w:val="000000"/>
-          <w:sz w:val="21"/>
-          <w:szCs w:val="21"/>
-          <w:shd w:val="clear" w:color="auto" w:fill="FFFFFF"/>
-        </w:rPr>
-        <w:t>Safe navigation operator avoids exception for null and undefined values in property paths. While accessing properties from object it may throw exception if object is null or undefined. For safer side we can use safe navigation operator to access property from object and hence it will not throw exception for the scenario that object is null or undefined. If we have an object </w:t>
-      </w:r>
-      <w:r>
-        <w:rPr>
-          <w:rStyle w:val="HTMLCode"/>
-          <w:rFonts w:eastAsiaTheme="minorHAnsi"/>
-          <w:color w:val="990000"/>
-          <w:sz w:val="21"/>
-          <w:szCs w:val="21"/>
-          <w:bdr w:val="single" w:sz="6" w:space="0" w:color="CCCCCC" w:frame="1"/>
-          <w:shd w:val="clear" w:color="auto" w:fill="EFEBEB"/>
-        </w:rPr>
-        <w:t>person</w:t>
-      </w:r>
-      <w:r>
-        <w:rPr>
-          <w:rFonts w:ascii="Verdana" w:hAnsi="Verdana"/>
-          <w:color w:val="000000"/>
-          <w:sz w:val="21"/>
-          <w:szCs w:val="21"/>
-          <w:shd w:val="clear" w:color="auto" w:fill="FFFFFF"/>
-        </w:rPr>
-        <w:t> with the properties </w:t>
-      </w:r>
-      <w:r>
-        <w:rPr>
-          <w:rStyle w:val="HTMLCode"/>
-          <w:rFonts w:eastAsiaTheme="minorHAnsi"/>
-          <w:color w:val="990000"/>
-          <w:sz w:val="21"/>
-          <w:szCs w:val="21"/>
-          <w:bdr w:val="single" w:sz="6" w:space="0" w:color="CCCCCC" w:frame="1"/>
-          <w:shd w:val="clear" w:color="auto" w:fill="EFEBEB"/>
-        </w:rPr>
-        <w:t>name</w:t>
-      </w:r>
-      <w:r>
-        <w:rPr>
-          <w:rFonts w:ascii="Verdana" w:hAnsi="Verdana"/>
-          <w:color w:val="000000"/>
-          <w:sz w:val="21"/>
-          <w:szCs w:val="21"/>
-          <w:shd w:val="clear" w:color="auto" w:fill="FFFFFF"/>
-        </w:rPr>
-        <w:t> then using safe navigation operator we will access object property as follows. </w:t>
+          <w:rFonts w:ascii="Courier New" w:eastAsia="Times New Roman" w:hAnsi="Courier New" w:cs="Courier New"/>
+          <w:szCs w:val="20"/>
+        </w:rPr>
+        <w:t xml:space="preserve">With the help of @ViewChild we can access any reference variable(# tag)and any child component’s variable and methods declared in template inside parent component </w:t>
       </w:r>
     </w:p>
     <w:p>
@@ -5831,6 +5977,596 @@
         <w:ind w:right="360"/>
         <w:rPr>
           <w:rFonts w:ascii="Courier New" w:eastAsia="Times New Roman" w:hAnsi="Courier New" w:cs="Courier New"/>
+          <w:b/>
+          <w:szCs w:val="20"/>
+        </w:rPr>
+      </w:pPr>
+      <w:r>
+        <w:rPr>
+          <w:rFonts w:ascii="Courier New" w:eastAsia="Times New Roman" w:hAnsi="Courier New" w:cs="Courier New"/>
+          <w:b/>
+          <w:szCs w:val="20"/>
+        </w:rPr>
+        <w:t>Child component</w:t>
+      </w:r>
+    </w:p>
+    <w:p>
+      <w:pPr>
+        <w:tabs>
+          <w:tab w:val="left" w:pos="916"/>
+          <w:tab w:val="left" w:pos="1832"/>
+          <w:tab w:val="left" w:pos="2748"/>
+          <w:tab w:val="left" w:pos="3664"/>
+          <w:tab w:val="left" w:pos="4580"/>
+          <w:tab w:val="left" w:pos="5496"/>
+          <w:tab w:val="left" w:pos="6412"/>
+          <w:tab w:val="left" w:pos="7328"/>
+          <w:tab w:val="left" w:pos="8244"/>
+          <w:tab w:val="left" w:pos="9160"/>
+          <w:tab w:val="left" w:pos="10076"/>
+          <w:tab w:val="left" w:pos="10992"/>
+          <w:tab w:val="left" w:pos="11908"/>
+          <w:tab w:val="left" w:pos="12824"/>
+          <w:tab w:val="left" w:pos="13740"/>
+          <w:tab w:val="left" w:pos="14656"/>
+        </w:tabs>
+        <w:spacing w:before="240" w:after="240" w:line="240" w:lineRule="auto"/>
+        <w:ind w:right="360"/>
+        <w:rPr>
+          <w:rFonts w:ascii="Verdana" w:eastAsia="Times New Roman" w:hAnsi="Verdana" w:cs="Times New Roman"/>
+          <w:color w:val="025969"/>
+          <w:sz w:val="34"/>
+          <w:szCs w:val="34"/>
+        </w:rPr>
+      </w:pPr>
+      <w:r>
+        <w:rPr>
+          <w:rFonts w:ascii="Verdana" w:eastAsia="Times New Roman" w:hAnsi="Verdana" w:cs="Times New Roman"/>
+          <w:noProof/>
+          <w:color w:val="025969"/>
+          <w:sz w:val="34"/>
+          <w:szCs w:val="34"/>
+        </w:rPr>
+        <w:drawing>
+          <wp:inline distT="0" distB="0" distL="0" distR="0">
+            <wp:extent cx="3905250" cy="2162175"/>
+            <wp:effectExtent l="19050" t="0" r="0" b="0"/>
+            <wp:docPr id="37" name="Picture 37"/>
+            <wp:cNvGraphicFramePr>
+              <a:graphicFrameLocks xmlns:a="http://schemas.openxmlformats.org/drawingml/2006/main" noChangeAspect="1"/>
+            </wp:cNvGraphicFramePr>
+            <a:graphic xmlns:a="http://schemas.openxmlformats.org/drawingml/2006/main">
+              <a:graphicData uri="http://schemas.openxmlformats.org/drawingml/2006/picture">
+                <pic:pic xmlns:pic="http://schemas.openxmlformats.org/drawingml/2006/picture">
+                  <pic:nvPicPr>
+                    <pic:cNvPr id="0" name="Picture 37"/>
+                    <pic:cNvPicPr>
+                      <a:picLocks noChangeAspect="1" noChangeArrowheads="1"/>
+                    </pic:cNvPicPr>
+                  </pic:nvPicPr>
+                  <pic:blipFill>
+                    <a:blip r:embed="rId25"/>
+                    <a:srcRect/>
+                    <a:stretch>
+                      <a:fillRect/>
+                    </a:stretch>
+                  </pic:blipFill>
+                  <pic:spPr bwMode="auto">
+                    <a:xfrm>
+                      <a:off x="0" y="0"/>
+                      <a:ext cx="3905250" cy="2162175"/>
+                    </a:xfrm>
+                    <a:prstGeom prst="rect">
+                      <a:avLst/>
+                    </a:prstGeom>
+                    <a:noFill/>
+                    <a:ln w="9525">
+                      <a:noFill/>
+                      <a:miter lim="800000"/>
+                      <a:headEnd/>
+                      <a:tailEnd/>
+                    </a:ln>
+                  </pic:spPr>
+                </pic:pic>
+              </a:graphicData>
+            </a:graphic>
+          </wp:inline>
+        </w:drawing>
+      </w:r>
+    </w:p>
+    <w:p>
+      <w:pPr>
+        <w:tabs>
+          <w:tab w:val="left" w:pos="916"/>
+          <w:tab w:val="left" w:pos="1832"/>
+          <w:tab w:val="left" w:pos="2748"/>
+          <w:tab w:val="left" w:pos="3664"/>
+          <w:tab w:val="left" w:pos="4580"/>
+          <w:tab w:val="left" w:pos="5496"/>
+          <w:tab w:val="left" w:pos="6412"/>
+          <w:tab w:val="left" w:pos="7328"/>
+          <w:tab w:val="left" w:pos="8244"/>
+          <w:tab w:val="left" w:pos="9160"/>
+          <w:tab w:val="left" w:pos="10076"/>
+          <w:tab w:val="left" w:pos="10992"/>
+          <w:tab w:val="left" w:pos="11908"/>
+          <w:tab w:val="left" w:pos="12824"/>
+          <w:tab w:val="left" w:pos="13740"/>
+          <w:tab w:val="left" w:pos="14656"/>
+        </w:tabs>
+        <w:spacing w:before="240" w:after="240" w:line="240" w:lineRule="auto"/>
+        <w:ind w:right="360"/>
+        <w:rPr>
+          <w:rFonts w:ascii="Verdana" w:eastAsia="Times New Roman" w:hAnsi="Verdana" w:cs="Times New Roman"/>
+          <w:b/>
+          <w:color w:val="025969"/>
+          <w:szCs w:val="34"/>
+        </w:rPr>
+      </w:pPr>
+      <w:r>
+        <w:rPr>
+          <w:rFonts w:ascii="Verdana" w:eastAsia="Times New Roman" w:hAnsi="Verdana" w:cs="Times New Roman"/>
+          <w:b/>
+          <w:color w:val="025969"/>
+          <w:szCs w:val="34"/>
+        </w:rPr>
+        <w:t>Patent component</w:t>
+      </w:r>
+    </w:p>
+    <w:p>
+      <w:pPr>
+        <w:tabs>
+          <w:tab w:val="left" w:pos="916"/>
+          <w:tab w:val="left" w:pos="1832"/>
+          <w:tab w:val="left" w:pos="2748"/>
+          <w:tab w:val="left" w:pos="3664"/>
+          <w:tab w:val="left" w:pos="4580"/>
+          <w:tab w:val="left" w:pos="5496"/>
+          <w:tab w:val="left" w:pos="6412"/>
+          <w:tab w:val="left" w:pos="7328"/>
+          <w:tab w:val="left" w:pos="8244"/>
+          <w:tab w:val="left" w:pos="9160"/>
+          <w:tab w:val="left" w:pos="10076"/>
+          <w:tab w:val="left" w:pos="10992"/>
+          <w:tab w:val="left" w:pos="11908"/>
+          <w:tab w:val="left" w:pos="12824"/>
+          <w:tab w:val="left" w:pos="13740"/>
+          <w:tab w:val="left" w:pos="14656"/>
+        </w:tabs>
+        <w:spacing w:before="240" w:after="240" w:line="240" w:lineRule="auto"/>
+        <w:ind w:right="360"/>
+        <w:rPr>
+          <w:rFonts w:ascii="Verdana" w:eastAsia="Times New Roman" w:hAnsi="Verdana" w:cs="Times New Roman"/>
+          <w:color w:val="025969"/>
+          <w:sz w:val="34"/>
+          <w:szCs w:val="34"/>
+        </w:rPr>
+      </w:pPr>
+      <w:r>
+        <w:rPr>
+          <w:rFonts w:ascii="Verdana" w:eastAsia="Times New Roman" w:hAnsi="Verdana" w:cs="Times New Roman"/>
+          <w:noProof/>
+          <w:color w:val="025969"/>
+          <w:sz w:val="34"/>
+          <w:szCs w:val="34"/>
+        </w:rPr>
+        <w:drawing>
+          <wp:inline distT="0" distB="0" distL="0" distR="0">
+            <wp:extent cx="5943600" cy="1771650"/>
+            <wp:effectExtent l="19050" t="0" r="0" b="0"/>
+            <wp:docPr id="40" name="Picture 40"/>
+            <wp:cNvGraphicFramePr>
+              <a:graphicFrameLocks xmlns:a="http://schemas.openxmlformats.org/drawingml/2006/main" noChangeAspect="1"/>
+            </wp:cNvGraphicFramePr>
+            <a:graphic xmlns:a="http://schemas.openxmlformats.org/drawingml/2006/main">
+              <a:graphicData uri="http://schemas.openxmlformats.org/drawingml/2006/picture">
+                <pic:pic xmlns:pic="http://schemas.openxmlformats.org/drawingml/2006/picture">
+                  <pic:nvPicPr>
+                    <pic:cNvPr id="0" name="Picture 40"/>
+                    <pic:cNvPicPr>
+                      <a:picLocks noChangeAspect="1" noChangeArrowheads="1"/>
+                    </pic:cNvPicPr>
+                  </pic:nvPicPr>
+                  <pic:blipFill>
+                    <a:blip r:embed="rId26"/>
+                    <a:srcRect/>
+                    <a:stretch>
+                      <a:fillRect/>
+                    </a:stretch>
+                  </pic:blipFill>
+                  <pic:spPr bwMode="auto">
+                    <a:xfrm>
+                      <a:off x="0" y="0"/>
+                      <a:ext cx="5943600" cy="1771650"/>
+                    </a:xfrm>
+                    <a:prstGeom prst="rect">
+                      <a:avLst/>
+                    </a:prstGeom>
+                    <a:noFill/>
+                    <a:ln w="9525">
+                      <a:noFill/>
+                      <a:miter lim="800000"/>
+                      <a:headEnd/>
+                      <a:tailEnd/>
+                    </a:ln>
+                  </pic:spPr>
+                </pic:pic>
+              </a:graphicData>
+            </a:graphic>
+          </wp:inline>
+        </w:drawing>
+      </w:r>
+    </w:p>
+    <w:p>
+      <w:pPr>
+        <w:tabs>
+          <w:tab w:val="left" w:pos="916"/>
+          <w:tab w:val="left" w:pos="1832"/>
+          <w:tab w:val="left" w:pos="2748"/>
+          <w:tab w:val="left" w:pos="3664"/>
+          <w:tab w:val="left" w:pos="4580"/>
+          <w:tab w:val="left" w:pos="5496"/>
+          <w:tab w:val="left" w:pos="6412"/>
+          <w:tab w:val="left" w:pos="7328"/>
+          <w:tab w:val="left" w:pos="8244"/>
+          <w:tab w:val="left" w:pos="9160"/>
+          <w:tab w:val="left" w:pos="10076"/>
+          <w:tab w:val="left" w:pos="10992"/>
+          <w:tab w:val="left" w:pos="11908"/>
+          <w:tab w:val="left" w:pos="12824"/>
+          <w:tab w:val="left" w:pos="13740"/>
+          <w:tab w:val="left" w:pos="14656"/>
+        </w:tabs>
+        <w:spacing w:before="240" w:after="240" w:line="240" w:lineRule="auto"/>
+        <w:ind w:right="360"/>
+        <w:rPr>
+          <w:rFonts w:ascii="Verdana" w:eastAsia="Times New Roman" w:hAnsi="Verdana" w:cs="Times New Roman"/>
+          <w:color w:val="025969"/>
+          <w:sz w:val="34"/>
+          <w:szCs w:val="34"/>
+        </w:rPr>
+      </w:pPr>
+    </w:p>
+    <w:p>
+      <w:pPr>
+        <w:tabs>
+          <w:tab w:val="left" w:pos="916"/>
+          <w:tab w:val="left" w:pos="1832"/>
+          <w:tab w:val="left" w:pos="2748"/>
+          <w:tab w:val="left" w:pos="3664"/>
+          <w:tab w:val="left" w:pos="4580"/>
+          <w:tab w:val="left" w:pos="5496"/>
+          <w:tab w:val="left" w:pos="6412"/>
+          <w:tab w:val="left" w:pos="7328"/>
+          <w:tab w:val="left" w:pos="8244"/>
+          <w:tab w:val="left" w:pos="9160"/>
+          <w:tab w:val="left" w:pos="10076"/>
+          <w:tab w:val="left" w:pos="10992"/>
+          <w:tab w:val="left" w:pos="11908"/>
+          <w:tab w:val="left" w:pos="12824"/>
+          <w:tab w:val="left" w:pos="13740"/>
+          <w:tab w:val="left" w:pos="14656"/>
+        </w:tabs>
+        <w:spacing w:before="240" w:after="240" w:line="240" w:lineRule="auto"/>
+        <w:ind w:right="360"/>
+        <w:rPr>
+          <w:rFonts w:ascii="Courier New" w:eastAsia="Times New Roman" w:hAnsi="Courier New" w:cs="Courier New"/>
+          <w:szCs w:val="20"/>
+        </w:rPr>
+      </w:pPr>
+      <w:r>
+        <w:rPr>
+          <w:rFonts w:ascii="Courier New" w:eastAsia="Times New Roman" w:hAnsi="Courier New" w:cs="Courier New"/>
+          <w:szCs w:val="20"/>
+        </w:rPr>
+        <w:t>With the help of ng-content we can pass content from  parent to child component</w:t>
+      </w:r>
+      <w:r>
+        <w:rPr>
+          <w:rFonts w:ascii="Courier New" w:eastAsia="Times New Roman" w:hAnsi="Courier New" w:cs="Courier New"/>
+          <w:szCs w:val="20"/>
+        </w:rPr>
+        <w:t xml:space="preserve"> This is called </w:t>
+      </w:r>
+      <w:r>
+        <w:rPr>
+          <w:rFonts w:ascii="Courier New" w:eastAsia="Times New Roman" w:hAnsi="Courier New" w:cs="Courier New"/>
+          <w:b/>
+          <w:sz w:val="22"/>
+          <w:szCs w:val="20"/>
+        </w:rPr>
+        <w:t>content projection</w:t>
+      </w:r>
+    </w:p>
+    <w:p>
+      <w:pPr>
+        <w:tabs>
+          <w:tab w:val="left" w:pos="916"/>
+          <w:tab w:val="left" w:pos="1832"/>
+          <w:tab w:val="left" w:pos="2748"/>
+          <w:tab w:val="left" w:pos="3664"/>
+          <w:tab w:val="left" w:pos="4580"/>
+          <w:tab w:val="left" w:pos="5496"/>
+          <w:tab w:val="left" w:pos="6412"/>
+          <w:tab w:val="left" w:pos="7328"/>
+          <w:tab w:val="left" w:pos="8244"/>
+          <w:tab w:val="left" w:pos="9160"/>
+          <w:tab w:val="left" w:pos="10076"/>
+          <w:tab w:val="left" w:pos="10992"/>
+          <w:tab w:val="left" w:pos="11908"/>
+          <w:tab w:val="left" w:pos="12824"/>
+          <w:tab w:val="left" w:pos="13740"/>
+          <w:tab w:val="left" w:pos="14656"/>
+        </w:tabs>
+        <w:spacing w:before="240" w:after="240" w:line="240" w:lineRule="auto"/>
+        <w:ind w:right="360"/>
+        <w:rPr>
+          <w:rFonts w:ascii="Courier New" w:eastAsia="Times New Roman" w:hAnsi="Courier New" w:cs="Courier New"/>
+          <w:szCs w:val="20"/>
+        </w:rPr>
+      </w:pPr>
+      <w:r>
+        <w:rPr>
+          <w:rFonts w:ascii="Courier New" w:eastAsia="Times New Roman" w:hAnsi="Courier New" w:cs="Courier New"/>
+          <w:noProof/>
+          <w:szCs w:val="20"/>
+        </w:rPr>
+        <w:lastRenderedPageBreak/>
+        <w:drawing>
+          <wp:inline distT="0" distB="0" distL="0" distR="0">
+            <wp:extent cx="5943600" cy="1543050"/>
+            <wp:effectExtent l="19050" t="0" r="0" b="0"/>
+            <wp:docPr id="41" name="Picture 41"/>
+            <wp:cNvGraphicFramePr>
+              <a:graphicFrameLocks xmlns:a="http://schemas.openxmlformats.org/drawingml/2006/main" noChangeAspect="1"/>
+            </wp:cNvGraphicFramePr>
+            <a:graphic xmlns:a="http://schemas.openxmlformats.org/drawingml/2006/main">
+              <a:graphicData uri="http://schemas.openxmlformats.org/drawingml/2006/picture">
+                <pic:pic xmlns:pic="http://schemas.openxmlformats.org/drawingml/2006/picture">
+                  <pic:nvPicPr>
+                    <pic:cNvPr id="0" name="Picture 41"/>
+                    <pic:cNvPicPr>
+                      <a:picLocks noChangeAspect="1" noChangeArrowheads="1"/>
+                    </pic:cNvPicPr>
+                  </pic:nvPicPr>
+                  <pic:blipFill>
+                    <a:blip r:embed="rId27"/>
+                    <a:srcRect/>
+                    <a:stretch>
+                      <a:fillRect/>
+                    </a:stretch>
+                  </pic:blipFill>
+                  <pic:spPr bwMode="auto">
+                    <a:xfrm>
+                      <a:off x="0" y="0"/>
+                      <a:ext cx="5943600" cy="1543050"/>
+                    </a:xfrm>
+                    <a:prstGeom prst="rect">
+                      <a:avLst/>
+                    </a:prstGeom>
+                    <a:noFill/>
+                    <a:ln w="9525">
+                      <a:noFill/>
+                      <a:miter lim="800000"/>
+                      <a:headEnd/>
+                      <a:tailEnd/>
+                    </a:ln>
+                  </pic:spPr>
+                </pic:pic>
+              </a:graphicData>
+            </a:graphic>
+          </wp:inline>
+        </w:drawing>
+      </w:r>
+    </w:p>
+    <w:p>
+      <w:pPr>
+        <w:tabs>
+          <w:tab w:val="left" w:pos="916"/>
+          <w:tab w:val="left" w:pos="1832"/>
+          <w:tab w:val="left" w:pos="2748"/>
+          <w:tab w:val="left" w:pos="3664"/>
+          <w:tab w:val="left" w:pos="4580"/>
+          <w:tab w:val="left" w:pos="5496"/>
+          <w:tab w:val="left" w:pos="6412"/>
+          <w:tab w:val="left" w:pos="7328"/>
+          <w:tab w:val="left" w:pos="8244"/>
+          <w:tab w:val="left" w:pos="9160"/>
+          <w:tab w:val="left" w:pos="10076"/>
+          <w:tab w:val="left" w:pos="10992"/>
+          <w:tab w:val="left" w:pos="11908"/>
+          <w:tab w:val="left" w:pos="12824"/>
+          <w:tab w:val="left" w:pos="13740"/>
+          <w:tab w:val="left" w:pos="14656"/>
+        </w:tabs>
+        <w:spacing w:before="240" w:after="240" w:line="240" w:lineRule="auto"/>
+        <w:ind w:right="360"/>
+        <w:rPr>
+          <w:rFonts w:ascii="Courier New" w:eastAsia="Times New Roman" w:hAnsi="Courier New" w:cs="Courier New"/>
+          <w:szCs w:val="20"/>
+        </w:rPr>
+      </w:pPr>
+      <w:r>
+        <w:rPr>
+          <w:rFonts w:ascii="Courier New" w:eastAsia="Times New Roman" w:hAnsi="Courier New" w:cs="Courier New"/>
+          <w:szCs w:val="20"/>
+        </w:rPr>
+        <w:t xml:space="preserve"> </w:t>
+      </w:r>
+    </w:p>
+    <w:p>
+      <w:pPr>
+        <w:tabs>
+          <w:tab w:val="left" w:pos="916"/>
+          <w:tab w:val="left" w:pos="1832"/>
+          <w:tab w:val="left" w:pos="2748"/>
+          <w:tab w:val="left" w:pos="3664"/>
+          <w:tab w:val="left" w:pos="4580"/>
+          <w:tab w:val="left" w:pos="5496"/>
+          <w:tab w:val="left" w:pos="6412"/>
+          <w:tab w:val="left" w:pos="7328"/>
+          <w:tab w:val="left" w:pos="8244"/>
+          <w:tab w:val="left" w:pos="9160"/>
+          <w:tab w:val="left" w:pos="10076"/>
+          <w:tab w:val="left" w:pos="10992"/>
+          <w:tab w:val="left" w:pos="11908"/>
+          <w:tab w:val="left" w:pos="12824"/>
+          <w:tab w:val="left" w:pos="13740"/>
+          <w:tab w:val="left" w:pos="14656"/>
+        </w:tabs>
+        <w:spacing w:before="240" w:after="240" w:line="240" w:lineRule="auto"/>
+        <w:ind w:right="360"/>
+        <w:rPr>
+          <w:rFonts w:ascii="Verdana" w:eastAsia="Times New Roman" w:hAnsi="Verdana" w:cs="Times New Roman"/>
+          <w:color w:val="025969"/>
+          <w:sz w:val="34"/>
+          <w:szCs w:val="34"/>
+        </w:rPr>
+      </w:pPr>
+    </w:p>
+    <w:p>
+      <w:pPr>
+        <w:tabs>
+          <w:tab w:val="left" w:pos="916"/>
+          <w:tab w:val="left" w:pos="1832"/>
+          <w:tab w:val="left" w:pos="2748"/>
+          <w:tab w:val="left" w:pos="3664"/>
+          <w:tab w:val="left" w:pos="4580"/>
+          <w:tab w:val="left" w:pos="5496"/>
+          <w:tab w:val="left" w:pos="6412"/>
+          <w:tab w:val="left" w:pos="7328"/>
+          <w:tab w:val="left" w:pos="8244"/>
+          <w:tab w:val="left" w:pos="9160"/>
+          <w:tab w:val="left" w:pos="10076"/>
+          <w:tab w:val="left" w:pos="10992"/>
+          <w:tab w:val="left" w:pos="11908"/>
+          <w:tab w:val="left" w:pos="12824"/>
+          <w:tab w:val="left" w:pos="13740"/>
+          <w:tab w:val="left" w:pos="14656"/>
+        </w:tabs>
+        <w:spacing w:before="240" w:after="240" w:line="240" w:lineRule="auto"/>
+        <w:ind w:right="360"/>
+        <w:rPr>
+          <w:rFonts w:ascii="Courier New" w:eastAsia="Times New Roman" w:hAnsi="Courier New" w:cs="Courier New"/>
+          <w:szCs w:val="20"/>
+        </w:rPr>
+      </w:pPr>
+      <w:r>
+        <w:rPr>
+          <w:rFonts w:ascii="Verdana" w:eastAsia="Times New Roman" w:hAnsi="Verdana" w:cs="Times New Roman"/>
+          <w:color w:val="025969"/>
+          <w:sz w:val="34"/>
+          <w:szCs w:val="34"/>
+        </w:rPr>
+        <w:t>Safe Navigation Operator (?.)</w:t>
+      </w:r>
+    </w:p>
+    <w:p>
+      <w:pPr>
+        <w:tabs>
+          <w:tab w:val="left" w:pos="916"/>
+          <w:tab w:val="left" w:pos="1832"/>
+          <w:tab w:val="left" w:pos="2748"/>
+          <w:tab w:val="left" w:pos="3664"/>
+          <w:tab w:val="left" w:pos="4580"/>
+          <w:tab w:val="left" w:pos="5496"/>
+          <w:tab w:val="left" w:pos="6412"/>
+          <w:tab w:val="left" w:pos="7328"/>
+          <w:tab w:val="left" w:pos="8244"/>
+          <w:tab w:val="left" w:pos="9160"/>
+          <w:tab w:val="left" w:pos="10076"/>
+          <w:tab w:val="left" w:pos="10992"/>
+          <w:tab w:val="left" w:pos="11908"/>
+          <w:tab w:val="left" w:pos="12824"/>
+          <w:tab w:val="left" w:pos="13740"/>
+          <w:tab w:val="left" w:pos="14656"/>
+        </w:tabs>
+        <w:spacing w:before="240" w:after="240" w:line="240" w:lineRule="auto"/>
+        <w:ind w:right="360"/>
+        <w:rPr>
+          <w:rFonts w:ascii="Courier New" w:eastAsia="Times New Roman" w:hAnsi="Courier New" w:cs="Courier New"/>
+          <w:szCs w:val="20"/>
+        </w:rPr>
+      </w:pPr>
+      <w:r>
+        <w:rPr>
+          <w:rFonts w:ascii="Verdana" w:hAnsi="Verdana"/>
+          <w:color w:val="000000"/>
+          <w:sz w:val="21"/>
+          <w:szCs w:val="21"/>
+          <w:shd w:val="clear" w:color="auto" w:fill="FFFFFF"/>
+        </w:rPr>
+        <w:t>Safe navigation operator avoids exception for null and undefined values in property paths. While accessing properties from object it may throw exception if object is null or undefined. For safer side we can use safe navigation operator to access property from object and hence it will not throw exception for the scenario that object is null or undefined. If we have an object </w:t>
+      </w:r>
+      <w:r>
+        <w:rPr>
+          <w:rStyle w:val="HTMLCode"/>
+          <w:rFonts w:eastAsiaTheme="minorHAnsi"/>
+          <w:color w:val="990000"/>
+          <w:sz w:val="21"/>
+          <w:szCs w:val="21"/>
+          <w:bdr w:val="single" w:sz="6" w:space="0" w:color="CCCCCC" w:frame="1"/>
+          <w:shd w:val="clear" w:color="auto" w:fill="EFEBEB"/>
+        </w:rPr>
+        <w:t>person</w:t>
+      </w:r>
+      <w:r>
+        <w:rPr>
+          <w:rFonts w:ascii="Verdana" w:hAnsi="Verdana"/>
+          <w:color w:val="000000"/>
+          <w:sz w:val="21"/>
+          <w:szCs w:val="21"/>
+          <w:shd w:val="clear" w:color="auto" w:fill="FFFFFF"/>
+        </w:rPr>
+        <w:t> with the properties </w:t>
+      </w:r>
+      <w:r>
+        <w:rPr>
+          <w:rStyle w:val="HTMLCode"/>
+          <w:rFonts w:eastAsiaTheme="minorHAnsi"/>
+          <w:color w:val="990000"/>
+          <w:sz w:val="21"/>
+          <w:szCs w:val="21"/>
+          <w:bdr w:val="single" w:sz="6" w:space="0" w:color="CCCCCC" w:frame="1"/>
+          <w:shd w:val="clear" w:color="auto" w:fill="EFEBEB"/>
+        </w:rPr>
+        <w:t>name</w:t>
+      </w:r>
+      <w:r>
+        <w:rPr>
+          <w:rFonts w:ascii="Verdana" w:hAnsi="Verdana"/>
+          <w:color w:val="000000"/>
+          <w:sz w:val="21"/>
+          <w:szCs w:val="21"/>
+          <w:shd w:val="clear" w:color="auto" w:fill="FFFFFF"/>
+        </w:rPr>
+        <w:t> then using safe navigation operator we will access object property as follows. </w:t>
+      </w:r>
+    </w:p>
+    <w:p>
+      <w:pPr>
+        <w:tabs>
+          <w:tab w:val="left" w:pos="916"/>
+          <w:tab w:val="left" w:pos="1832"/>
+          <w:tab w:val="left" w:pos="2748"/>
+          <w:tab w:val="left" w:pos="3664"/>
+          <w:tab w:val="left" w:pos="4580"/>
+          <w:tab w:val="left" w:pos="5496"/>
+          <w:tab w:val="left" w:pos="6412"/>
+          <w:tab w:val="left" w:pos="7328"/>
+          <w:tab w:val="left" w:pos="8244"/>
+          <w:tab w:val="left" w:pos="9160"/>
+          <w:tab w:val="left" w:pos="10076"/>
+          <w:tab w:val="left" w:pos="10992"/>
+          <w:tab w:val="left" w:pos="11908"/>
+          <w:tab w:val="left" w:pos="12824"/>
+          <w:tab w:val="left" w:pos="13740"/>
+          <w:tab w:val="left" w:pos="14656"/>
+        </w:tabs>
+        <w:spacing w:before="240" w:after="240" w:line="240" w:lineRule="auto"/>
+        <w:ind w:right="360"/>
+        <w:rPr>
+          <w:rFonts w:ascii="Courier New" w:eastAsia="Times New Roman" w:hAnsi="Courier New" w:cs="Courier New"/>
           <w:szCs w:val="20"/>
         </w:rPr>
       </w:pPr>
@@ -6205,6 +6941,7 @@
           <w:color w:val="000000"/>
           <w:sz w:val="22"/>
         </w:rPr>
+        <w:lastRenderedPageBreak/>
         <w:t>}</w:t>
       </w:r>
     </w:p>
@@ -7413,7 +8150,6 @@
           <w:b/>
           <w:sz w:val="24"/>
         </w:rPr>
-        <w:lastRenderedPageBreak/>
         <w:t>Dependency Injection</w:t>
       </w:r>
     </w:p>
@@ -7635,7 +8371,7 @@
         </w:rPr>
         <w:t>@</w:t>
       </w:r>
-      <w:hyperlink r:id="rId23" w:history="1">
+      <w:hyperlink r:id="rId28" w:history="1">
         <w:r>
           <w:rPr>
             <w:rStyle w:val="Hyperlink"/>
@@ -7774,7 +8510,7 @@
         </w:rPr>
         <w:t>@</w:t>
       </w:r>
-      <w:hyperlink r:id="rId24" w:history="1">
+      <w:hyperlink r:id="rId29" w:history="1">
         <w:r>
           <w:rPr>
             <w:rStyle w:val="Hyperlink"/>
@@ -7817,7 +8553,7 @@
         </w:rPr>
         <w:t>@</w:t>
       </w:r>
-      <w:hyperlink r:id="rId25" w:history="1">
+      <w:hyperlink r:id="rId30" w:history="1">
         <w:r>
           <w:rPr>
             <w:rStyle w:val="Hyperlink"/>
@@ -7914,23 +8650,23 @@
         <w:pStyle w:val="NoSpacing"/>
       </w:pPr>
       <w:r>
+        <w:t>View providers are only made available for the component and its view child components. They are declared by the viewProviders option in the component decorator</w:t>
+      </w:r>
+    </w:p>
+    <w:p>
+      <w:pPr>
+        <w:pStyle w:val="NoSpacing"/>
+      </w:pPr>
+    </w:p>
+    <w:p>
+      <w:pPr>
+        <w:pStyle w:val="NoSpacing"/>
+      </w:pPr>
+      <w:r>
+        <w:rPr>
+          <w:noProof/>
+        </w:rPr>
         <w:lastRenderedPageBreak/>
-        <w:t>View providers are only made available for the component and its view child components. They are declared by the viewProviders option in the component decorator</w:t>
-      </w:r>
-    </w:p>
-    <w:p>
-      <w:pPr>
-        <w:pStyle w:val="NoSpacing"/>
-      </w:pPr>
-    </w:p>
-    <w:p>
-      <w:pPr>
-        <w:pStyle w:val="NoSpacing"/>
-      </w:pPr>
-      <w:r>
-        <w:rPr>
-          <w:noProof/>
-        </w:rPr>
         <w:drawing>
           <wp:inline distT="0" distB="0" distL="0" distR="0">
             <wp:extent cx="5943600" cy="5014913"/>
@@ -7949,7 +8685,7 @@
                     </pic:cNvPicPr>
                   </pic:nvPicPr>
                   <pic:blipFill>
-                    <a:blip r:embed="rId26"/>
+                    <a:blip r:embed="rId31"/>
                     <a:srcRect/>
                     <a:stretch>
                       <a:fillRect/>
@@ -8218,7 +8954,7 @@
                     </pic:cNvPicPr>
                   </pic:nvPicPr>
                   <pic:blipFill>
-                    <a:blip r:embed="rId27"/>
+                    <a:blip r:embed="rId32"/>
                     <a:srcRect/>
                     <a:stretch>
                       <a:fillRect/>
@@ -8249,6 +8985,1383 @@
     </w:p>
     <w:p>
       <w:pPr>
+        <w:pStyle w:val="Heading1"/>
+        <w:shd w:val="clear" w:color="auto" w:fill="FFFFFF"/>
+        <w:rPr>
+          <w:rFonts w:ascii="Arial" w:hAnsi="Arial" w:cs="Arial"/>
+          <w:color w:val="212529"/>
+          <w:sz w:val="24"/>
+          <w:szCs w:val="63"/>
+        </w:rPr>
+      </w:pPr>
+      <w:r>
+        <w:rPr>
+          <w:rFonts w:ascii="Arial" w:hAnsi="Arial" w:cs="Arial"/>
+          <w:color w:val="212529"/>
+          <w:sz w:val="24"/>
+          <w:szCs w:val="63"/>
+        </w:rPr>
+        <w:t>Why do we have to use @Injectable()</w:t>
+      </w:r>
+    </w:p>
+    <w:p>
+      <w:pPr>
+        <w:pStyle w:val="NoSpacing"/>
+      </w:pPr>
+    </w:p>
+    <w:p>
+      <w:pPr>
+        <w:pStyle w:val="HTMLPreformatted"/>
+        <w:pBdr>
+          <w:top w:val="single" w:sz="6" w:space="4" w:color="F5F5F5"/>
+          <w:left w:val="single" w:sz="6" w:space="8" w:color="F5F5F5"/>
+          <w:bottom w:val="single" w:sz="6" w:space="4" w:color="F5F5F5"/>
+          <w:right w:val="single" w:sz="6" w:space="8" w:color="F5F5F5"/>
+        </w:pBdr>
+        <w:shd w:val="clear" w:color="auto" w:fill="F5F5F5"/>
+        <w:rPr>
+          <w:rStyle w:val="pln"/>
+          <w:rFonts w:ascii="Consolas" w:hAnsi="Consolas" w:cs="Consolas"/>
+          <w:color w:val="000000"/>
+        </w:rPr>
+      </w:pPr>
+      <w:r>
+        <w:rPr>
+          <w:rStyle w:val="lit"/>
+          <w:rFonts w:ascii="Consolas" w:hAnsi="Consolas" w:cs="Consolas"/>
+          <w:color w:val="006666"/>
+        </w:rPr>
+        <w:t>@Component</w:t>
+      </w:r>
+      <w:r>
+        <w:rPr>
+          <w:rStyle w:val="pun"/>
+          <w:rFonts w:ascii="Consolas" w:hAnsi="Consolas" w:cs="Consolas"/>
+          <w:color w:val="666600"/>
+        </w:rPr>
+        <w:t>({</w:t>
+      </w:r>
+    </w:p>
+    <w:p>
+      <w:pPr>
+        <w:pStyle w:val="HTMLPreformatted"/>
+        <w:pBdr>
+          <w:top w:val="single" w:sz="6" w:space="4" w:color="F5F5F5"/>
+          <w:left w:val="single" w:sz="6" w:space="8" w:color="F5F5F5"/>
+          <w:bottom w:val="single" w:sz="6" w:space="4" w:color="F5F5F5"/>
+          <w:right w:val="single" w:sz="6" w:space="8" w:color="F5F5F5"/>
+        </w:pBdr>
+        <w:shd w:val="clear" w:color="auto" w:fill="F5F5F5"/>
+        <w:rPr>
+          <w:rStyle w:val="pln"/>
+          <w:rFonts w:ascii="Consolas" w:hAnsi="Consolas" w:cs="Consolas"/>
+          <w:color w:val="000000"/>
+        </w:rPr>
+      </w:pPr>
+      <w:r>
+        <w:rPr>
+          <w:rStyle w:val="pln"/>
+          <w:rFonts w:ascii="Consolas" w:hAnsi="Consolas" w:cs="Consolas"/>
+          <w:color w:val="000000"/>
+        </w:rPr>
+        <w:t xml:space="preserve">  selector</w:t>
+      </w:r>
+      <w:r>
+        <w:rPr>
+          <w:rStyle w:val="pun"/>
+          <w:rFonts w:ascii="Consolas" w:hAnsi="Consolas" w:cs="Consolas"/>
+          <w:color w:val="666600"/>
+        </w:rPr>
+        <w:t>:</w:t>
+      </w:r>
+      <w:r>
+        <w:rPr>
+          <w:rStyle w:val="pln"/>
+          <w:rFonts w:ascii="Consolas" w:hAnsi="Consolas" w:cs="Consolas"/>
+          <w:color w:val="000000"/>
+        </w:rPr>
+        <w:t xml:space="preserve"> </w:t>
+      </w:r>
+      <w:r>
+        <w:rPr>
+          <w:rStyle w:val="str"/>
+          <w:rFonts w:ascii="Consolas" w:hAnsi="Consolas" w:cs="Consolas"/>
+          <w:color w:val="008800"/>
+        </w:rPr>
+        <w:t>'ponyracer-app'</w:t>
+      </w:r>
+      <w:r>
+        <w:rPr>
+          <w:rStyle w:val="pun"/>
+          <w:rFonts w:ascii="Consolas" w:hAnsi="Consolas" w:cs="Consolas"/>
+          <w:color w:val="666600"/>
+        </w:rPr>
+        <w:t>,</w:t>
+      </w:r>
+    </w:p>
+    <w:p>
+      <w:pPr>
+        <w:pStyle w:val="HTMLPreformatted"/>
+        <w:pBdr>
+          <w:top w:val="single" w:sz="6" w:space="4" w:color="F5F5F5"/>
+          <w:left w:val="single" w:sz="6" w:space="8" w:color="F5F5F5"/>
+          <w:bottom w:val="single" w:sz="6" w:space="4" w:color="F5F5F5"/>
+          <w:right w:val="single" w:sz="6" w:space="8" w:color="F5F5F5"/>
+        </w:pBdr>
+        <w:shd w:val="clear" w:color="auto" w:fill="F5F5F5"/>
+        <w:rPr>
+          <w:rStyle w:val="pln"/>
+          <w:rFonts w:ascii="Consolas" w:hAnsi="Consolas" w:cs="Consolas"/>
+          <w:color w:val="000000"/>
+        </w:rPr>
+      </w:pPr>
+      <w:r>
+        <w:rPr>
+          <w:rStyle w:val="pln"/>
+          <w:rFonts w:ascii="Consolas" w:hAnsi="Consolas" w:cs="Consolas"/>
+          <w:color w:val="000000"/>
+        </w:rPr>
+        <w:t xml:space="preserve">  </w:t>
+      </w:r>
+      <w:r>
+        <w:rPr>
+          <w:rStyle w:val="kwd"/>
+          <w:rFonts w:ascii="Consolas" w:hAnsi="Consolas" w:cs="Consolas"/>
+          <w:color w:val="000088"/>
+        </w:rPr>
+        <w:t>template</w:t>
+      </w:r>
+      <w:r>
+        <w:rPr>
+          <w:rStyle w:val="pun"/>
+          <w:rFonts w:ascii="Consolas" w:hAnsi="Consolas" w:cs="Consolas"/>
+          <w:color w:val="666600"/>
+        </w:rPr>
+        <w:t>:</w:t>
+      </w:r>
+      <w:r>
+        <w:rPr>
+          <w:rStyle w:val="pln"/>
+          <w:rFonts w:ascii="Consolas" w:hAnsi="Consolas" w:cs="Consolas"/>
+          <w:color w:val="000000"/>
+        </w:rPr>
+        <w:t xml:space="preserve"> </w:t>
+      </w:r>
+      <w:r>
+        <w:rPr>
+          <w:rStyle w:val="str"/>
+          <w:rFonts w:ascii="Consolas" w:hAnsi="Consolas" w:cs="Consolas"/>
+          <w:color w:val="008800"/>
+        </w:rPr>
+        <w:t>'&lt;h1&gt;PonyRacer&lt;/h1&gt;'</w:t>
+      </w:r>
+    </w:p>
+    <w:p>
+      <w:pPr>
+        <w:pStyle w:val="HTMLPreformatted"/>
+        <w:pBdr>
+          <w:top w:val="single" w:sz="6" w:space="4" w:color="F5F5F5"/>
+          <w:left w:val="single" w:sz="6" w:space="8" w:color="F5F5F5"/>
+          <w:bottom w:val="single" w:sz="6" w:space="4" w:color="F5F5F5"/>
+          <w:right w:val="single" w:sz="6" w:space="8" w:color="F5F5F5"/>
+        </w:pBdr>
+        <w:shd w:val="clear" w:color="auto" w:fill="F5F5F5"/>
+        <w:rPr>
+          <w:rStyle w:val="pln"/>
+          <w:rFonts w:ascii="Consolas" w:hAnsi="Consolas" w:cs="Consolas"/>
+          <w:color w:val="000000"/>
+        </w:rPr>
+      </w:pPr>
+      <w:r>
+        <w:rPr>
+          <w:rStyle w:val="pun"/>
+          <w:rFonts w:ascii="Consolas" w:hAnsi="Consolas" w:cs="Consolas"/>
+          <w:color w:val="666600"/>
+        </w:rPr>
+        <w:t>})</w:t>
+      </w:r>
+    </w:p>
+    <w:p>
+      <w:pPr>
+        <w:pStyle w:val="HTMLPreformatted"/>
+        <w:pBdr>
+          <w:top w:val="single" w:sz="6" w:space="4" w:color="F5F5F5"/>
+          <w:left w:val="single" w:sz="6" w:space="8" w:color="F5F5F5"/>
+          <w:bottom w:val="single" w:sz="6" w:space="4" w:color="F5F5F5"/>
+          <w:right w:val="single" w:sz="6" w:space="8" w:color="F5F5F5"/>
+        </w:pBdr>
+        <w:shd w:val="clear" w:color="auto" w:fill="F5F5F5"/>
+        <w:rPr>
+          <w:rStyle w:val="pln"/>
+          <w:rFonts w:ascii="Consolas" w:hAnsi="Consolas" w:cs="Consolas"/>
+          <w:color w:val="000000"/>
+        </w:rPr>
+      </w:pPr>
+      <w:r>
+        <w:rPr>
+          <w:rStyle w:val="kwd"/>
+          <w:rFonts w:ascii="Consolas" w:hAnsi="Consolas" w:cs="Consolas"/>
+          <w:color w:val="000088"/>
+        </w:rPr>
+        <w:t>export</w:t>
+      </w:r>
+      <w:r>
+        <w:rPr>
+          <w:rStyle w:val="pln"/>
+          <w:rFonts w:ascii="Consolas" w:hAnsi="Consolas" w:cs="Consolas"/>
+          <w:color w:val="000000"/>
+        </w:rPr>
+        <w:t xml:space="preserve"> </w:t>
+      </w:r>
+      <w:r>
+        <w:rPr>
+          <w:rStyle w:val="kwd"/>
+          <w:rFonts w:ascii="Consolas" w:hAnsi="Consolas" w:cs="Consolas"/>
+          <w:color w:val="000088"/>
+        </w:rPr>
+        <w:t>class</w:t>
+      </w:r>
+      <w:r>
+        <w:rPr>
+          <w:rStyle w:val="pln"/>
+          <w:rFonts w:ascii="Consolas" w:hAnsi="Consolas" w:cs="Consolas"/>
+          <w:color w:val="000000"/>
+        </w:rPr>
+        <w:t xml:space="preserve"> </w:t>
+      </w:r>
+      <w:r>
+        <w:rPr>
+          <w:rStyle w:val="typ"/>
+          <w:rFonts w:ascii="Consolas" w:hAnsi="Consolas" w:cs="Consolas"/>
+          <w:color w:val="660066"/>
+        </w:rPr>
+        <w:t>PonyRacerAppComponent</w:t>
+      </w:r>
+      <w:r>
+        <w:rPr>
+          <w:rStyle w:val="pln"/>
+          <w:rFonts w:ascii="Consolas" w:hAnsi="Consolas" w:cs="Consolas"/>
+          <w:color w:val="000000"/>
+        </w:rPr>
+        <w:t xml:space="preserve"> </w:t>
+      </w:r>
+      <w:r>
+        <w:rPr>
+          <w:rStyle w:val="pun"/>
+          <w:rFonts w:ascii="Consolas" w:hAnsi="Consolas" w:cs="Consolas"/>
+          <w:color w:val="666600"/>
+        </w:rPr>
+        <w:t>{</w:t>
+      </w:r>
+    </w:p>
+    <w:p>
+      <w:pPr>
+        <w:pStyle w:val="HTMLPreformatted"/>
+        <w:pBdr>
+          <w:top w:val="single" w:sz="6" w:space="4" w:color="F5F5F5"/>
+          <w:left w:val="single" w:sz="6" w:space="8" w:color="F5F5F5"/>
+          <w:bottom w:val="single" w:sz="6" w:space="4" w:color="F5F5F5"/>
+          <w:right w:val="single" w:sz="6" w:space="8" w:color="F5F5F5"/>
+        </w:pBdr>
+        <w:shd w:val="clear" w:color="auto" w:fill="F5F5F5"/>
+        <w:rPr>
+          <w:rStyle w:val="pln"/>
+          <w:rFonts w:ascii="Consolas" w:hAnsi="Consolas" w:cs="Consolas"/>
+          <w:color w:val="000000"/>
+        </w:rPr>
+      </w:pPr>
+      <w:r>
+        <w:rPr>
+          <w:rStyle w:val="pln"/>
+          <w:rFonts w:ascii="Consolas" w:hAnsi="Consolas" w:cs="Consolas"/>
+          <w:color w:val="000000"/>
+        </w:rPr>
+        <w:t xml:space="preserve">  constructor</w:t>
+      </w:r>
+      <w:r>
+        <w:rPr>
+          <w:rStyle w:val="pun"/>
+          <w:rFonts w:ascii="Consolas" w:hAnsi="Consolas" w:cs="Consolas"/>
+          <w:color w:val="666600"/>
+        </w:rPr>
+        <w:t>(</w:t>
+      </w:r>
+      <w:r>
+        <w:rPr>
+          <w:rStyle w:val="kwd"/>
+          <w:rFonts w:ascii="Consolas" w:hAnsi="Consolas" w:cs="Consolas"/>
+          <w:color w:val="000088"/>
+        </w:rPr>
+        <w:t>private</w:t>
+      </w:r>
+      <w:r>
+        <w:rPr>
+          <w:rStyle w:val="pln"/>
+          <w:rFonts w:ascii="Consolas" w:hAnsi="Consolas" w:cs="Consolas"/>
+          <w:color w:val="000000"/>
+        </w:rPr>
+        <w:t xml:space="preserve"> appService</w:t>
+      </w:r>
+      <w:r>
+        <w:rPr>
+          <w:rStyle w:val="pun"/>
+          <w:rFonts w:ascii="Consolas" w:hAnsi="Consolas" w:cs="Consolas"/>
+          <w:color w:val="666600"/>
+        </w:rPr>
+        <w:t>:</w:t>
+      </w:r>
+      <w:r>
+        <w:rPr>
+          <w:rStyle w:val="pln"/>
+          <w:rFonts w:ascii="Consolas" w:hAnsi="Consolas" w:cs="Consolas"/>
+          <w:color w:val="000000"/>
+        </w:rPr>
+        <w:t xml:space="preserve"> </w:t>
+      </w:r>
+      <w:r>
+        <w:rPr>
+          <w:rStyle w:val="typ"/>
+          <w:rFonts w:ascii="Consolas" w:hAnsi="Consolas" w:cs="Consolas"/>
+          <w:color w:val="660066"/>
+        </w:rPr>
+        <w:t>AppService</w:t>
+      </w:r>
+      <w:r>
+        <w:rPr>
+          <w:rStyle w:val="pun"/>
+          <w:rFonts w:ascii="Consolas" w:hAnsi="Consolas" w:cs="Consolas"/>
+          <w:color w:val="666600"/>
+        </w:rPr>
+        <w:t>)</w:t>
+      </w:r>
+      <w:r>
+        <w:rPr>
+          <w:rStyle w:val="pln"/>
+          <w:rFonts w:ascii="Consolas" w:hAnsi="Consolas" w:cs="Consolas"/>
+          <w:color w:val="000000"/>
+        </w:rPr>
+        <w:t xml:space="preserve"> </w:t>
+      </w:r>
+      <w:r>
+        <w:rPr>
+          <w:rStyle w:val="pun"/>
+          <w:rFonts w:ascii="Consolas" w:hAnsi="Consolas" w:cs="Consolas"/>
+          <w:color w:val="666600"/>
+        </w:rPr>
+        <w:t>{</w:t>
+      </w:r>
+    </w:p>
+    <w:p>
+      <w:pPr>
+        <w:pStyle w:val="HTMLPreformatted"/>
+        <w:pBdr>
+          <w:top w:val="single" w:sz="6" w:space="4" w:color="F5F5F5"/>
+          <w:left w:val="single" w:sz="6" w:space="8" w:color="F5F5F5"/>
+          <w:bottom w:val="single" w:sz="6" w:space="4" w:color="F5F5F5"/>
+          <w:right w:val="single" w:sz="6" w:space="8" w:color="F5F5F5"/>
+        </w:pBdr>
+        <w:shd w:val="clear" w:color="auto" w:fill="F5F5F5"/>
+        <w:rPr>
+          <w:rStyle w:val="pln"/>
+          <w:rFonts w:ascii="Consolas" w:hAnsi="Consolas" w:cs="Consolas"/>
+          <w:color w:val="000000"/>
+        </w:rPr>
+      </w:pPr>
+      <w:r>
+        <w:rPr>
+          <w:rStyle w:val="pln"/>
+          <w:rFonts w:ascii="Consolas" w:hAnsi="Consolas" w:cs="Consolas"/>
+          <w:color w:val="000000"/>
+        </w:rPr>
+        <w:t xml:space="preserve">    console</w:t>
+      </w:r>
+      <w:r>
+        <w:rPr>
+          <w:rStyle w:val="pun"/>
+          <w:rFonts w:ascii="Consolas" w:hAnsi="Consolas" w:cs="Consolas"/>
+          <w:color w:val="666600"/>
+        </w:rPr>
+        <w:t>.</w:t>
+      </w:r>
+      <w:r>
+        <w:rPr>
+          <w:rStyle w:val="pln"/>
+          <w:rFonts w:ascii="Consolas" w:hAnsi="Consolas" w:cs="Consolas"/>
+          <w:color w:val="000000"/>
+        </w:rPr>
+        <w:t>log</w:t>
+      </w:r>
+      <w:r>
+        <w:rPr>
+          <w:rStyle w:val="pun"/>
+          <w:rFonts w:ascii="Consolas" w:hAnsi="Consolas" w:cs="Consolas"/>
+          <w:color w:val="666600"/>
+        </w:rPr>
+        <w:t>(</w:t>
+      </w:r>
+      <w:r>
+        <w:rPr>
+          <w:rStyle w:val="pln"/>
+          <w:rFonts w:ascii="Consolas" w:hAnsi="Consolas" w:cs="Consolas"/>
+          <w:color w:val="000000"/>
+        </w:rPr>
+        <w:t>appService</w:t>
+      </w:r>
+      <w:r>
+        <w:rPr>
+          <w:rStyle w:val="pun"/>
+          <w:rFonts w:ascii="Consolas" w:hAnsi="Consolas" w:cs="Consolas"/>
+          <w:color w:val="666600"/>
+        </w:rPr>
+        <w:t>);</w:t>
+      </w:r>
+    </w:p>
+    <w:p>
+      <w:pPr>
+        <w:pStyle w:val="HTMLPreformatted"/>
+        <w:pBdr>
+          <w:top w:val="single" w:sz="6" w:space="4" w:color="F5F5F5"/>
+          <w:left w:val="single" w:sz="6" w:space="8" w:color="F5F5F5"/>
+          <w:bottom w:val="single" w:sz="6" w:space="4" w:color="F5F5F5"/>
+          <w:right w:val="single" w:sz="6" w:space="8" w:color="F5F5F5"/>
+        </w:pBdr>
+        <w:shd w:val="clear" w:color="auto" w:fill="F5F5F5"/>
+        <w:rPr>
+          <w:rStyle w:val="pln"/>
+          <w:rFonts w:ascii="Consolas" w:hAnsi="Consolas" w:cs="Consolas"/>
+          <w:color w:val="000000"/>
+        </w:rPr>
+      </w:pPr>
+      <w:r>
+        <w:rPr>
+          <w:rStyle w:val="pln"/>
+          <w:rFonts w:ascii="Consolas" w:hAnsi="Consolas" w:cs="Consolas"/>
+          <w:color w:val="000000"/>
+        </w:rPr>
+        <w:t xml:space="preserve">  </w:t>
+      </w:r>
+      <w:r>
+        <w:rPr>
+          <w:rStyle w:val="pun"/>
+          <w:rFonts w:ascii="Consolas" w:hAnsi="Consolas" w:cs="Consolas"/>
+          <w:color w:val="666600"/>
+        </w:rPr>
+        <w:t>}</w:t>
+      </w:r>
+    </w:p>
+    <w:p>
+      <w:pPr>
+        <w:pStyle w:val="HTMLPreformatted"/>
+        <w:pBdr>
+          <w:top w:val="single" w:sz="6" w:space="4" w:color="F5F5F5"/>
+          <w:left w:val="single" w:sz="6" w:space="8" w:color="F5F5F5"/>
+          <w:bottom w:val="single" w:sz="6" w:space="4" w:color="F5F5F5"/>
+          <w:right w:val="single" w:sz="6" w:space="8" w:color="F5F5F5"/>
+        </w:pBdr>
+        <w:shd w:val="clear" w:color="auto" w:fill="F5F5F5"/>
+        <w:rPr>
+          <w:rFonts w:ascii="Consolas" w:hAnsi="Consolas" w:cs="Consolas"/>
+          <w:color w:val="555555"/>
+          <w:sz w:val="21"/>
+          <w:szCs w:val="21"/>
+        </w:rPr>
+      </w:pPr>
+      <w:r>
+        <w:rPr>
+          <w:rStyle w:val="pun"/>
+          <w:rFonts w:ascii="Consolas" w:hAnsi="Consolas" w:cs="Consolas"/>
+          <w:color w:val="666600"/>
+        </w:rPr>
+        <w:t>}</w:t>
+      </w:r>
+    </w:p>
+    <w:p>
+      <w:pPr>
+        <w:pStyle w:val="NoSpacing"/>
+      </w:pPr>
+    </w:p>
+    <w:p>
+      <w:pPr>
+        <w:pStyle w:val="NoSpacing"/>
+      </w:pPr>
+    </w:p>
+    <w:p>
+      <w:pPr>
+        <w:pStyle w:val="HTMLPreformatted"/>
+        <w:pBdr>
+          <w:top w:val="single" w:sz="6" w:space="4" w:color="F5F5F5"/>
+          <w:left w:val="single" w:sz="6" w:space="8" w:color="F5F5F5"/>
+          <w:bottom w:val="single" w:sz="6" w:space="4" w:color="F5F5F5"/>
+          <w:right w:val="single" w:sz="6" w:space="8" w:color="F5F5F5"/>
+        </w:pBdr>
+        <w:shd w:val="clear" w:color="auto" w:fill="F5F5F5"/>
+        <w:rPr>
+          <w:rStyle w:val="pln"/>
+          <w:rFonts w:ascii="Consolas" w:hAnsi="Consolas" w:cs="Consolas"/>
+          <w:color w:val="000000"/>
+        </w:rPr>
+      </w:pPr>
+      <w:r>
+        <w:rPr>
+          <w:rStyle w:val="kwd"/>
+          <w:rFonts w:ascii="Consolas" w:hAnsi="Consolas" w:cs="Consolas"/>
+          <w:color w:val="000088"/>
+        </w:rPr>
+        <w:t>export</w:t>
+      </w:r>
+      <w:r>
+        <w:rPr>
+          <w:rStyle w:val="pln"/>
+          <w:rFonts w:ascii="Consolas" w:hAnsi="Consolas" w:cs="Consolas"/>
+          <w:color w:val="000000"/>
+        </w:rPr>
+        <w:t xml:space="preserve"> </w:t>
+      </w:r>
+      <w:r>
+        <w:rPr>
+          <w:rStyle w:val="kwd"/>
+          <w:rFonts w:ascii="Consolas" w:hAnsi="Consolas" w:cs="Consolas"/>
+          <w:color w:val="000088"/>
+        </w:rPr>
+        <w:t>class</w:t>
+      </w:r>
+      <w:r>
+        <w:rPr>
+          <w:rStyle w:val="pln"/>
+          <w:rFonts w:ascii="Consolas" w:hAnsi="Consolas" w:cs="Consolas"/>
+          <w:color w:val="000000"/>
+        </w:rPr>
+        <w:t xml:space="preserve"> </w:t>
+      </w:r>
+      <w:r>
+        <w:rPr>
+          <w:rStyle w:val="typ"/>
+          <w:rFonts w:ascii="Consolas" w:hAnsi="Consolas" w:cs="Consolas"/>
+          <w:color w:val="660066"/>
+        </w:rPr>
+        <w:t>AppService</w:t>
+      </w:r>
+      <w:r>
+        <w:rPr>
+          <w:rStyle w:val="pln"/>
+          <w:rFonts w:ascii="Consolas" w:hAnsi="Consolas" w:cs="Consolas"/>
+          <w:color w:val="000000"/>
+        </w:rPr>
+        <w:t xml:space="preserve"> </w:t>
+      </w:r>
+      <w:r>
+        <w:rPr>
+          <w:rStyle w:val="pun"/>
+          <w:rFonts w:ascii="Consolas" w:hAnsi="Consolas" w:cs="Consolas"/>
+          <w:color w:val="666600"/>
+        </w:rPr>
+        <w:t>{</w:t>
+      </w:r>
+    </w:p>
+    <w:p>
+      <w:pPr>
+        <w:pStyle w:val="HTMLPreformatted"/>
+        <w:pBdr>
+          <w:top w:val="single" w:sz="6" w:space="4" w:color="F5F5F5"/>
+          <w:left w:val="single" w:sz="6" w:space="8" w:color="F5F5F5"/>
+          <w:bottom w:val="single" w:sz="6" w:space="4" w:color="F5F5F5"/>
+          <w:right w:val="single" w:sz="6" w:space="8" w:color="F5F5F5"/>
+        </w:pBdr>
+        <w:shd w:val="clear" w:color="auto" w:fill="F5F5F5"/>
+        <w:rPr>
+          <w:rStyle w:val="pln"/>
+          <w:rFonts w:ascii="Consolas" w:hAnsi="Consolas" w:cs="Consolas"/>
+          <w:color w:val="000000"/>
+        </w:rPr>
+      </w:pPr>
+      <w:r>
+        <w:rPr>
+          <w:rStyle w:val="pln"/>
+          <w:rFonts w:ascii="Consolas" w:hAnsi="Consolas" w:cs="Consolas"/>
+          <w:color w:val="000000"/>
+        </w:rPr>
+        <w:t xml:space="preserve">  constructor</w:t>
+      </w:r>
+      <w:r>
+        <w:rPr>
+          <w:rStyle w:val="pun"/>
+          <w:rFonts w:ascii="Consolas" w:hAnsi="Consolas" w:cs="Consolas"/>
+          <w:color w:val="666600"/>
+        </w:rPr>
+        <w:t>()</w:t>
+      </w:r>
+      <w:r>
+        <w:rPr>
+          <w:rStyle w:val="pln"/>
+          <w:rFonts w:ascii="Consolas" w:hAnsi="Consolas" w:cs="Consolas"/>
+          <w:color w:val="000000"/>
+        </w:rPr>
+        <w:t xml:space="preserve"> </w:t>
+      </w:r>
+      <w:r>
+        <w:rPr>
+          <w:rStyle w:val="pun"/>
+          <w:rFonts w:ascii="Consolas" w:hAnsi="Consolas" w:cs="Consolas"/>
+          <w:color w:val="666600"/>
+        </w:rPr>
+        <w:t>{</w:t>
+      </w:r>
+    </w:p>
+    <w:p>
+      <w:pPr>
+        <w:pStyle w:val="HTMLPreformatted"/>
+        <w:pBdr>
+          <w:top w:val="single" w:sz="6" w:space="4" w:color="F5F5F5"/>
+          <w:left w:val="single" w:sz="6" w:space="8" w:color="F5F5F5"/>
+          <w:bottom w:val="single" w:sz="6" w:space="4" w:color="F5F5F5"/>
+          <w:right w:val="single" w:sz="6" w:space="8" w:color="F5F5F5"/>
+        </w:pBdr>
+        <w:shd w:val="clear" w:color="auto" w:fill="F5F5F5"/>
+        <w:rPr>
+          <w:rStyle w:val="pln"/>
+          <w:rFonts w:ascii="Consolas" w:hAnsi="Consolas" w:cs="Consolas"/>
+          <w:color w:val="000000"/>
+        </w:rPr>
+      </w:pPr>
+      <w:r>
+        <w:rPr>
+          <w:rStyle w:val="pln"/>
+          <w:rFonts w:ascii="Consolas" w:hAnsi="Consolas" w:cs="Consolas"/>
+          <w:color w:val="000000"/>
+        </w:rPr>
+        <w:t xml:space="preserve">    console</w:t>
+      </w:r>
+      <w:r>
+        <w:rPr>
+          <w:rStyle w:val="pun"/>
+          <w:rFonts w:ascii="Consolas" w:hAnsi="Consolas" w:cs="Consolas"/>
+          <w:color w:val="666600"/>
+        </w:rPr>
+        <w:t>.</w:t>
+      </w:r>
+      <w:r>
+        <w:rPr>
+          <w:rStyle w:val="pln"/>
+          <w:rFonts w:ascii="Consolas" w:hAnsi="Consolas" w:cs="Consolas"/>
+          <w:color w:val="000000"/>
+        </w:rPr>
+        <w:t>log</w:t>
+      </w:r>
+      <w:r>
+        <w:rPr>
+          <w:rStyle w:val="pun"/>
+          <w:rFonts w:ascii="Consolas" w:hAnsi="Consolas" w:cs="Consolas"/>
+          <w:color w:val="666600"/>
+        </w:rPr>
+        <w:t>(</w:t>
+      </w:r>
+      <w:r>
+        <w:rPr>
+          <w:rStyle w:val="str"/>
+          <w:rFonts w:ascii="Consolas" w:hAnsi="Consolas" w:cs="Consolas"/>
+          <w:color w:val="008800"/>
+        </w:rPr>
+        <w:t>'new app service'</w:t>
+      </w:r>
+      <w:r>
+        <w:rPr>
+          <w:rStyle w:val="pun"/>
+          <w:rFonts w:ascii="Consolas" w:hAnsi="Consolas" w:cs="Consolas"/>
+          <w:color w:val="666600"/>
+        </w:rPr>
+        <w:t>);</w:t>
+      </w:r>
+    </w:p>
+    <w:p>
+      <w:pPr>
+        <w:pStyle w:val="HTMLPreformatted"/>
+        <w:pBdr>
+          <w:top w:val="single" w:sz="6" w:space="4" w:color="F5F5F5"/>
+          <w:left w:val="single" w:sz="6" w:space="8" w:color="F5F5F5"/>
+          <w:bottom w:val="single" w:sz="6" w:space="4" w:color="F5F5F5"/>
+          <w:right w:val="single" w:sz="6" w:space="8" w:color="F5F5F5"/>
+        </w:pBdr>
+        <w:shd w:val="clear" w:color="auto" w:fill="F5F5F5"/>
+        <w:rPr>
+          <w:rStyle w:val="pln"/>
+          <w:rFonts w:ascii="Consolas" w:hAnsi="Consolas" w:cs="Consolas"/>
+          <w:color w:val="000000"/>
+        </w:rPr>
+      </w:pPr>
+      <w:r>
+        <w:rPr>
+          <w:rStyle w:val="pln"/>
+          <w:rFonts w:ascii="Consolas" w:hAnsi="Consolas" w:cs="Consolas"/>
+          <w:color w:val="000000"/>
+        </w:rPr>
+        <w:t xml:space="preserve">  </w:t>
+      </w:r>
+      <w:r>
+        <w:rPr>
+          <w:rStyle w:val="pun"/>
+          <w:rFonts w:ascii="Consolas" w:hAnsi="Consolas" w:cs="Consolas"/>
+          <w:color w:val="666600"/>
+        </w:rPr>
+        <w:t>}</w:t>
+      </w:r>
+    </w:p>
+    <w:p>
+      <w:pPr>
+        <w:pStyle w:val="HTMLPreformatted"/>
+        <w:pBdr>
+          <w:top w:val="single" w:sz="6" w:space="4" w:color="F5F5F5"/>
+          <w:left w:val="single" w:sz="6" w:space="8" w:color="F5F5F5"/>
+          <w:bottom w:val="single" w:sz="6" w:space="4" w:color="F5F5F5"/>
+          <w:right w:val="single" w:sz="6" w:space="8" w:color="F5F5F5"/>
+        </w:pBdr>
+        <w:shd w:val="clear" w:color="auto" w:fill="F5F5F5"/>
+        <w:rPr>
+          <w:rFonts w:ascii="Consolas" w:hAnsi="Consolas" w:cs="Consolas"/>
+          <w:color w:val="555555"/>
+          <w:sz w:val="21"/>
+          <w:szCs w:val="21"/>
+        </w:rPr>
+      </w:pPr>
+      <w:r>
+        <w:rPr>
+          <w:rStyle w:val="pun"/>
+          <w:rFonts w:ascii="Consolas" w:hAnsi="Consolas" w:cs="Consolas"/>
+          <w:color w:val="666600"/>
+        </w:rPr>
+        <w:t>}</w:t>
+      </w:r>
+    </w:p>
+    <w:p>
+      <w:pPr>
+        <w:pStyle w:val="NoSpacing"/>
+      </w:pPr>
+    </w:p>
+    <w:p>
+      <w:pPr>
+        <w:pStyle w:val="NoSpacing"/>
+        <w:rPr>
+          <w:rFonts w:ascii="Georgia" w:hAnsi="Georgia"/>
+          <w:color w:val="212529"/>
+          <w:sz w:val="30"/>
+          <w:szCs w:val="30"/>
+          <w:shd w:val="clear" w:color="auto" w:fill="FFFFFF"/>
+        </w:rPr>
+      </w:pPr>
+      <w:r>
+        <w:rPr>
+          <w:rFonts w:ascii="Georgia" w:hAnsi="Georgia"/>
+          <w:color w:val="212529"/>
+          <w:sz w:val="30"/>
+          <w:szCs w:val="30"/>
+          <w:shd w:val="clear" w:color="auto" w:fill="FFFFFF"/>
+        </w:rPr>
+        <w:t>It does nothing, but if you try it, you’ll see that the service is created and injected, despite the fact the decorator </w:t>
+      </w:r>
+      <w:r>
+        <w:rPr>
+          <w:rStyle w:val="HTMLCode"/>
+          <w:rFonts w:ascii="Consolas" w:eastAsiaTheme="minorHAnsi" w:hAnsi="Consolas" w:cs="Consolas"/>
+          <w:color w:val="555555"/>
+          <w:sz w:val="27"/>
+          <w:szCs w:val="27"/>
+          <w:shd w:val="clear" w:color="auto" w:fill="FFFFFF"/>
+        </w:rPr>
+        <w:t>@Injectable()</w:t>
+      </w:r>
+      <w:r>
+        <w:rPr>
+          <w:rFonts w:ascii="Georgia" w:hAnsi="Georgia"/>
+          <w:color w:val="212529"/>
+          <w:sz w:val="30"/>
+          <w:szCs w:val="30"/>
+          <w:shd w:val="clear" w:color="auto" w:fill="FFFFFF"/>
+        </w:rPr>
+        <w:t> is not present!</w:t>
+      </w:r>
+    </w:p>
+    <w:p>
+      <w:pPr>
+        <w:pStyle w:val="NoSpacing"/>
+        <w:rPr>
+          <w:rFonts w:ascii="Georgia" w:hAnsi="Georgia"/>
+          <w:color w:val="212529"/>
+          <w:sz w:val="30"/>
+          <w:szCs w:val="30"/>
+          <w:shd w:val="clear" w:color="auto" w:fill="FFFFFF"/>
+        </w:rPr>
+      </w:pPr>
+    </w:p>
+    <w:p>
+      <w:pPr>
+        <w:pStyle w:val="NormalWeb"/>
+        <w:shd w:val="clear" w:color="auto" w:fill="FFFFFF"/>
+        <w:spacing w:before="0" w:beforeAutospacing="0"/>
+        <w:rPr>
+          <w:rFonts w:ascii="Georgia" w:hAnsi="Georgia"/>
+          <w:color w:val="212529"/>
+          <w:sz w:val="30"/>
+          <w:szCs w:val="30"/>
+        </w:rPr>
+      </w:pPr>
+      <w:r>
+        <w:rPr>
+          <w:rFonts w:ascii="Georgia" w:hAnsi="Georgia"/>
+          <w:color w:val="212529"/>
+          <w:sz w:val="30"/>
+          <w:szCs w:val="30"/>
+        </w:rPr>
+        <w:lastRenderedPageBreak/>
+        <w:t>But let’s say that now, our </w:t>
+      </w:r>
+      <w:r>
+        <w:rPr>
+          <w:rStyle w:val="HTMLCode"/>
+          <w:rFonts w:ascii="Consolas" w:hAnsi="Consolas" w:cs="Consolas"/>
+          <w:color w:val="555555"/>
+          <w:sz w:val="27"/>
+          <w:szCs w:val="27"/>
+        </w:rPr>
+        <w:t>AppService</w:t>
+      </w:r>
+      <w:r>
+        <w:rPr>
+          <w:rFonts w:ascii="Georgia" w:hAnsi="Georgia"/>
+          <w:color w:val="212529"/>
+          <w:sz w:val="30"/>
+          <w:szCs w:val="30"/>
+        </w:rPr>
+        <w:t> has a dependency itself:</w:t>
+      </w:r>
+    </w:p>
+    <w:p>
+      <w:pPr>
+        <w:pStyle w:val="HTMLPreformatted"/>
+        <w:pBdr>
+          <w:top w:val="single" w:sz="6" w:space="4" w:color="F5F5F5"/>
+          <w:left w:val="single" w:sz="6" w:space="8" w:color="F5F5F5"/>
+          <w:bottom w:val="single" w:sz="6" w:space="4" w:color="F5F5F5"/>
+          <w:right w:val="single" w:sz="6" w:space="8" w:color="F5F5F5"/>
+        </w:pBdr>
+        <w:shd w:val="clear" w:color="auto" w:fill="F5F5F5"/>
+        <w:rPr>
+          <w:rStyle w:val="pln"/>
+          <w:rFonts w:ascii="Consolas" w:hAnsi="Consolas" w:cs="Consolas"/>
+          <w:color w:val="000000"/>
+        </w:rPr>
+      </w:pPr>
+      <w:r>
+        <w:rPr>
+          <w:rStyle w:val="kwd"/>
+          <w:rFonts w:ascii="Consolas" w:hAnsi="Consolas" w:cs="Consolas"/>
+          <w:color w:val="000088"/>
+        </w:rPr>
+        <w:t>export</w:t>
+      </w:r>
+      <w:r>
+        <w:rPr>
+          <w:rStyle w:val="pln"/>
+          <w:rFonts w:ascii="Consolas" w:hAnsi="Consolas" w:cs="Consolas"/>
+          <w:color w:val="000000"/>
+        </w:rPr>
+        <w:t xml:space="preserve"> </w:t>
+      </w:r>
+      <w:r>
+        <w:rPr>
+          <w:rStyle w:val="kwd"/>
+          <w:rFonts w:ascii="Consolas" w:hAnsi="Consolas" w:cs="Consolas"/>
+          <w:color w:val="000088"/>
+        </w:rPr>
+        <w:t>class</w:t>
+      </w:r>
+      <w:r>
+        <w:rPr>
+          <w:rStyle w:val="pln"/>
+          <w:rFonts w:ascii="Consolas" w:hAnsi="Consolas" w:cs="Consolas"/>
+          <w:color w:val="000000"/>
+        </w:rPr>
+        <w:t xml:space="preserve"> </w:t>
+      </w:r>
+      <w:r>
+        <w:rPr>
+          <w:rStyle w:val="typ"/>
+          <w:rFonts w:ascii="Consolas" w:hAnsi="Consolas" w:cs="Consolas"/>
+          <w:color w:val="660066"/>
+        </w:rPr>
+        <w:t>AppService</w:t>
+      </w:r>
+      <w:r>
+        <w:rPr>
+          <w:rStyle w:val="pln"/>
+          <w:rFonts w:ascii="Consolas" w:hAnsi="Consolas" w:cs="Consolas"/>
+          <w:color w:val="000000"/>
+        </w:rPr>
+        <w:t xml:space="preserve"> </w:t>
+      </w:r>
+      <w:r>
+        <w:rPr>
+          <w:rStyle w:val="pun"/>
+          <w:rFonts w:ascii="Consolas" w:hAnsi="Consolas" w:cs="Consolas"/>
+          <w:color w:val="666600"/>
+        </w:rPr>
+        <w:t>{</w:t>
+      </w:r>
+    </w:p>
+    <w:p>
+      <w:pPr>
+        <w:pStyle w:val="HTMLPreformatted"/>
+        <w:pBdr>
+          <w:top w:val="single" w:sz="6" w:space="4" w:color="F5F5F5"/>
+          <w:left w:val="single" w:sz="6" w:space="8" w:color="F5F5F5"/>
+          <w:bottom w:val="single" w:sz="6" w:space="4" w:color="F5F5F5"/>
+          <w:right w:val="single" w:sz="6" w:space="8" w:color="F5F5F5"/>
+        </w:pBdr>
+        <w:shd w:val="clear" w:color="auto" w:fill="F5F5F5"/>
+        <w:rPr>
+          <w:rStyle w:val="pln"/>
+          <w:rFonts w:ascii="Consolas" w:hAnsi="Consolas" w:cs="Consolas"/>
+          <w:color w:val="000000"/>
+        </w:rPr>
+      </w:pPr>
+      <w:r>
+        <w:rPr>
+          <w:rStyle w:val="pln"/>
+          <w:rFonts w:ascii="Consolas" w:hAnsi="Consolas" w:cs="Consolas"/>
+          <w:color w:val="000000"/>
+        </w:rPr>
+        <w:t xml:space="preserve">  constructor</w:t>
+      </w:r>
+      <w:r>
+        <w:rPr>
+          <w:rStyle w:val="pun"/>
+          <w:rFonts w:ascii="Consolas" w:hAnsi="Consolas" w:cs="Consolas"/>
+          <w:color w:val="666600"/>
+        </w:rPr>
+        <w:t>(</w:t>
+      </w:r>
+      <w:r>
+        <w:rPr>
+          <w:rStyle w:val="pln"/>
+          <w:rFonts w:ascii="Consolas" w:hAnsi="Consolas" w:cs="Consolas"/>
+          <w:color w:val="000000"/>
+        </w:rPr>
+        <w:t>http</w:t>
+      </w:r>
+      <w:r>
+        <w:rPr>
+          <w:rStyle w:val="pun"/>
+          <w:rFonts w:ascii="Consolas" w:hAnsi="Consolas" w:cs="Consolas"/>
+          <w:color w:val="666600"/>
+        </w:rPr>
+        <w:t>:</w:t>
+      </w:r>
+      <w:r>
+        <w:rPr>
+          <w:rStyle w:val="pln"/>
+          <w:rFonts w:ascii="Consolas" w:hAnsi="Consolas" w:cs="Consolas"/>
+          <w:color w:val="000000"/>
+        </w:rPr>
+        <w:t xml:space="preserve"> </w:t>
+      </w:r>
+      <w:r>
+        <w:rPr>
+          <w:rStyle w:val="typ"/>
+          <w:rFonts w:ascii="Consolas" w:hAnsi="Consolas" w:cs="Consolas"/>
+          <w:color w:val="660066"/>
+        </w:rPr>
+        <w:t>HttpService</w:t>
+      </w:r>
+      <w:r>
+        <w:rPr>
+          <w:rStyle w:val="pun"/>
+          <w:rFonts w:ascii="Consolas" w:hAnsi="Consolas" w:cs="Consolas"/>
+          <w:color w:val="666600"/>
+        </w:rPr>
+        <w:t>)</w:t>
+      </w:r>
+      <w:r>
+        <w:rPr>
+          <w:rStyle w:val="pln"/>
+          <w:rFonts w:ascii="Consolas" w:hAnsi="Consolas" w:cs="Consolas"/>
+          <w:color w:val="000000"/>
+        </w:rPr>
+        <w:t xml:space="preserve"> </w:t>
+      </w:r>
+      <w:r>
+        <w:rPr>
+          <w:rStyle w:val="pun"/>
+          <w:rFonts w:ascii="Consolas" w:hAnsi="Consolas" w:cs="Consolas"/>
+          <w:color w:val="666600"/>
+        </w:rPr>
+        <w:t>{</w:t>
+      </w:r>
+    </w:p>
+    <w:p>
+      <w:pPr>
+        <w:pStyle w:val="HTMLPreformatted"/>
+        <w:pBdr>
+          <w:top w:val="single" w:sz="6" w:space="4" w:color="F5F5F5"/>
+          <w:left w:val="single" w:sz="6" w:space="8" w:color="F5F5F5"/>
+          <w:bottom w:val="single" w:sz="6" w:space="4" w:color="F5F5F5"/>
+          <w:right w:val="single" w:sz="6" w:space="8" w:color="F5F5F5"/>
+        </w:pBdr>
+        <w:shd w:val="clear" w:color="auto" w:fill="F5F5F5"/>
+        <w:rPr>
+          <w:rStyle w:val="pln"/>
+          <w:rFonts w:ascii="Consolas" w:hAnsi="Consolas" w:cs="Consolas"/>
+          <w:color w:val="000000"/>
+        </w:rPr>
+      </w:pPr>
+      <w:r>
+        <w:rPr>
+          <w:rStyle w:val="pln"/>
+          <w:rFonts w:ascii="Consolas" w:hAnsi="Consolas" w:cs="Consolas"/>
+          <w:color w:val="000000"/>
+        </w:rPr>
+        <w:t xml:space="preserve">    console</w:t>
+      </w:r>
+      <w:r>
+        <w:rPr>
+          <w:rStyle w:val="pun"/>
+          <w:rFonts w:ascii="Consolas" w:hAnsi="Consolas" w:cs="Consolas"/>
+          <w:color w:val="666600"/>
+        </w:rPr>
+        <w:t>.</w:t>
+      </w:r>
+      <w:r>
+        <w:rPr>
+          <w:rStyle w:val="pln"/>
+          <w:rFonts w:ascii="Consolas" w:hAnsi="Consolas" w:cs="Consolas"/>
+          <w:color w:val="000000"/>
+        </w:rPr>
+        <w:t>log</w:t>
+      </w:r>
+      <w:r>
+        <w:rPr>
+          <w:rStyle w:val="pun"/>
+          <w:rFonts w:ascii="Consolas" w:hAnsi="Consolas" w:cs="Consolas"/>
+          <w:color w:val="666600"/>
+        </w:rPr>
+        <w:t>(</w:t>
+      </w:r>
+      <w:r>
+        <w:rPr>
+          <w:rStyle w:val="pln"/>
+          <w:rFonts w:ascii="Consolas" w:hAnsi="Consolas" w:cs="Consolas"/>
+          <w:color w:val="000000"/>
+        </w:rPr>
+        <w:t>http</w:t>
+      </w:r>
+      <w:r>
+        <w:rPr>
+          <w:rStyle w:val="pun"/>
+          <w:rFonts w:ascii="Consolas" w:hAnsi="Consolas" w:cs="Consolas"/>
+          <w:color w:val="666600"/>
+        </w:rPr>
+        <w:t>);</w:t>
+      </w:r>
+    </w:p>
+    <w:p>
+      <w:pPr>
+        <w:pStyle w:val="HTMLPreformatted"/>
+        <w:pBdr>
+          <w:top w:val="single" w:sz="6" w:space="4" w:color="F5F5F5"/>
+          <w:left w:val="single" w:sz="6" w:space="8" w:color="F5F5F5"/>
+          <w:bottom w:val="single" w:sz="6" w:space="4" w:color="F5F5F5"/>
+          <w:right w:val="single" w:sz="6" w:space="8" w:color="F5F5F5"/>
+        </w:pBdr>
+        <w:shd w:val="clear" w:color="auto" w:fill="F5F5F5"/>
+        <w:rPr>
+          <w:rStyle w:val="pln"/>
+          <w:rFonts w:ascii="Consolas" w:hAnsi="Consolas" w:cs="Consolas"/>
+          <w:color w:val="000000"/>
+        </w:rPr>
+      </w:pPr>
+      <w:r>
+        <w:rPr>
+          <w:rStyle w:val="pln"/>
+          <w:rFonts w:ascii="Consolas" w:hAnsi="Consolas" w:cs="Consolas"/>
+          <w:color w:val="000000"/>
+        </w:rPr>
+        <w:t xml:space="preserve">  </w:t>
+      </w:r>
+      <w:r>
+        <w:rPr>
+          <w:rStyle w:val="pun"/>
+          <w:rFonts w:ascii="Consolas" w:hAnsi="Consolas" w:cs="Consolas"/>
+          <w:color w:val="666600"/>
+        </w:rPr>
+        <w:t>}</w:t>
+      </w:r>
+    </w:p>
+    <w:p>
+      <w:pPr>
+        <w:pStyle w:val="HTMLPreformatted"/>
+        <w:pBdr>
+          <w:top w:val="single" w:sz="6" w:space="4" w:color="F5F5F5"/>
+          <w:left w:val="single" w:sz="6" w:space="8" w:color="F5F5F5"/>
+          <w:bottom w:val="single" w:sz="6" w:space="4" w:color="F5F5F5"/>
+          <w:right w:val="single" w:sz="6" w:space="8" w:color="F5F5F5"/>
+        </w:pBdr>
+        <w:shd w:val="clear" w:color="auto" w:fill="F5F5F5"/>
+        <w:rPr>
+          <w:rFonts w:ascii="Consolas" w:hAnsi="Consolas" w:cs="Consolas"/>
+          <w:color w:val="555555"/>
+          <w:sz w:val="21"/>
+          <w:szCs w:val="21"/>
+        </w:rPr>
+      </w:pPr>
+      <w:r>
+        <w:rPr>
+          <w:rStyle w:val="pun"/>
+          <w:rFonts w:ascii="Consolas" w:hAnsi="Consolas" w:cs="Consolas"/>
+          <w:color w:val="666600"/>
+        </w:rPr>
+        <w:t>}</w:t>
+      </w:r>
+    </w:p>
+    <w:p>
+      <w:pPr>
+        <w:pStyle w:val="NormalWeb"/>
+        <w:shd w:val="clear" w:color="auto" w:fill="FFFFFF"/>
+        <w:spacing w:before="0" w:beforeAutospacing="0"/>
+        <w:rPr>
+          <w:rFonts w:ascii="Georgia" w:hAnsi="Georgia"/>
+          <w:color w:val="212529"/>
+          <w:sz w:val="30"/>
+          <w:szCs w:val="30"/>
+        </w:rPr>
+      </w:pPr>
+      <w:r>
+        <w:rPr>
+          <w:rFonts w:ascii="Georgia" w:hAnsi="Georgia"/>
+          <w:color w:val="212529"/>
+          <w:sz w:val="30"/>
+          <w:szCs w:val="30"/>
+        </w:rPr>
+        <w:t>If we launch our app again, we’ll now have an error:</w:t>
+      </w:r>
+    </w:p>
+    <w:p>
+      <w:pPr>
+        <w:pStyle w:val="HTMLPreformatted"/>
+        <w:pBdr>
+          <w:top w:val="single" w:sz="6" w:space="4" w:color="F5F5F5"/>
+          <w:left w:val="single" w:sz="6" w:space="8" w:color="F5F5F5"/>
+          <w:bottom w:val="single" w:sz="6" w:space="4" w:color="F5F5F5"/>
+          <w:right w:val="single" w:sz="6" w:space="8" w:color="F5F5F5"/>
+        </w:pBdr>
+        <w:shd w:val="clear" w:color="auto" w:fill="F5F5F5"/>
+        <w:rPr>
+          <w:rFonts w:ascii="Consolas" w:hAnsi="Consolas" w:cs="Consolas"/>
+          <w:color w:val="555555"/>
+          <w:sz w:val="21"/>
+          <w:szCs w:val="21"/>
+        </w:rPr>
+      </w:pPr>
+      <w:r>
+        <w:rPr>
+          <w:rStyle w:val="typ"/>
+          <w:rFonts w:ascii="Consolas" w:hAnsi="Consolas" w:cs="Consolas"/>
+          <w:color w:val="660066"/>
+        </w:rPr>
+        <w:t>Error</w:t>
+      </w:r>
+      <w:r>
+        <w:rPr>
+          <w:rStyle w:val="pun"/>
+          <w:rFonts w:ascii="Consolas" w:hAnsi="Consolas" w:cs="Consolas"/>
+          <w:color w:val="666600"/>
+        </w:rPr>
+        <w:t>:</w:t>
+      </w:r>
+      <w:r>
+        <w:rPr>
+          <w:rStyle w:val="pln"/>
+          <w:rFonts w:ascii="Consolas" w:hAnsi="Consolas" w:cs="Consolas"/>
+          <w:color w:val="000000"/>
+        </w:rPr>
+        <w:t xml:space="preserve"> </w:t>
+      </w:r>
+      <w:r>
+        <w:rPr>
+          <w:rStyle w:val="typ"/>
+          <w:rFonts w:ascii="Consolas" w:hAnsi="Consolas" w:cs="Consolas"/>
+          <w:color w:val="660066"/>
+        </w:rPr>
+        <w:t>Can</w:t>
+      </w:r>
+      <w:r>
+        <w:rPr>
+          <w:rStyle w:val="str"/>
+          <w:rFonts w:ascii="Consolas" w:hAnsi="Consolas" w:cs="Consolas"/>
+          <w:color w:val="008800"/>
+        </w:rPr>
+        <w:t>'t resolve all parameters for AppService: (?).</w:t>
+      </w:r>
+    </w:p>
+    <w:p>
+      <w:pPr>
+        <w:pStyle w:val="NoSpacing"/>
+      </w:pPr>
+    </w:p>
+    <w:p>
+      <w:pPr>
+        <w:pStyle w:val="NoSpacing"/>
+        <w:rPr>
+          <w:rFonts w:ascii="Georgia" w:hAnsi="Georgia"/>
+          <w:color w:val="212529"/>
+          <w:sz w:val="30"/>
+          <w:szCs w:val="30"/>
+          <w:shd w:val="clear" w:color="auto" w:fill="FFFFFF"/>
+        </w:rPr>
+      </w:pPr>
+      <w:r>
+        <w:rPr>
+          <w:rFonts w:ascii="Georgia" w:hAnsi="Georgia"/>
+          <w:color w:val="212529"/>
+          <w:sz w:val="30"/>
+          <w:szCs w:val="30"/>
+          <w:shd w:val="clear" w:color="auto" w:fill="FFFFFF"/>
+        </w:rPr>
+        <w:t>If we add the </w:t>
+      </w:r>
+      <w:r>
+        <w:rPr>
+          <w:rStyle w:val="HTMLCode"/>
+          <w:rFonts w:ascii="Consolas" w:eastAsiaTheme="minorHAnsi" w:hAnsi="Consolas" w:cs="Consolas"/>
+          <w:color w:val="555555"/>
+          <w:sz w:val="27"/>
+          <w:szCs w:val="27"/>
+          <w:shd w:val="clear" w:color="auto" w:fill="FFFFFF"/>
+        </w:rPr>
+        <w:t>@Injectable()</w:t>
+      </w:r>
+      <w:r>
+        <w:rPr>
+          <w:rFonts w:ascii="Georgia" w:hAnsi="Georgia"/>
+          <w:color w:val="212529"/>
+          <w:sz w:val="30"/>
+          <w:szCs w:val="30"/>
+          <w:shd w:val="clear" w:color="auto" w:fill="FFFFFF"/>
+        </w:rPr>
+        <w:t> decorator, the app works again</w:t>
+      </w:r>
+    </w:p>
+    <w:p>
+      <w:pPr>
+        <w:pStyle w:val="NoSpacing"/>
+        <w:rPr>
+          <w:rFonts w:ascii="Georgia" w:hAnsi="Georgia"/>
+          <w:color w:val="212529"/>
+          <w:sz w:val="30"/>
+          <w:szCs w:val="30"/>
+          <w:shd w:val="clear" w:color="auto" w:fill="FFFFFF"/>
+        </w:rPr>
+      </w:pPr>
+    </w:p>
+    <w:p>
+      <w:pPr>
+        <w:pStyle w:val="NoSpacing"/>
+        <w:rPr>
+          <w:rFonts w:ascii="Georgia" w:hAnsi="Georgia"/>
+          <w:color w:val="212529"/>
+          <w:sz w:val="30"/>
+          <w:szCs w:val="30"/>
+          <w:shd w:val="clear" w:color="auto" w:fill="FFFFFF"/>
+        </w:rPr>
+      </w:pPr>
+      <w:r>
+        <w:rPr>
+          <w:rFonts w:ascii="Georgia" w:hAnsi="Georgia"/>
+          <w:color w:val="212529"/>
+          <w:sz w:val="30"/>
+          <w:szCs w:val="30"/>
+          <w:shd w:val="clear" w:color="auto" w:fill="FFFFFF"/>
+        </w:rPr>
+        <w:t>So add the </w:t>
+      </w:r>
+      <w:r>
+        <w:rPr>
+          <w:rStyle w:val="HTMLCode"/>
+          <w:rFonts w:ascii="Consolas" w:eastAsiaTheme="minorHAnsi" w:hAnsi="Consolas" w:cs="Consolas"/>
+          <w:color w:val="555555"/>
+          <w:sz w:val="27"/>
+          <w:szCs w:val="27"/>
+          <w:shd w:val="clear" w:color="auto" w:fill="FFFFFF"/>
+        </w:rPr>
+        <w:t>@Injectable()</w:t>
+      </w:r>
+      <w:r>
+        <w:rPr>
+          <w:rFonts w:ascii="Georgia" w:hAnsi="Georgia"/>
+          <w:color w:val="212529"/>
+          <w:sz w:val="30"/>
+          <w:szCs w:val="30"/>
+          <w:shd w:val="clear" w:color="auto" w:fill="FFFFFF"/>
+        </w:rPr>
+        <w:t> decorator on a service if this service has some dependencies itself!</w:t>
+      </w:r>
+    </w:p>
+    <w:p>
+      <w:pPr>
+        <w:pStyle w:val="NoSpacing"/>
+        <w:rPr>
+          <w:rFonts w:ascii="Georgia" w:hAnsi="Georgia"/>
+          <w:color w:val="212529"/>
+          <w:sz w:val="30"/>
+          <w:szCs w:val="30"/>
+          <w:shd w:val="clear" w:color="auto" w:fill="FFFFFF"/>
+        </w:rPr>
+      </w:pPr>
+    </w:p>
+    <w:p>
+      <w:pPr>
+        <w:pStyle w:val="NoSpacing"/>
+        <w:rPr>
+          <w:rFonts w:ascii="Georgia" w:hAnsi="Georgia"/>
+          <w:color w:val="212529"/>
+          <w:sz w:val="30"/>
+          <w:szCs w:val="30"/>
+          <w:shd w:val="clear" w:color="auto" w:fill="FFFFFF"/>
+        </w:rPr>
+      </w:pPr>
+      <w:r>
+        <w:rPr>
+          <w:rFonts w:ascii="Georgia" w:hAnsi="Georgia"/>
+          <w:color w:val="212529"/>
+          <w:sz w:val="30"/>
+          <w:szCs w:val="30"/>
+          <w:shd w:val="clear" w:color="auto" w:fill="FFFFFF"/>
+        </w:rPr>
+        <w:t>The </w:t>
+      </w:r>
+      <w:r>
+        <w:rPr>
+          <w:rFonts w:ascii="Georgia" w:hAnsi="Georgia"/>
+          <w:sz w:val="30"/>
+          <w:szCs w:val="30"/>
+          <w:shd w:val="clear" w:color="auto" w:fill="FFFFFF"/>
+        </w:rPr>
+        <w:t>best practice</w:t>
+      </w:r>
+      <w:r>
+        <w:rPr>
+          <w:rFonts w:ascii="Georgia" w:hAnsi="Georgia"/>
+          <w:color w:val="212529"/>
+          <w:sz w:val="30"/>
+          <w:szCs w:val="30"/>
+          <w:shd w:val="clear" w:color="auto" w:fill="FFFFFF"/>
+        </w:rPr>
+        <w:t> is to add it on every service, even if it doesn’t have any dependencies on its own.</w:t>
+      </w:r>
+    </w:p>
+    <w:p>
+      <w:pPr>
+        <w:pStyle w:val="NoSpacing"/>
+      </w:pPr>
+    </w:p>
+    <w:p>
+      <w:pPr>
         <w:pStyle w:val="NoSpacing"/>
       </w:pPr>
     </w:p>
@@ -8521,7 +10634,6 @@
         <w:rPr>
           <w:b/>
         </w:rPr>
-        <w:lastRenderedPageBreak/>
         <w:t>ngAfterContentInit()</w:t>
       </w:r>
     </w:p>
@@ -9408,7 +11520,6 @@
           <w:sz w:val="21"/>
           <w:szCs w:val="21"/>
         </w:rPr>
-        <w:lastRenderedPageBreak/>
         <w:t xml:space="preserve">  }</w:t>
       </w:r>
     </w:p>
@@ -9430,6 +11541,7 @@
           <w:sz w:val="21"/>
           <w:szCs w:val="21"/>
         </w:rPr>
+        <w:lastRenderedPageBreak/>
         <w:t>}</w:t>
       </w:r>
     </w:p>
@@ -10451,7 +12563,7 @@
                     </pic:cNvPicPr>
                   </pic:nvPicPr>
                   <pic:blipFill>
-                    <a:blip r:embed="rId28"/>
+                    <a:blip r:embed="rId33"/>
                     <a:srcRect/>
                     <a:stretch>
                       <a:fillRect/>
@@ -10624,7 +12736,7 @@
                     </pic:cNvPicPr>
                   </pic:nvPicPr>
                   <pic:blipFill>
-                    <a:blip r:embed="rId29"/>
+                    <a:blip r:embed="rId34"/>
                     <a:srcRect/>
                     <a:stretch>
                       <a:fillRect/>
@@ -10713,7 +12825,7 @@
                     </pic:cNvPicPr>
                   </pic:nvPicPr>
                   <pic:blipFill>
-                    <a:blip r:embed="rId30"/>
+                    <a:blip r:embed="rId35"/>
                     <a:srcRect/>
                     <a:stretch>
                       <a:fillRect/>
@@ -10867,7 +12979,7 @@
                     </pic:cNvPicPr>
                   </pic:nvPicPr>
                   <pic:blipFill>
-                    <a:blip r:embed="rId31"/>
+                    <a:blip r:embed="rId36"/>
                     <a:srcRect/>
                     <a:stretch>
                       <a:fillRect/>
@@ -10928,6 +13040,1787 @@
         </w:rPr>
       </w:pPr>
     </w:p>
+    <w:p>
+      <w:pPr>
+        <w:pStyle w:val="NoSpacing"/>
+        <w:rPr>
+          <w:sz w:val="22"/>
+        </w:rPr>
+      </w:pPr>
+    </w:p>
+    <w:p>
+      <w:pPr>
+        <w:pStyle w:val="NoSpacing"/>
+        <w:rPr>
+          <w:b/>
+          <w:sz w:val="22"/>
+        </w:rPr>
+      </w:pPr>
+      <w:r>
+        <w:rPr>
+          <w:b/>
+          <w:sz w:val="22"/>
+        </w:rPr>
+        <w:t>What is Shadow DOM ?</w:t>
+      </w:r>
+    </w:p>
+    <w:p>
+      <w:pPr>
+        <w:pStyle w:val="NoSpacing"/>
+        <w:rPr>
+          <w:b/>
+          <w:sz w:val="22"/>
+        </w:rPr>
+      </w:pPr>
+    </w:p>
+    <w:p>
+      <w:pPr>
+        <w:pStyle w:val="NoSpacing"/>
+        <w:rPr>
+          <w:sz w:val="22"/>
+        </w:rPr>
+      </w:pPr>
+      <w:r>
+        <w:rPr>
+          <w:sz w:val="22"/>
+        </w:rPr>
+        <w:t>It allows us to scope styles to a specific component without affecting the outer world.</w:t>
+      </w:r>
+    </w:p>
+    <w:p>
+      <w:pPr>
+        <w:pStyle w:val="NoSpacing"/>
+        <w:rPr>
+          <w:sz w:val="22"/>
+        </w:rPr>
+      </w:pPr>
+      <w:r>
+        <w:rPr>
+          <w:sz w:val="22"/>
+        </w:rPr>
+        <w:t>Shadow DOM allows us to hide DOM logic behind other elements</w:t>
+      </w:r>
+    </w:p>
+    <w:p>
+      <w:pPr>
+        <w:pStyle w:val="NoSpacing"/>
+        <w:rPr>
+          <w:sz w:val="22"/>
+        </w:rPr>
+      </w:pPr>
+      <w:r>
+        <w:rPr>
+          <w:sz w:val="22"/>
+        </w:rPr>
+        <w:t>In Shadow DOM, Angular write all the styles into the shadowRoot which will enable style encapsulation.</w:t>
+      </w:r>
+    </w:p>
+    <w:p>
+      <w:pPr>
+        <w:pStyle w:val="NoSpacing"/>
+        <w:rPr>
+          <w:sz w:val="22"/>
+        </w:rPr>
+      </w:pPr>
+      <w:r>
+        <w:rPr>
+          <w:sz w:val="22"/>
+        </w:rPr>
+        <w:t>The Shadow DOM is part of Web Components. now angular has its own way to use shadow dom to scope element styles</w:t>
+      </w:r>
+    </w:p>
+    <w:p>
+      <w:pPr>
+        <w:pStyle w:val="NoSpacing"/>
+        <w:rPr>
+          <w:sz w:val="22"/>
+        </w:rPr>
+      </w:pPr>
+      <w:r>
+        <w:rPr>
+          <w:sz w:val="22"/>
+        </w:rPr>
+        <w:t xml:space="preserve">with </w:t>
+      </w:r>
+      <w:r>
+        <w:rPr>
+          <w:b/>
+          <w:sz w:val="22"/>
+        </w:rPr>
+        <w:t>ViewEncapsulation.Emulated</w:t>
+      </w:r>
+      <w:r>
+        <w:rPr>
+          <w:b/>
+          <w:sz w:val="22"/>
+        </w:rPr>
+        <w:t xml:space="preserve"> </w:t>
+      </w:r>
+      <w:r>
+        <w:rPr>
+          <w:sz w:val="22"/>
+        </w:rPr>
+        <w:t>(default)</w:t>
+      </w:r>
+    </w:p>
+    <w:p>
+      <w:pPr>
+        <w:pStyle w:val="NoSpacing"/>
+        <w:rPr>
+          <w:sz w:val="22"/>
+        </w:rPr>
+      </w:pPr>
+    </w:p>
+    <w:p>
+      <w:pPr>
+        <w:pStyle w:val="NoSpacing"/>
+        <w:rPr>
+          <w:sz w:val="22"/>
+        </w:rPr>
+      </w:pPr>
+    </w:p>
+    <w:p>
+      <w:pPr>
+        <w:pStyle w:val="Heading2"/>
+        <w:spacing w:before="750" w:after="150"/>
+        <w:rPr>
+          <w:rFonts w:ascii="Helvetica" w:hAnsi="Helvetica" w:cs="Helvetica"/>
+          <w:color w:val="444444"/>
+        </w:rPr>
+      </w:pPr>
+      <w:r>
+        <w:rPr>
+          <w:rFonts w:ascii="Helvetica" w:hAnsi="Helvetica" w:cs="Helvetica"/>
+          <w:color w:val="444444"/>
+        </w:rPr>
+        <w:t>V</w:t>
+      </w:r>
+      <w:hyperlink r:id="rId37" w:anchor="view-encapsulation-types" w:history="1">
+        <w:r>
+          <w:rPr>
+            <w:rStyle w:val="Hyperlink"/>
+            <w:rFonts w:ascii="Helvetica" w:hAnsi="Helvetica" w:cs="Helvetica"/>
+            <w:color w:val="33414E"/>
+            <w:bdr w:val="none" w:sz="0" w:space="0" w:color="auto" w:frame="1"/>
+          </w:rPr>
+          <w:t>iew Encapsulation Types</w:t>
+        </w:r>
+      </w:hyperlink>
+    </w:p>
+    <w:p>
+      <w:pPr>
+        <w:numPr>
+          <w:ilvl w:val="0"/>
+          <w:numId w:val="21"/>
+        </w:numPr>
+        <w:spacing w:before="150" w:after="100" w:afterAutospacing="1" w:line="240" w:lineRule="auto"/>
+        <w:ind w:left="240"/>
+        <w:rPr>
+          <w:rFonts w:ascii="Helvetica" w:eastAsia="Times New Roman" w:hAnsi="Helvetica" w:cs="Helvetica"/>
+          <w:color w:val="444444"/>
+          <w:sz w:val="27"/>
+          <w:szCs w:val="27"/>
+        </w:rPr>
+      </w:pPr>
+      <w:r>
+        <w:rPr>
+          <w:rFonts w:ascii="Helvetica" w:eastAsia="Times New Roman" w:hAnsi="Helvetica" w:cs="Helvetica"/>
+          <w:b/>
+          <w:bCs/>
+          <w:color w:val="444444"/>
+          <w:sz w:val="27"/>
+        </w:rPr>
+        <w:t>ViewEncapsulation.None</w:t>
+      </w:r>
+      <w:r>
+        <w:rPr>
+          <w:rFonts w:ascii="Helvetica" w:eastAsia="Times New Roman" w:hAnsi="Helvetica" w:cs="Helvetica"/>
+          <w:color w:val="444444"/>
+          <w:sz w:val="27"/>
+          <w:szCs w:val="27"/>
+        </w:rPr>
+        <w:t> - No Shadow DOM at all. Therefore, also no style encapsulation.</w:t>
+      </w:r>
+    </w:p>
+    <w:p>
+      <w:pPr>
+        <w:numPr>
+          <w:ilvl w:val="0"/>
+          <w:numId w:val="21"/>
+        </w:numPr>
+        <w:spacing w:before="150" w:after="100" w:afterAutospacing="1" w:line="240" w:lineRule="auto"/>
+        <w:ind w:left="240"/>
+        <w:rPr>
+          <w:rFonts w:ascii="Helvetica" w:eastAsia="Times New Roman" w:hAnsi="Helvetica" w:cs="Helvetica"/>
+          <w:color w:val="444444"/>
+          <w:sz w:val="27"/>
+          <w:szCs w:val="27"/>
+        </w:rPr>
+      </w:pPr>
+      <w:r>
+        <w:rPr>
+          <w:rFonts w:ascii="Helvetica" w:eastAsia="Times New Roman" w:hAnsi="Helvetica" w:cs="Helvetica"/>
+          <w:b/>
+          <w:bCs/>
+          <w:color w:val="444444"/>
+          <w:sz w:val="27"/>
+        </w:rPr>
+        <w:t>ViewEncapsulation.Emulated</w:t>
+      </w:r>
+      <w:r>
+        <w:rPr>
+          <w:rFonts w:ascii="Helvetica" w:eastAsia="Times New Roman" w:hAnsi="Helvetica" w:cs="Helvetica"/>
+          <w:color w:val="444444"/>
+          <w:sz w:val="27"/>
+          <w:szCs w:val="27"/>
+        </w:rPr>
+        <w:t> - No Shadow DOM but style encapsulation emulation.</w:t>
+      </w:r>
+    </w:p>
+    <w:p>
+      <w:pPr>
+        <w:numPr>
+          <w:ilvl w:val="0"/>
+          <w:numId w:val="21"/>
+        </w:numPr>
+        <w:spacing w:before="150" w:after="100" w:afterAutospacing="1" w:line="240" w:lineRule="auto"/>
+        <w:ind w:left="240"/>
+        <w:rPr>
+          <w:rFonts w:ascii="Helvetica" w:eastAsia="Times New Roman" w:hAnsi="Helvetica" w:cs="Helvetica"/>
+          <w:color w:val="444444"/>
+          <w:sz w:val="27"/>
+          <w:szCs w:val="27"/>
+        </w:rPr>
+      </w:pPr>
+      <w:r>
+        <w:rPr>
+          <w:rFonts w:ascii="Helvetica" w:eastAsia="Times New Roman" w:hAnsi="Helvetica" w:cs="Helvetica"/>
+          <w:b/>
+          <w:bCs/>
+          <w:color w:val="444444"/>
+          <w:sz w:val="27"/>
+        </w:rPr>
+        <w:t>ViewEncapsulation.Native</w:t>
+      </w:r>
+      <w:r>
+        <w:rPr>
+          <w:rFonts w:ascii="Helvetica" w:eastAsia="Times New Roman" w:hAnsi="Helvetica" w:cs="Helvetica"/>
+          <w:color w:val="444444"/>
+          <w:sz w:val="27"/>
+          <w:szCs w:val="27"/>
+        </w:rPr>
+        <w:t> - Native Shadow DOM with all it’s goodness.</w:t>
+      </w:r>
+    </w:p>
+    <w:p>
+      <w:pPr>
+        <w:pStyle w:val="NoSpacing"/>
+        <w:rPr>
+          <w:sz w:val="22"/>
+        </w:rPr>
+      </w:pPr>
+    </w:p>
+    <w:p>
+      <w:pPr>
+        <w:pStyle w:val="NoSpacing"/>
+        <w:rPr>
+          <w:rStyle w:val="Strong"/>
+          <w:rFonts w:ascii="Helvetica" w:hAnsi="Helvetica" w:cs="Helvetica"/>
+          <w:color w:val="444444"/>
+          <w:sz w:val="27"/>
+          <w:szCs w:val="27"/>
+        </w:rPr>
+      </w:pPr>
+      <w:r>
+        <w:rPr>
+          <w:rStyle w:val="Strong"/>
+          <w:rFonts w:ascii="Helvetica" w:hAnsi="Helvetica" w:cs="Helvetica"/>
+          <w:color w:val="444444"/>
+          <w:sz w:val="27"/>
+          <w:szCs w:val="27"/>
+        </w:rPr>
+        <w:t>ViewEncapsulation.None</w:t>
+      </w:r>
+    </w:p>
+    <w:p>
+      <w:pPr>
+        <w:pStyle w:val="NoSpacing"/>
+        <w:rPr>
+          <w:rStyle w:val="Strong"/>
+          <w:rFonts w:ascii="Helvetica" w:hAnsi="Helvetica" w:cs="Helvetica"/>
+          <w:color w:val="444444"/>
+          <w:sz w:val="27"/>
+          <w:szCs w:val="27"/>
+        </w:rPr>
+      </w:pPr>
+    </w:p>
+    <w:p>
+      <w:pPr>
+        <w:pStyle w:val="NoSpacing"/>
+        <w:rPr>
+          <w:rFonts w:ascii="Helvetica" w:hAnsi="Helvetica" w:cs="Helvetica"/>
+          <w:color w:val="444444"/>
+          <w:sz w:val="27"/>
+          <w:szCs w:val="27"/>
+        </w:rPr>
+      </w:pPr>
+      <w:r>
+        <w:rPr>
+          <w:rFonts w:ascii="Helvetica" w:hAnsi="Helvetica" w:cs="Helvetica"/>
+          <w:color w:val="444444"/>
+          <w:sz w:val="27"/>
+          <w:szCs w:val="27"/>
+        </w:rPr>
+        <w:lastRenderedPageBreak/>
+        <w:t>Angular doesn’t use Shadow DOM at all. Styles applied to our component are written to the document head</w:t>
+      </w:r>
+      <w:r>
+        <w:rPr>
+          <w:rFonts w:ascii="Helvetica" w:hAnsi="Helvetica" w:cs="Helvetica"/>
+          <w:color w:val="444444"/>
+          <w:sz w:val="27"/>
+          <w:szCs w:val="27"/>
+        </w:rPr>
+        <w:t xml:space="preserve"> Or in other words, a component could overwrite styles from another component because its styles are applied to the document head later.</w:t>
+      </w:r>
+    </w:p>
+    <w:p>
+      <w:pPr>
+        <w:pStyle w:val="NoSpacing"/>
+        <w:rPr>
+          <w:rFonts w:ascii="Helvetica" w:hAnsi="Helvetica" w:cs="Helvetica"/>
+          <w:color w:val="444444"/>
+          <w:sz w:val="27"/>
+          <w:szCs w:val="27"/>
+        </w:rPr>
+      </w:pPr>
+      <w:r>
+        <w:rPr>
+          <w:rFonts w:ascii="Helvetica" w:hAnsi="Helvetica" w:cs="Helvetica"/>
+          <w:color w:val="444444"/>
+          <w:sz w:val="27"/>
+          <w:szCs w:val="27"/>
+        </w:rPr>
+        <w:t>That’s why this is the </w:t>
+      </w:r>
+      <w:r>
+        <w:rPr>
+          <w:rStyle w:val="Strong"/>
+          <w:rFonts w:ascii="Helvetica" w:hAnsi="Helvetica" w:cs="Helvetica"/>
+          <w:color w:val="444444"/>
+          <w:sz w:val="27"/>
+          <w:szCs w:val="27"/>
+        </w:rPr>
+        <w:t>unscoped</w:t>
+      </w:r>
+      <w:r>
+        <w:rPr>
+          <w:rFonts w:ascii="Helvetica" w:hAnsi="Helvetica" w:cs="Helvetica"/>
+          <w:color w:val="444444"/>
+          <w:sz w:val="27"/>
+          <w:szCs w:val="27"/>
+        </w:rPr>
+        <w:t> strategy</w:t>
+      </w:r>
+    </w:p>
+    <w:p>
+      <w:pPr>
+        <w:pStyle w:val="NoSpacing"/>
+        <w:rPr>
+          <w:rFonts w:ascii="Helvetica" w:hAnsi="Helvetica" w:cs="Helvetica"/>
+          <w:color w:val="444444"/>
+          <w:sz w:val="27"/>
+          <w:szCs w:val="27"/>
+        </w:rPr>
+      </w:pPr>
+    </w:p>
+    <w:p>
+      <w:pPr>
+        <w:pStyle w:val="NoSpacing"/>
+        <w:rPr>
+          <w:sz w:val="22"/>
+        </w:rPr>
+      </w:pPr>
+      <w:r>
+        <w:rPr>
+          <w:noProof/>
+          <w:sz w:val="22"/>
+        </w:rPr>
+        <w:drawing>
+          <wp:inline distT="0" distB="0" distL="0" distR="0">
+            <wp:extent cx="4086225" cy="3600450"/>
+            <wp:effectExtent l="19050" t="0" r="9525" b="0"/>
+            <wp:docPr id="12" name="Picture 1"/>
+            <wp:cNvGraphicFramePr>
+              <a:graphicFrameLocks xmlns:a="http://schemas.openxmlformats.org/drawingml/2006/main" noChangeAspect="1"/>
+            </wp:cNvGraphicFramePr>
+            <a:graphic xmlns:a="http://schemas.openxmlformats.org/drawingml/2006/main">
+              <a:graphicData uri="http://schemas.openxmlformats.org/drawingml/2006/picture">
+                <pic:pic xmlns:pic="http://schemas.openxmlformats.org/drawingml/2006/picture">
+                  <pic:nvPicPr>
+                    <pic:cNvPr id="0" name="Picture 1"/>
+                    <pic:cNvPicPr>
+                      <a:picLocks noChangeAspect="1" noChangeArrowheads="1"/>
+                    </pic:cNvPicPr>
+                  </pic:nvPicPr>
+                  <pic:blipFill>
+                    <a:blip r:embed="rId38"/>
+                    <a:srcRect/>
+                    <a:stretch>
+                      <a:fillRect/>
+                    </a:stretch>
+                  </pic:blipFill>
+                  <pic:spPr bwMode="auto">
+                    <a:xfrm>
+                      <a:off x="0" y="0"/>
+                      <a:ext cx="4086225" cy="3600450"/>
+                    </a:xfrm>
+                    <a:prstGeom prst="rect">
+                      <a:avLst/>
+                    </a:prstGeom>
+                    <a:noFill/>
+                    <a:ln w="9525">
+                      <a:noFill/>
+                      <a:miter lim="800000"/>
+                      <a:headEnd/>
+                      <a:tailEnd/>
+                    </a:ln>
+                  </pic:spPr>
+                </pic:pic>
+              </a:graphicData>
+            </a:graphic>
+          </wp:inline>
+        </w:drawing>
+      </w:r>
+    </w:p>
+    <w:p>
+      <w:pPr>
+        <w:pStyle w:val="NoSpacing"/>
+        <w:rPr>
+          <w:sz w:val="22"/>
+        </w:rPr>
+      </w:pPr>
+    </w:p>
+    <w:p>
+      <w:pPr>
+        <w:pStyle w:val="NoSpacing"/>
+        <w:rPr>
+          <w:sz w:val="22"/>
+        </w:rPr>
+      </w:pPr>
+      <w:r>
+        <w:rPr>
+          <w:sz w:val="22"/>
+        </w:rPr>
+        <w:t>And template</w:t>
+      </w:r>
+    </w:p>
+    <w:p>
+      <w:pPr>
+        <w:pStyle w:val="NoSpacing"/>
+        <w:rPr>
+          <w:sz w:val="22"/>
+        </w:rPr>
+      </w:pPr>
+    </w:p>
+    <w:p>
+      <w:pPr>
+        <w:pStyle w:val="NoSpacing"/>
+        <w:rPr>
+          <w:sz w:val="22"/>
+        </w:rPr>
+      </w:pPr>
+      <w:r>
+        <w:rPr>
+          <w:noProof/>
+          <w:sz w:val="22"/>
+        </w:rPr>
+        <w:drawing>
+          <wp:inline distT="0" distB="0" distL="0" distR="0">
+            <wp:extent cx="4819650" cy="2095500"/>
+            <wp:effectExtent l="19050" t="0" r="0" b="0"/>
+            <wp:docPr id="14" name="Picture 4"/>
+            <wp:cNvGraphicFramePr>
+              <a:graphicFrameLocks xmlns:a="http://schemas.openxmlformats.org/drawingml/2006/main" noChangeAspect="1"/>
+            </wp:cNvGraphicFramePr>
+            <a:graphic xmlns:a="http://schemas.openxmlformats.org/drawingml/2006/main">
+              <a:graphicData uri="http://schemas.openxmlformats.org/drawingml/2006/picture">
+                <pic:pic xmlns:pic="http://schemas.openxmlformats.org/drawingml/2006/picture">
+                  <pic:nvPicPr>
+                    <pic:cNvPr id="0" name="Picture 4"/>
+                    <pic:cNvPicPr>
+                      <a:picLocks noChangeAspect="1" noChangeArrowheads="1"/>
+                    </pic:cNvPicPr>
+                  </pic:nvPicPr>
+                  <pic:blipFill>
+                    <a:blip r:embed="rId39"/>
+                    <a:srcRect/>
+                    <a:stretch>
+                      <a:fillRect/>
+                    </a:stretch>
+                  </pic:blipFill>
+                  <pic:spPr bwMode="auto">
+                    <a:xfrm>
+                      <a:off x="0" y="0"/>
+                      <a:ext cx="4819650" cy="2095500"/>
+                    </a:xfrm>
+                    <a:prstGeom prst="rect">
+                      <a:avLst/>
+                    </a:prstGeom>
+                    <a:noFill/>
+                    <a:ln w="9525">
+                      <a:noFill/>
+                      <a:miter lim="800000"/>
+                      <a:headEnd/>
+                      <a:tailEnd/>
+                    </a:ln>
+                  </pic:spPr>
+                </pic:pic>
+              </a:graphicData>
+            </a:graphic>
+          </wp:inline>
+        </w:drawing>
+      </w:r>
+    </w:p>
+    <w:p>
+      <w:pPr>
+        <w:pStyle w:val="NoSpacing"/>
+        <w:rPr>
+          <w:sz w:val="22"/>
+        </w:rPr>
+      </w:pPr>
+    </w:p>
+    <w:p>
+      <w:pPr>
+        <w:pStyle w:val="NoSpacing"/>
+        <w:rPr>
+          <w:rFonts w:ascii="Helvetica" w:hAnsi="Helvetica" w:cs="Helvetica"/>
+          <w:color w:val="444444"/>
+          <w:sz w:val="27"/>
+          <w:szCs w:val="27"/>
+        </w:rPr>
+      </w:pPr>
+      <w:r>
+        <w:rPr>
+          <w:rFonts w:ascii="Helvetica" w:hAnsi="Helvetica" w:cs="Helvetica"/>
+          <w:color w:val="444444"/>
+          <w:sz w:val="27"/>
+          <w:szCs w:val="27"/>
+        </w:rPr>
+        <w:t>Will make Angular creating a DOM like this:</w:t>
+      </w:r>
+    </w:p>
+    <w:p>
+      <w:pPr>
+        <w:pStyle w:val="NoSpacing"/>
+        <w:rPr>
+          <w:rFonts w:ascii="Helvetica" w:hAnsi="Helvetica" w:cs="Helvetica"/>
+          <w:color w:val="444444"/>
+          <w:sz w:val="27"/>
+          <w:szCs w:val="27"/>
+        </w:rPr>
+      </w:pPr>
+    </w:p>
+    <w:p>
+      <w:pPr>
+        <w:pStyle w:val="NoSpacing"/>
+        <w:rPr>
+          <w:sz w:val="22"/>
+        </w:rPr>
+      </w:pPr>
+      <w:r>
+        <w:rPr>
+          <w:noProof/>
+          <w:sz w:val="22"/>
+        </w:rPr>
+        <w:lastRenderedPageBreak/>
+        <w:drawing>
+          <wp:inline distT="0" distB="0" distL="0" distR="0">
+            <wp:extent cx="5305425" cy="5753100"/>
+            <wp:effectExtent l="19050" t="0" r="9525" b="0"/>
+            <wp:docPr id="15" name="Picture 7"/>
+            <wp:cNvGraphicFramePr>
+              <a:graphicFrameLocks xmlns:a="http://schemas.openxmlformats.org/drawingml/2006/main" noChangeAspect="1"/>
+            </wp:cNvGraphicFramePr>
+            <a:graphic xmlns:a="http://schemas.openxmlformats.org/drawingml/2006/main">
+              <a:graphicData uri="http://schemas.openxmlformats.org/drawingml/2006/picture">
+                <pic:pic xmlns:pic="http://schemas.openxmlformats.org/drawingml/2006/picture">
+                  <pic:nvPicPr>
+                    <pic:cNvPr id="0" name="Picture 7"/>
+                    <pic:cNvPicPr>
+                      <a:picLocks noChangeAspect="1" noChangeArrowheads="1"/>
+                    </pic:cNvPicPr>
+                  </pic:nvPicPr>
+                  <pic:blipFill>
+                    <a:blip r:embed="rId40"/>
+                    <a:srcRect/>
+                    <a:stretch>
+                      <a:fillRect/>
+                    </a:stretch>
+                  </pic:blipFill>
+                  <pic:spPr bwMode="auto">
+                    <a:xfrm>
+                      <a:off x="0" y="0"/>
+                      <a:ext cx="5305425" cy="5753100"/>
+                    </a:xfrm>
+                    <a:prstGeom prst="rect">
+                      <a:avLst/>
+                    </a:prstGeom>
+                    <a:noFill/>
+                    <a:ln w="9525">
+                      <a:noFill/>
+                      <a:miter lim="800000"/>
+                      <a:headEnd/>
+                      <a:tailEnd/>
+                    </a:ln>
+                  </pic:spPr>
+                </pic:pic>
+              </a:graphicData>
+            </a:graphic>
+          </wp:inline>
+        </w:drawing>
+      </w:r>
+    </w:p>
+    <w:p>
+      <w:pPr>
+        <w:pStyle w:val="NoSpacing"/>
+        <w:rPr>
+          <w:sz w:val="22"/>
+        </w:rPr>
+      </w:pPr>
+    </w:p>
+    <w:p>
+      <w:pPr>
+        <w:pStyle w:val="NoSpacing"/>
+        <w:rPr>
+          <w:sz w:val="22"/>
+        </w:rPr>
+      </w:pPr>
+    </w:p>
+    <w:p>
+      <w:pPr>
+        <w:pStyle w:val="NormalWeb"/>
+        <w:spacing w:before="600" w:beforeAutospacing="0" w:after="0" w:afterAutospacing="0"/>
+        <w:rPr>
+          <w:rFonts w:ascii="Helvetica" w:hAnsi="Helvetica" w:cs="Helvetica"/>
+          <w:color w:val="444444"/>
+          <w:sz w:val="27"/>
+          <w:szCs w:val="27"/>
+        </w:rPr>
+      </w:pPr>
+      <w:r>
+        <w:rPr>
+          <w:rStyle w:val="Strong"/>
+          <w:rFonts w:ascii="Helvetica" w:hAnsi="Helvetica" w:cs="Helvetica"/>
+          <w:color w:val="444444"/>
+          <w:sz w:val="27"/>
+          <w:szCs w:val="27"/>
+        </w:rPr>
+        <w:t>ViewEncapsulation.Emulated</w:t>
+      </w:r>
+    </w:p>
+    <w:p>
+      <w:pPr>
+        <w:pStyle w:val="NormalWeb"/>
+        <w:spacing w:before="600" w:beforeAutospacing="0" w:after="0" w:afterAutospacing="0"/>
+        <w:rPr>
+          <w:rFonts w:ascii="Helvetica" w:hAnsi="Helvetica" w:cs="Helvetica"/>
+          <w:color w:val="444444"/>
+          <w:sz w:val="27"/>
+          <w:szCs w:val="27"/>
+        </w:rPr>
+      </w:pPr>
+      <w:r>
+        <w:rPr>
+          <w:rFonts w:ascii="Helvetica" w:hAnsi="Helvetica" w:cs="Helvetica"/>
+          <w:color w:val="444444"/>
+          <w:sz w:val="27"/>
+          <w:szCs w:val="27"/>
+        </w:rPr>
+        <w:t>This view encapsulation is used by default. </w:t>
+      </w:r>
+      <w:r>
+        <w:rPr>
+          <w:rStyle w:val="HTMLCode"/>
+          <w:color w:val="444444"/>
+          <w:sz w:val="26"/>
+          <w:szCs w:val="26"/>
+        </w:rPr>
+        <w:t>ViewEncapsulation.Emulated</w:t>
+      </w:r>
+      <w:r>
+        <w:rPr>
+          <w:rFonts w:ascii="Helvetica" w:hAnsi="Helvetica" w:cs="Helvetica"/>
+          <w:color w:val="444444"/>
+          <w:sz w:val="27"/>
+          <w:szCs w:val="27"/>
+        </w:rPr>
+        <w:t> emulates style encapsulation, even if no Shadow DOM is available. This is a very powerful feature in case you want to use a third-party component that comes with styles that might affect your application</w:t>
+      </w:r>
+    </w:p>
+    <w:p>
+      <w:pPr>
+        <w:pStyle w:val="NoSpacing"/>
+        <w:rPr>
+          <w:sz w:val="22"/>
+        </w:rPr>
+      </w:pPr>
+    </w:p>
+    <w:p>
+      <w:pPr>
+        <w:pStyle w:val="NoSpacing"/>
+        <w:rPr>
+          <w:rFonts w:ascii="Helvetica" w:hAnsi="Helvetica" w:cs="Helvetica"/>
+          <w:color w:val="444444"/>
+          <w:sz w:val="27"/>
+          <w:szCs w:val="27"/>
+        </w:rPr>
+      </w:pPr>
+      <w:r>
+        <w:rPr>
+          <w:rFonts w:ascii="Helvetica" w:hAnsi="Helvetica" w:cs="Helvetica"/>
+          <w:color w:val="444444"/>
+          <w:sz w:val="27"/>
+          <w:szCs w:val="27"/>
+        </w:rPr>
+        <w:lastRenderedPageBreak/>
+        <w:t>Here’s what the head looks like with the exact same component but different strategy:</w:t>
+      </w:r>
+    </w:p>
+    <w:p>
+      <w:pPr>
+        <w:pStyle w:val="NoSpacing"/>
+        <w:rPr>
+          <w:rFonts w:ascii="Helvetica" w:hAnsi="Helvetica" w:cs="Helvetica"/>
+          <w:color w:val="444444"/>
+          <w:sz w:val="27"/>
+          <w:szCs w:val="27"/>
+        </w:rPr>
+      </w:pPr>
+    </w:p>
+    <w:p>
+      <w:pPr>
+        <w:pStyle w:val="NoSpacing"/>
+        <w:rPr>
+          <w:sz w:val="22"/>
+        </w:rPr>
+      </w:pPr>
+      <w:r>
+        <w:rPr>
+          <w:noProof/>
+          <w:sz w:val="22"/>
+        </w:rPr>
+        <w:drawing>
+          <wp:inline distT="0" distB="0" distL="0" distR="0">
+            <wp:extent cx="3209925" cy="1381125"/>
+            <wp:effectExtent l="19050" t="0" r="9525" b="0"/>
+            <wp:docPr id="16" name="Picture 10"/>
+            <wp:cNvGraphicFramePr>
+              <a:graphicFrameLocks xmlns:a="http://schemas.openxmlformats.org/drawingml/2006/main" noChangeAspect="1"/>
+            </wp:cNvGraphicFramePr>
+            <a:graphic xmlns:a="http://schemas.openxmlformats.org/drawingml/2006/main">
+              <a:graphicData uri="http://schemas.openxmlformats.org/drawingml/2006/picture">
+                <pic:pic xmlns:pic="http://schemas.openxmlformats.org/drawingml/2006/picture">
+                  <pic:nvPicPr>
+                    <pic:cNvPr id="0" name="Picture 10"/>
+                    <pic:cNvPicPr>
+                      <a:picLocks noChangeAspect="1" noChangeArrowheads="1"/>
+                    </pic:cNvPicPr>
+                  </pic:nvPicPr>
+                  <pic:blipFill>
+                    <a:blip r:embed="rId41"/>
+                    <a:srcRect/>
+                    <a:stretch>
+                      <a:fillRect/>
+                    </a:stretch>
+                  </pic:blipFill>
+                  <pic:spPr bwMode="auto">
+                    <a:xfrm>
+                      <a:off x="0" y="0"/>
+                      <a:ext cx="3209925" cy="1381125"/>
+                    </a:xfrm>
+                    <a:prstGeom prst="rect">
+                      <a:avLst/>
+                    </a:prstGeom>
+                    <a:noFill/>
+                    <a:ln w="9525">
+                      <a:noFill/>
+                      <a:miter lim="800000"/>
+                      <a:headEnd/>
+                      <a:tailEnd/>
+                    </a:ln>
+                  </pic:spPr>
+                </pic:pic>
+              </a:graphicData>
+            </a:graphic>
+          </wp:inline>
+        </w:drawing>
+      </w:r>
+    </w:p>
+    <w:p>
+      <w:pPr>
+        <w:pStyle w:val="NoSpacing"/>
+        <w:rPr>
+          <w:sz w:val="22"/>
+        </w:rPr>
+      </w:pPr>
+    </w:p>
+    <w:p>
+      <w:pPr>
+        <w:pStyle w:val="NoSpacing"/>
+        <w:rPr>
+          <w:sz w:val="22"/>
+        </w:rPr>
+      </w:pPr>
+      <w:r>
+        <w:rPr>
+          <w:noProof/>
+          <w:sz w:val="22"/>
+        </w:rPr>
+        <w:drawing>
+          <wp:inline distT="0" distB="0" distL="0" distR="0">
+            <wp:extent cx="5943600" cy="2967235"/>
+            <wp:effectExtent l="19050" t="0" r="0" b="0"/>
+            <wp:docPr id="17" name="Picture 13"/>
+            <wp:cNvGraphicFramePr>
+              <a:graphicFrameLocks xmlns:a="http://schemas.openxmlformats.org/drawingml/2006/main" noChangeAspect="1"/>
+            </wp:cNvGraphicFramePr>
+            <a:graphic xmlns:a="http://schemas.openxmlformats.org/drawingml/2006/main">
+              <a:graphicData uri="http://schemas.openxmlformats.org/drawingml/2006/picture">
+                <pic:pic xmlns:pic="http://schemas.openxmlformats.org/drawingml/2006/picture">
+                  <pic:nvPicPr>
+                    <pic:cNvPr id="0" name="Picture 13"/>
+                    <pic:cNvPicPr>
+                      <a:picLocks noChangeAspect="1" noChangeArrowheads="1"/>
+                    </pic:cNvPicPr>
+                  </pic:nvPicPr>
+                  <pic:blipFill>
+                    <a:blip r:embed="rId42"/>
+                    <a:srcRect/>
+                    <a:stretch>
+                      <a:fillRect/>
+                    </a:stretch>
+                  </pic:blipFill>
+                  <pic:spPr bwMode="auto">
+                    <a:xfrm>
+                      <a:off x="0" y="0"/>
+                      <a:ext cx="5943600" cy="2967235"/>
+                    </a:xfrm>
+                    <a:prstGeom prst="rect">
+                      <a:avLst/>
+                    </a:prstGeom>
+                    <a:noFill/>
+                    <a:ln w="9525">
+                      <a:noFill/>
+                      <a:miter lim="800000"/>
+                      <a:headEnd/>
+                      <a:tailEnd/>
+                    </a:ln>
+                  </pic:spPr>
+                </pic:pic>
+              </a:graphicData>
+            </a:graphic>
+          </wp:inline>
+        </w:drawing>
+      </w:r>
+    </w:p>
+    <w:p>
+      <w:pPr>
+        <w:pStyle w:val="NoSpacing"/>
+        <w:rPr>
+          <w:sz w:val="22"/>
+        </w:rPr>
+      </w:pPr>
+    </w:p>
+    <w:p>
+      <w:pPr>
+        <w:pStyle w:val="NoSpacing"/>
+        <w:rPr>
+          <w:rFonts w:ascii="Helvetica" w:hAnsi="Helvetica" w:cs="Helvetica"/>
+          <w:color w:val="444444"/>
+          <w:sz w:val="27"/>
+          <w:szCs w:val="27"/>
+        </w:rPr>
+      </w:pPr>
+      <w:r>
+        <w:rPr>
+          <w:rFonts w:ascii="Helvetica" w:hAnsi="Helvetica" w:cs="Helvetica"/>
+          <w:color w:val="444444"/>
+          <w:sz w:val="27"/>
+          <w:szCs w:val="27"/>
+        </w:rPr>
+        <w:t>Angular added some attributes to our component’s template as well! We see the </w:t>
+      </w:r>
+      <w:r>
+        <w:rPr>
+          <w:rStyle w:val="HTMLCode"/>
+          <w:rFonts w:eastAsiaTheme="minorHAnsi"/>
+          <w:color w:val="444444"/>
+          <w:sz w:val="26"/>
+          <w:szCs w:val="26"/>
+        </w:rPr>
+        <w:t>_ngcontent-1</w:t>
+      </w:r>
+      <w:r>
+        <w:rPr>
+          <w:rFonts w:ascii="Helvetica" w:hAnsi="Helvetica" w:cs="Helvetica"/>
+          <w:color w:val="444444"/>
+          <w:sz w:val="27"/>
+          <w:szCs w:val="27"/>
+        </w:rPr>
+        <w:t> attribute which is also used in our rewritten CSS. So what the hell is going on there?</w:t>
+      </w:r>
+    </w:p>
+    <w:p>
+      <w:pPr>
+        <w:pStyle w:val="NoSpacing"/>
+        <w:rPr>
+          <w:rFonts w:ascii="Helvetica" w:hAnsi="Helvetica" w:cs="Helvetica"/>
+          <w:color w:val="444444"/>
+          <w:sz w:val="27"/>
+          <w:szCs w:val="27"/>
+        </w:rPr>
+      </w:pPr>
+      <w:r>
+        <w:rPr>
+          <w:rFonts w:ascii="Helvetica" w:hAnsi="Helvetica" w:cs="Helvetica"/>
+          <w:color w:val="444444"/>
+          <w:sz w:val="27"/>
+          <w:szCs w:val="27"/>
+        </w:rPr>
+        <w:t>Actually it’s quite simple. We want scoped styles without Shadow DOM right?</w:t>
+      </w:r>
+    </w:p>
+    <w:p>
+      <w:pPr>
+        <w:pStyle w:val="NoSpacing"/>
+        <w:rPr>
+          <w:rFonts w:ascii="Helvetica" w:hAnsi="Helvetica" w:cs="Helvetica"/>
+          <w:color w:val="444444"/>
+          <w:sz w:val="27"/>
+          <w:szCs w:val="27"/>
+        </w:rPr>
+      </w:pPr>
+      <w:r>
+        <w:rPr>
+          <w:rFonts w:ascii="Helvetica" w:hAnsi="Helvetica" w:cs="Helvetica"/>
+          <w:color w:val="444444"/>
+          <w:sz w:val="27"/>
+          <w:szCs w:val="27"/>
+        </w:rPr>
+        <w:t>But in order to enable scoped styles, Angular has to make sure that the component’s style selectors only match this particlar component and nothing else on the page. That’s why it extends the CSS selectors, so they have a higher specificity and don’t collide with other selectors defined before at the same. And of course, to make those selectors actually match, the elements in the template need to be extended as well. That’s why we see all those </w:t>
+      </w:r>
+      <w:r>
+        <w:rPr>
+          <w:rStyle w:val="HTMLCode"/>
+          <w:rFonts w:eastAsiaTheme="minorHAnsi"/>
+          <w:color w:val="444444"/>
+          <w:sz w:val="26"/>
+          <w:szCs w:val="26"/>
+        </w:rPr>
+        <w:t>_ngcontent-*</w:t>
+      </w:r>
+      <w:r>
+        <w:rPr>
+          <w:rFonts w:ascii="Helvetica" w:hAnsi="Helvetica" w:cs="Helvetica"/>
+          <w:color w:val="444444"/>
+          <w:sz w:val="27"/>
+          <w:szCs w:val="27"/>
+        </w:rPr>
+        <w:t> and </w:t>
+      </w:r>
+      <w:r>
+        <w:rPr>
+          <w:rStyle w:val="HTMLCode"/>
+          <w:rFonts w:eastAsiaTheme="minorHAnsi"/>
+          <w:color w:val="444444"/>
+          <w:sz w:val="26"/>
+          <w:szCs w:val="26"/>
+        </w:rPr>
+        <w:t>_nghost-*</w:t>
+      </w:r>
+      <w:r>
+        <w:rPr>
+          <w:rFonts w:ascii="Helvetica" w:hAnsi="Helvetica" w:cs="Helvetica"/>
+          <w:color w:val="444444"/>
+          <w:sz w:val="27"/>
+          <w:szCs w:val="27"/>
+        </w:rPr>
+        <w:t> attributes.</w:t>
+      </w:r>
+    </w:p>
+    <w:p>
+      <w:pPr>
+        <w:pStyle w:val="NoSpacing"/>
+        <w:rPr>
+          <w:rFonts w:ascii="Helvetica" w:hAnsi="Helvetica" w:cs="Helvetica"/>
+          <w:color w:val="444444"/>
+          <w:sz w:val="27"/>
+          <w:szCs w:val="27"/>
+        </w:rPr>
+      </w:pPr>
+    </w:p>
+    <w:p>
+      <w:pPr>
+        <w:pStyle w:val="NormalWeb"/>
+        <w:spacing w:before="600" w:beforeAutospacing="0" w:after="0" w:afterAutospacing="0"/>
+        <w:rPr>
+          <w:rFonts w:ascii="Helvetica" w:hAnsi="Helvetica" w:cs="Helvetica"/>
+          <w:color w:val="444444"/>
+          <w:sz w:val="27"/>
+          <w:szCs w:val="27"/>
+        </w:rPr>
+      </w:pPr>
+      <w:r>
+        <w:rPr>
+          <w:rStyle w:val="Strong"/>
+          <w:rFonts w:ascii="Helvetica" w:hAnsi="Helvetica" w:cs="Helvetica"/>
+          <w:color w:val="444444"/>
+          <w:sz w:val="27"/>
+          <w:szCs w:val="27"/>
+        </w:rPr>
+        <w:lastRenderedPageBreak/>
+        <w:t>ViewEncapsulation.Native</w:t>
+      </w:r>
+    </w:p>
+    <w:p>
+      <w:pPr>
+        <w:pStyle w:val="NormalWeb"/>
+        <w:spacing w:before="600" w:beforeAutospacing="0" w:after="0" w:afterAutospacing="0"/>
+        <w:rPr>
+          <w:rFonts w:ascii="Helvetica" w:hAnsi="Helvetica" w:cs="Helvetica"/>
+          <w:color w:val="444444"/>
+          <w:sz w:val="27"/>
+          <w:szCs w:val="27"/>
+        </w:rPr>
+      </w:pPr>
+      <w:r>
+        <w:rPr>
+          <w:rFonts w:ascii="Helvetica" w:hAnsi="Helvetica" w:cs="Helvetica"/>
+          <w:color w:val="444444"/>
+          <w:sz w:val="27"/>
+          <w:szCs w:val="27"/>
+        </w:rPr>
+        <w:t>Last but not least, we have the native Shadow DOM view encapsulation. This one is super simple to understand since it basically just makes Angular using native Shadow DOM. We can activate it the same way we did with the other types. Here’s what that looks like:</w:t>
+      </w:r>
+    </w:p>
+    <w:p>
+      <w:pPr>
+        <w:pStyle w:val="NoSpacing"/>
+        <w:rPr>
+          <w:rFonts w:ascii="Helvetica" w:hAnsi="Helvetica" w:cs="Helvetica"/>
+          <w:color w:val="444444"/>
+          <w:sz w:val="27"/>
+          <w:szCs w:val="27"/>
+        </w:rPr>
+      </w:pPr>
+    </w:p>
+    <w:p>
+      <w:pPr>
+        <w:pStyle w:val="NoSpacing"/>
+        <w:rPr>
+          <w:rFonts w:ascii="Helvetica" w:hAnsi="Helvetica" w:cs="Helvetica"/>
+          <w:color w:val="444444"/>
+          <w:sz w:val="27"/>
+          <w:szCs w:val="27"/>
+        </w:rPr>
+      </w:pPr>
+      <w:r>
+        <w:rPr>
+          <w:rFonts w:ascii="Helvetica" w:hAnsi="Helvetica" w:cs="Helvetica"/>
+          <w:noProof/>
+          <w:color w:val="444444"/>
+          <w:sz w:val="27"/>
+          <w:szCs w:val="27"/>
+        </w:rPr>
+        <w:drawing>
+          <wp:inline distT="0" distB="0" distL="0" distR="0">
+            <wp:extent cx="4038600" cy="2562225"/>
+            <wp:effectExtent l="19050" t="0" r="0" b="0"/>
+            <wp:docPr id="18" name="Picture 16"/>
+            <wp:cNvGraphicFramePr>
+              <a:graphicFrameLocks xmlns:a="http://schemas.openxmlformats.org/drawingml/2006/main" noChangeAspect="1"/>
+            </wp:cNvGraphicFramePr>
+            <a:graphic xmlns:a="http://schemas.openxmlformats.org/drawingml/2006/main">
+              <a:graphicData uri="http://schemas.openxmlformats.org/drawingml/2006/picture">
+                <pic:pic xmlns:pic="http://schemas.openxmlformats.org/drawingml/2006/picture">
+                  <pic:nvPicPr>
+                    <pic:cNvPr id="0" name="Picture 16"/>
+                    <pic:cNvPicPr>
+                      <a:picLocks noChangeAspect="1" noChangeArrowheads="1"/>
+                    </pic:cNvPicPr>
+                  </pic:nvPicPr>
+                  <pic:blipFill>
+                    <a:blip r:embed="rId43"/>
+                    <a:srcRect/>
+                    <a:stretch>
+                      <a:fillRect/>
+                    </a:stretch>
+                  </pic:blipFill>
+                  <pic:spPr bwMode="auto">
+                    <a:xfrm>
+                      <a:off x="0" y="0"/>
+                      <a:ext cx="4038600" cy="2562225"/>
+                    </a:xfrm>
+                    <a:prstGeom prst="rect">
+                      <a:avLst/>
+                    </a:prstGeom>
+                    <a:noFill/>
+                    <a:ln w="9525">
+                      <a:noFill/>
+                      <a:miter lim="800000"/>
+                      <a:headEnd/>
+                      <a:tailEnd/>
+                    </a:ln>
+                  </pic:spPr>
+                </pic:pic>
+              </a:graphicData>
+            </a:graphic>
+          </wp:inline>
+        </w:drawing>
+      </w:r>
+    </w:p>
+    <w:p>
+      <w:pPr>
+        <w:pStyle w:val="NoSpacing"/>
+        <w:rPr>
+          <w:rFonts w:ascii="Helvetica" w:hAnsi="Helvetica" w:cs="Helvetica"/>
+          <w:color w:val="444444"/>
+          <w:sz w:val="27"/>
+          <w:szCs w:val="27"/>
+        </w:rPr>
+      </w:pPr>
+    </w:p>
+    <w:p>
+      <w:pPr>
+        <w:pStyle w:val="NoSpacing"/>
+        <w:rPr>
+          <w:rFonts w:ascii="Helvetica" w:hAnsi="Helvetica" w:cs="Helvetica"/>
+          <w:color w:val="444444"/>
+          <w:sz w:val="27"/>
+          <w:szCs w:val="27"/>
+        </w:rPr>
+      </w:pPr>
+      <w:r>
+        <w:rPr>
+          <w:rFonts w:ascii="Helvetica" w:hAnsi="Helvetica" w:cs="Helvetica"/>
+          <w:color w:val="444444"/>
+          <w:sz w:val="27"/>
+          <w:szCs w:val="27"/>
+        </w:rPr>
+        <w:t>However, styles do now end up in the component’s template inside the shadow root. Here’s what that looks like:</w:t>
+      </w:r>
+    </w:p>
+    <w:p>
+      <w:pPr>
+        <w:pStyle w:val="NoSpacing"/>
+        <w:rPr>
+          <w:rFonts w:ascii="Helvetica" w:hAnsi="Helvetica" w:cs="Helvetica"/>
+          <w:color w:val="444444"/>
+          <w:sz w:val="27"/>
+          <w:szCs w:val="27"/>
+        </w:rPr>
+      </w:pPr>
+    </w:p>
+    <w:p>
+      <w:pPr>
+        <w:pStyle w:val="NoSpacing"/>
+        <w:rPr>
+          <w:rFonts w:ascii="Helvetica" w:hAnsi="Helvetica" w:cs="Helvetica"/>
+          <w:color w:val="444444"/>
+          <w:sz w:val="27"/>
+          <w:szCs w:val="27"/>
+        </w:rPr>
+      </w:pPr>
+      <w:r>
+        <w:rPr>
+          <w:rFonts w:ascii="Helvetica" w:hAnsi="Helvetica" w:cs="Helvetica"/>
+          <w:noProof/>
+          <w:color w:val="444444"/>
+          <w:sz w:val="27"/>
+          <w:szCs w:val="27"/>
+        </w:rPr>
+        <w:lastRenderedPageBreak/>
+        <w:drawing>
+          <wp:inline distT="0" distB="0" distL="0" distR="0">
+            <wp:extent cx="5181600" cy="4352925"/>
+            <wp:effectExtent l="19050" t="0" r="0" b="0"/>
+            <wp:docPr id="19" name="Picture 19"/>
+            <wp:cNvGraphicFramePr>
+              <a:graphicFrameLocks xmlns:a="http://schemas.openxmlformats.org/drawingml/2006/main" noChangeAspect="1"/>
+            </wp:cNvGraphicFramePr>
+            <a:graphic xmlns:a="http://schemas.openxmlformats.org/drawingml/2006/main">
+              <a:graphicData uri="http://schemas.openxmlformats.org/drawingml/2006/picture">
+                <pic:pic xmlns:pic="http://schemas.openxmlformats.org/drawingml/2006/picture">
+                  <pic:nvPicPr>
+                    <pic:cNvPr id="0" name="Picture 19"/>
+                    <pic:cNvPicPr>
+                      <a:picLocks noChangeAspect="1" noChangeArrowheads="1"/>
+                    </pic:cNvPicPr>
+                  </pic:nvPicPr>
+                  <pic:blipFill>
+                    <a:blip r:embed="rId44"/>
+                    <a:srcRect/>
+                    <a:stretch>
+                      <a:fillRect/>
+                    </a:stretch>
+                  </pic:blipFill>
+                  <pic:spPr bwMode="auto">
+                    <a:xfrm>
+                      <a:off x="0" y="0"/>
+                      <a:ext cx="5181600" cy="4352925"/>
+                    </a:xfrm>
+                    <a:prstGeom prst="rect">
+                      <a:avLst/>
+                    </a:prstGeom>
+                    <a:noFill/>
+                    <a:ln w="9525">
+                      <a:noFill/>
+                      <a:miter lim="800000"/>
+                      <a:headEnd/>
+                      <a:tailEnd/>
+                    </a:ln>
+                  </pic:spPr>
+                </pic:pic>
+              </a:graphicData>
+            </a:graphic>
+          </wp:inline>
+        </w:drawing>
+      </w:r>
+    </w:p>
+    <w:p>
+      <w:pPr>
+        <w:pStyle w:val="NoSpacing"/>
+        <w:rPr>
+          <w:rFonts w:ascii="Helvetica" w:hAnsi="Helvetica" w:cs="Helvetica"/>
+          <w:color w:val="444444"/>
+          <w:sz w:val="27"/>
+          <w:szCs w:val="27"/>
+        </w:rPr>
+      </w:pPr>
+    </w:p>
+    <w:p>
+      <w:pPr>
+        <w:pStyle w:val="NoSpacing"/>
+        <w:rPr>
+          <w:rFonts w:ascii="Helvetica" w:hAnsi="Helvetica" w:cs="Helvetica"/>
+          <w:color w:val="444444"/>
+          <w:sz w:val="27"/>
+          <w:szCs w:val="27"/>
+        </w:rPr>
+      </w:pPr>
+      <w:r>
+        <w:rPr>
+          <w:rFonts w:ascii="Helvetica" w:hAnsi="Helvetica" w:cs="Helvetica"/>
+          <w:color w:val="444444"/>
+          <w:sz w:val="27"/>
+          <w:szCs w:val="27"/>
+        </w:rPr>
+        <w:t>Styling Type</w:t>
+      </w:r>
+    </w:p>
+    <w:p>
+      <w:pPr>
+        <w:pStyle w:val="NoSpacing"/>
+        <w:rPr>
+          <w:rFonts w:ascii="Helvetica" w:hAnsi="Helvetica" w:cs="Helvetica"/>
+          <w:color w:val="444444"/>
+          <w:sz w:val="27"/>
+          <w:szCs w:val="27"/>
+        </w:rPr>
+      </w:pPr>
+    </w:p>
+    <w:p>
+      <w:pPr>
+        <w:pStyle w:val="Heading2"/>
+        <w:spacing w:before="750" w:after="150"/>
+        <w:rPr>
+          <w:rFonts w:ascii="Helvetica" w:hAnsi="Helvetica" w:cs="Helvetica"/>
+          <w:color w:val="444444"/>
+        </w:rPr>
+      </w:pPr>
+      <w:hyperlink r:id="rId45" w:anchor="component-inline-styles" w:history="1">
+        <w:r>
+          <w:rPr>
+            <w:rStyle w:val="Hyperlink"/>
+            <w:rFonts w:ascii="Helvetica" w:hAnsi="Helvetica" w:cs="Helvetica"/>
+            <w:color w:val="33414E"/>
+            <w:bdr w:val="none" w:sz="0" w:space="0" w:color="auto" w:frame="1"/>
+          </w:rPr>
+          <w:t>Component inline styles</w:t>
+        </w:r>
+      </w:hyperlink>
+    </w:p>
+    <w:p>
+      <w:pPr>
+        <w:pStyle w:val="NoSpacing"/>
+        <w:rPr>
+          <w:rFonts w:ascii="Helvetica" w:hAnsi="Helvetica" w:cs="Helvetica"/>
+          <w:color w:val="444444"/>
+          <w:sz w:val="27"/>
+          <w:szCs w:val="27"/>
+        </w:rPr>
+      </w:pPr>
+      <w:r>
+        <w:rPr>
+          <w:rFonts w:ascii="Helvetica" w:hAnsi="Helvetica" w:cs="Helvetica"/>
+          <w:noProof/>
+          <w:color w:val="444444"/>
+          <w:sz w:val="27"/>
+          <w:szCs w:val="27"/>
+        </w:rPr>
+        <w:drawing>
+          <wp:inline distT="0" distB="0" distL="0" distR="0">
+            <wp:extent cx="3895725" cy="2543175"/>
+            <wp:effectExtent l="19050" t="0" r="9525" b="0"/>
+            <wp:docPr id="22" name="Picture 22"/>
+            <wp:cNvGraphicFramePr>
+              <a:graphicFrameLocks xmlns:a="http://schemas.openxmlformats.org/drawingml/2006/main" noChangeAspect="1"/>
+            </wp:cNvGraphicFramePr>
+            <a:graphic xmlns:a="http://schemas.openxmlformats.org/drawingml/2006/main">
+              <a:graphicData uri="http://schemas.openxmlformats.org/drawingml/2006/picture">
+                <pic:pic xmlns:pic="http://schemas.openxmlformats.org/drawingml/2006/picture">
+                  <pic:nvPicPr>
+                    <pic:cNvPr id="0" name="Picture 22"/>
+                    <pic:cNvPicPr>
+                      <a:picLocks noChangeAspect="1" noChangeArrowheads="1"/>
+                    </pic:cNvPicPr>
+                  </pic:nvPicPr>
+                  <pic:blipFill>
+                    <a:blip r:embed="rId46"/>
+                    <a:srcRect/>
+                    <a:stretch>
+                      <a:fillRect/>
+                    </a:stretch>
+                  </pic:blipFill>
+                  <pic:spPr bwMode="auto">
+                    <a:xfrm>
+                      <a:off x="0" y="0"/>
+                      <a:ext cx="3895725" cy="2543175"/>
+                    </a:xfrm>
+                    <a:prstGeom prst="rect">
+                      <a:avLst/>
+                    </a:prstGeom>
+                    <a:noFill/>
+                    <a:ln w="9525">
+                      <a:noFill/>
+                      <a:miter lim="800000"/>
+                      <a:headEnd/>
+                      <a:tailEnd/>
+                    </a:ln>
+                  </pic:spPr>
+                </pic:pic>
+              </a:graphicData>
+            </a:graphic>
+          </wp:inline>
+        </w:drawing>
+      </w:r>
+    </w:p>
+    <w:p>
+      <w:pPr>
+        <w:pStyle w:val="NoSpacing"/>
+        <w:rPr>
+          <w:rFonts w:ascii="Helvetica" w:hAnsi="Helvetica" w:cs="Helvetica"/>
+          <w:color w:val="444444"/>
+          <w:sz w:val="27"/>
+          <w:szCs w:val="27"/>
+        </w:rPr>
+      </w:pPr>
+    </w:p>
+    <w:p>
+      <w:pPr>
+        <w:pStyle w:val="NoSpacing"/>
+        <w:rPr>
+          <w:rFonts w:ascii="Helvetica" w:hAnsi="Helvetica" w:cs="Helvetica"/>
+          <w:color w:val="444444"/>
+          <w:sz w:val="27"/>
+          <w:szCs w:val="27"/>
+        </w:rPr>
+      </w:pPr>
+      <w:r>
+        <w:rPr>
+          <w:rFonts w:ascii="Helvetica" w:hAnsi="Helvetica" w:cs="Helvetica"/>
+          <w:color w:val="444444"/>
+          <w:sz w:val="27"/>
+          <w:szCs w:val="27"/>
+        </w:rPr>
+        <w:t>Here’s what that looks like after rendering</w:t>
+      </w:r>
+    </w:p>
+    <w:p>
+      <w:pPr>
+        <w:pStyle w:val="NoSpacing"/>
+        <w:rPr>
+          <w:rFonts w:ascii="Helvetica" w:hAnsi="Helvetica" w:cs="Helvetica"/>
+          <w:color w:val="444444"/>
+          <w:sz w:val="27"/>
+          <w:szCs w:val="27"/>
+        </w:rPr>
+      </w:pPr>
+    </w:p>
+    <w:p>
+      <w:pPr>
+        <w:pStyle w:val="NoSpacing"/>
+        <w:rPr>
+          <w:rFonts w:ascii="Helvetica" w:hAnsi="Helvetica" w:cs="Helvetica"/>
+          <w:color w:val="444444"/>
+          <w:sz w:val="27"/>
+          <w:szCs w:val="27"/>
+        </w:rPr>
+      </w:pPr>
+      <w:r>
+        <w:rPr>
+          <w:rFonts w:ascii="Helvetica" w:hAnsi="Helvetica" w:cs="Helvetica"/>
+          <w:noProof/>
+          <w:color w:val="444444"/>
+          <w:sz w:val="27"/>
+          <w:szCs w:val="27"/>
+        </w:rPr>
+        <w:drawing>
+          <wp:inline distT="0" distB="0" distL="0" distR="0">
+            <wp:extent cx="2581275" cy="3381375"/>
+            <wp:effectExtent l="19050" t="0" r="9525" b="0"/>
+            <wp:docPr id="25" name="Picture 25"/>
+            <wp:cNvGraphicFramePr>
+              <a:graphicFrameLocks xmlns:a="http://schemas.openxmlformats.org/drawingml/2006/main" noChangeAspect="1"/>
+            </wp:cNvGraphicFramePr>
+            <a:graphic xmlns:a="http://schemas.openxmlformats.org/drawingml/2006/main">
+              <a:graphicData uri="http://schemas.openxmlformats.org/drawingml/2006/picture">
+                <pic:pic xmlns:pic="http://schemas.openxmlformats.org/drawingml/2006/picture">
+                  <pic:nvPicPr>
+                    <pic:cNvPr id="0" name="Picture 25"/>
+                    <pic:cNvPicPr>
+                      <a:picLocks noChangeAspect="1" noChangeArrowheads="1"/>
+                    </pic:cNvPicPr>
+                  </pic:nvPicPr>
+                  <pic:blipFill>
+                    <a:blip r:embed="rId47"/>
+                    <a:srcRect/>
+                    <a:stretch>
+                      <a:fillRect/>
+                    </a:stretch>
+                  </pic:blipFill>
+                  <pic:spPr bwMode="auto">
+                    <a:xfrm>
+                      <a:off x="0" y="0"/>
+                      <a:ext cx="2581275" cy="3381375"/>
+                    </a:xfrm>
+                    <a:prstGeom prst="rect">
+                      <a:avLst/>
+                    </a:prstGeom>
+                    <a:noFill/>
+                    <a:ln w="9525">
+                      <a:noFill/>
+                      <a:miter lim="800000"/>
+                      <a:headEnd/>
+                      <a:tailEnd/>
+                    </a:ln>
+                  </pic:spPr>
+                </pic:pic>
+              </a:graphicData>
+            </a:graphic>
+          </wp:inline>
+        </w:drawing>
+      </w:r>
+    </w:p>
+    <w:p>
+      <w:pPr>
+        <w:pStyle w:val="NoSpacing"/>
+        <w:rPr>
+          <w:rFonts w:ascii="Helvetica" w:hAnsi="Helvetica" w:cs="Helvetica"/>
+          <w:color w:val="444444"/>
+          <w:sz w:val="27"/>
+          <w:szCs w:val="27"/>
+        </w:rPr>
+      </w:pPr>
+    </w:p>
+    <w:p>
+      <w:pPr>
+        <w:pStyle w:val="Heading2"/>
+        <w:spacing w:before="750" w:after="150"/>
+        <w:rPr>
+          <w:rFonts w:ascii="Helvetica" w:hAnsi="Helvetica" w:cs="Helvetica"/>
+          <w:color w:val="444444"/>
+        </w:rPr>
+      </w:pPr>
+      <w:hyperlink r:id="rId48" w:anchor="styles-urls" w:history="1">
+        <w:r>
+          <w:rPr>
+            <w:rStyle w:val="Hyperlink"/>
+            <w:rFonts w:ascii="Helvetica" w:hAnsi="Helvetica" w:cs="Helvetica"/>
+            <w:color w:val="33414E"/>
+            <w:bdr w:val="none" w:sz="0" w:space="0" w:color="auto" w:frame="1"/>
+          </w:rPr>
+          <w:t>Styles urls</w:t>
+        </w:r>
+      </w:hyperlink>
+    </w:p>
+    <w:p>
+      <w:pPr>
+        <w:pStyle w:val="NoSpacing"/>
+        <w:rPr>
+          <w:rFonts w:ascii="Helvetica" w:hAnsi="Helvetica" w:cs="Helvetica"/>
+          <w:color w:val="444444"/>
+          <w:sz w:val="27"/>
+          <w:szCs w:val="27"/>
+        </w:rPr>
+      </w:pPr>
+    </w:p>
+    <w:p>
+      <w:pPr>
+        <w:pStyle w:val="NoSpacing"/>
+        <w:rPr>
+          <w:rFonts w:ascii="Helvetica" w:hAnsi="Helvetica" w:cs="Helvetica"/>
+          <w:color w:val="444444"/>
+          <w:sz w:val="27"/>
+          <w:szCs w:val="27"/>
+        </w:rPr>
+      </w:pPr>
+      <w:r>
+        <w:rPr>
+          <w:rFonts w:ascii="Helvetica" w:hAnsi="Helvetica" w:cs="Helvetica"/>
+          <w:noProof/>
+          <w:color w:val="444444"/>
+          <w:sz w:val="27"/>
+          <w:szCs w:val="27"/>
+        </w:rPr>
+        <w:lastRenderedPageBreak/>
+        <w:drawing>
+          <wp:inline distT="0" distB="0" distL="0" distR="0">
+            <wp:extent cx="4010025" cy="2381250"/>
+            <wp:effectExtent l="19050" t="0" r="9525" b="0"/>
+            <wp:docPr id="28" name="Picture 28"/>
+            <wp:cNvGraphicFramePr>
+              <a:graphicFrameLocks xmlns:a="http://schemas.openxmlformats.org/drawingml/2006/main" noChangeAspect="1"/>
+            </wp:cNvGraphicFramePr>
+            <a:graphic xmlns:a="http://schemas.openxmlformats.org/drawingml/2006/main">
+              <a:graphicData uri="http://schemas.openxmlformats.org/drawingml/2006/picture">
+                <pic:pic xmlns:pic="http://schemas.openxmlformats.org/drawingml/2006/picture">
+                  <pic:nvPicPr>
+                    <pic:cNvPr id="0" name="Picture 28"/>
+                    <pic:cNvPicPr>
+                      <a:picLocks noChangeAspect="1" noChangeArrowheads="1"/>
+                    </pic:cNvPicPr>
+                  </pic:nvPicPr>
+                  <pic:blipFill>
+                    <a:blip r:embed="rId49"/>
+                    <a:srcRect/>
+                    <a:stretch>
+                      <a:fillRect/>
+                    </a:stretch>
+                  </pic:blipFill>
+                  <pic:spPr bwMode="auto">
+                    <a:xfrm>
+                      <a:off x="0" y="0"/>
+                      <a:ext cx="4010025" cy="2381250"/>
+                    </a:xfrm>
+                    <a:prstGeom prst="rect">
+                      <a:avLst/>
+                    </a:prstGeom>
+                    <a:noFill/>
+                    <a:ln w="9525">
+                      <a:noFill/>
+                      <a:miter lim="800000"/>
+                      <a:headEnd/>
+                      <a:tailEnd/>
+                    </a:ln>
+                  </pic:spPr>
+                </pic:pic>
+              </a:graphicData>
+            </a:graphic>
+          </wp:inline>
+        </w:drawing>
+      </w:r>
+    </w:p>
+    <w:p>
+      <w:pPr>
+        <w:pStyle w:val="NoSpacing"/>
+        <w:rPr>
+          <w:rFonts w:ascii="Helvetica" w:hAnsi="Helvetica" w:cs="Helvetica"/>
+          <w:color w:val="444444"/>
+          <w:sz w:val="27"/>
+          <w:szCs w:val="27"/>
+        </w:rPr>
+      </w:pPr>
+    </w:p>
+    <w:p>
+      <w:pPr>
+        <w:pStyle w:val="NoSpacing"/>
+        <w:rPr>
+          <w:rFonts w:ascii="Helvetica" w:hAnsi="Helvetica" w:cs="Helvetica"/>
+          <w:color w:val="444444"/>
+          <w:sz w:val="27"/>
+          <w:szCs w:val="27"/>
+        </w:rPr>
+      </w:pPr>
+      <w:r>
+        <w:rPr>
+          <w:rFonts w:ascii="Helvetica" w:hAnsi="Helvetica" w:cs="Helvetica"/>
+          <w:color w:val="444444"/>
+          <w:sz w:val="27"/>
+          <w:szCs w:val="27"/>
+        </w:rPr>
+        <w:t>Angular append styleUrls text in head after component inline styles so styleUrls has higher priority then component inline style</w:t>
+      </w:r>
+    </w:p>
+    <w:p>
+      <w:pPr>
+        <w:pStyle w:val="Heading2"/>
+        <w:spacing w:before="750" w:after="150"/>
+        <w:rPr>
+          <w:rFonts w:ascii="Helvetica" w:hAnsi="Helvetica" w:cs="Helvetica"/>
+          <w:color w:val="444444"/>
+        </w:rPr>
+      </w:pPr>
+      <w:hyperlink r:id="rId50" w:anchor="template-inline-styles" w:history="1">
+        <w:r>
+          <w:rPr>
+            <w:rStyle w:val="Hyperlink"/>
+            <w:rFonts w:ascii="Helvetica" w:hAnsi="Helvetica" w:cs="Helvetica"/>
+            <w:color w:val="33414E"/>
+            <w:bdr w:val="none" w:sz="0" w:space="0" w:color="auto" w:frame="1"/>
+          </w:rPr>
+          <w:t>Template inline styles</w:t>
+        </w:r>
+      </w:hyperlink>
+    </w:p>
+    <w:p>
+      <w:pPr>
+        <w:pStyle w:val="NoSpacing"/>
+        <w:rPr>
+          <w:rFonts w:ascii="Helvetica" w:hAnsi="Helvetica" w:cs="Helvetica"/>
+          <w:color w:val="444444"/>
+          <w:sz w:val="27"/>
+          <w:szCs w:val="27"/>
+        </w:rPr>
+      </w:pPr>
+    </w:p>
+    <w:p>
+      <w:pPr>
+        <w:pStyle w:val="NoSpacing"/>
+        <w:rPr>
+          <w:rFonts w:ascii="Helvetica" w:hAnsi="Helvetica" w:cs="Helvetica"/>
+          <w:color w:val="444444"/>
+          <w:sz w:val="27"/>
+          <w:szCs w:val="27"/>
+        </w:rPr>
+      </w:pPr>
+      <w:r>
+        <w:rPr>
+          <w:rFonts w:ascii="Helvetica" w:hAnsi="Helvetica" w:cs="Helvetica"/>
+          <w:noProof/>
+          <w:color w:val="444444"/>
+          <w:sz w:val="27"/>
+          <w:szCs w:val="27"/>
+        </w:rPr>
+        <w:drawing>
+          <wp:inline distT="0" distB="0" distL="0" distR="0">
+            <wp:extent cx="4705350" cy="2057400"/>
+            <wp:effectExtent l="19050" t="0" r="0" b="0"/>
+            <wp:docPr id="31" name="Picture 31"/>
+            <wp:cNvGraphicFramePr>
+              <a:graphicFrameLocks xmlns:a="http://schemas.openxmlformats.org/drawingml/2006/main" noChangeAspect="1"/>
+            </wp:cNvGraphicFramePr>
+            <a:graphic xmlns:a="http://schemas.openxmlformats.org/drawingml/2006/main">
+              <a:graphicData uri="http://schemas.openxmlformats.org/drawingml/2006/picture">
+                <pic:pic xmlns:pic="http://schemas.openxmlformats.org/drawingml/2006/picture">
+                  <pic:nvPicPr>
+                    <pic:cNvPr id="0" name="Picture 31"/>
+                    <pic:cNvPicPr>
+                      <a:picLocks noChangeAspect="1" noChangeArrowheads="1"/>
+                    </pic:cNvPicPr>
+                  </pic:nvPicPr>
+                  <pic:blipFill>
+                    <a:blip r:embed="rId51"/>
+                    <a:srcRect/>
+                    <a:stretch>
+                      <a:fillRect/>
+                    </a:stretch>
+                  </pic:blipFill>
+                  <pic:spPr bwMode="auto">
+                    <a:xfrm>
+                      <a:off x="0" y="0"/>
+                      <a:ext cx="4705350" cy="2057400"/>
+                    </a:xfrm>
+                    <a:prstGeom prst="rect">
+                      <a:avLst/>
+                    </a:prstGeom>
+                    <a:noFill/>
+                    <a:ln w="9525">
+                      <a:noFill/>
+                      <a:miter lim="800000"/>
+                      <a:headEnd/>
+                      <a:tailEnd/>
+                    </a:ln>
+                  </pic:spPr>
+                </pic:pic>
+              </a:graphicData>
+            </a:graphic>
+          </wp:inline>
+        </w:drawing>
+      </w:r>
+    </w:p>
+    <w:p>
+      <w:pPr>
+        <w:pStyle w:val="NoSpacing"/>
+        <w:rPr>
+          <w:rFonts w:ascii="Helvetica" w:hAnsi="Helvetica" w:cs="Helvetica"/>
+          <w:color w:val="444444"/>
+          <w:sz w:val="27"/>
+          <w:szCs w:val="27"/>
+        </w:rPr>
+      </w:pPr>
+    </w:p>
+    <w:p>
+      <w:pPr>
+        <w:pStyle w:val="NoSpacing"/>
+        <w:rPr>
+          <w:rFonts w:ascii="Helvetica" w:hAnsi="Helvetica" w:cs="Helvetica"/>
+          <w:color w:val="444444"/>
+          <w:sz w:val="27"/>
+          <w:szCs w:val="27"/>
+        </w:rPr>
+      </w:pPr>
+      <w:r>
+        <w:rPr>
+          <w:rFonts w:ascii="Helvetica" w:hAnsi="Helvetica" w:cs="Helvetica"/>
+          <w:color w:val="444444"/>
+          <w:sz w:val="27"/>
+          <w:szCs w:val="27"/>
+        </w:rPr>
+        <w:t>Template inline styles always have the highest priority than other two</w:t>
+      </w:r>
+    </w:p>
+    <w:p>
+      <w:pPr>
+        <w:pStyle w:val="NoSpacing"/>
+        <w:rPr>
+          <w:rFonts w:ascii="Helvetica" w:hAnsi="Helvetica" w:cs="Helvetica"/>
+          <w:color w:val="444444"/>
+          <w:sz w:val="27"/>
+          <w:szCs w:val="27"/>
+        </w:rPr>
+      </w:pPr>
+    </w:p>
+    <w:p>
+      <w:pPr>
+        <w:pStyle w:val="NoSpacing"/>
+        <w:rPr>
+          <w:rFonts w:ascii="Helvetica" w:hAnsi="Helvetica" w:cs="Helvetica"/>
+          <w:color w:val="444444"/>
+          <w:sz w:val="27"/>
+          <w:szCs w:val="27"/>
+        </w:rPr>
+      </w:pPr>
+    </w:p>
+    <w:p>
+      <w:pPr>
+        <w:pStyle w:val="NoSpacing"/>
+        <w:rPr>
+          <w:sz w:val="22"/>
+        </w:rPr>
+      </w:pPr>
+    </w:p>
     <w:sectPr>
       <w:pgSz w:w="12240" w:h="15840"/>
       <w:pgMar w:top="1440" w:right="1440" w:bottom="1440" w:left="1440" w:header="720" w:footer="720" w:gutter="0"/>
@@ -11974,6 +15867,155 @@
     </w:lvl>
   </w:abstractNum>
   <w:abstractNum w:abstractNumId="9">
+    <w:nsid w:val="40A42440"/>
+    <w:multiLevelType w:val="multilevel"/>
+    <w:tmpl w:val="CA3AC4F8"/>
+    <w:lvl w:ilvl="0">
+      <w:start w:val="1"/>
+      <w:numFmt w:val="bullet"/>
+      <w:lvlText w:val=""/>
+      <w:lvlJc w:val="left"/>
+      <w:pPr>
+        <w:tabs>
+          <w:tab w:val="num" w:pos="720"/>
+        </w:tabs>
+        <w:ind w:left="720" w:hanging="360"/>
+      </w:pPr>
+      <w:rPr>
+        <w:rFonts w:ascii="Symbol" w:hAnsi="Symbol" w:hint="default"/>
+        <w:sz w:val="20"/>
+      </w:rPr>
+    </w:lvl>
+    <w:lvl w:ilvl="1" w:tentative="1">
+      <w:start w:val="1"/>
+      <w:numFmt w:val="bullet"/>
+      <w:lvlText w:val="o"/>
+      <w:lvlJc w:val="left"/>
+      <w:pPr>
+        <w:tabs>
+          <w:tab w:val="num" w:pos="1440"/>
+        </w:tabs>
+        <w:ind w:left="1440" w:hanging="360"/>
+      </w:pPr>
+      <w:rPr>
+        <w:rFonts w:ascii="Courier New" w:hAnsi="Courier New" w:hint="default"/>
+        <w:sz w:val="20"/>
+      </w:rPr>
+    </w:lvl>
+    <w:lvl w:ilvl="2" w:tentative="1">
+      <w:start w:val="1"/>
+      <w:numFmt w:val="bullet"/>
+      <w:lvlText w:val=""/>
+      <w:lvlJc w:val="left"/>
+      <w:pPr>
+        <w:tabs>
+          <w:tab w:val="num" w:pos="2160"/>
+        </w:tabs>
+        <w:ind w:left="2160" w:hanging="360"/>
+      </w:pPr>
+      <w:rPr>
+        <w:rFonts w:ascii="Wingdings" w:hAnsi="Wingdings" w:hint="default"/>
+        <w:sz w:val="20"/>
+      </w:rPr>
+    </w:lvl>
+    <w:lvl w:ilvl="3" w:tentative="1">
+      <w:start w:val="1"/>
+      <w:numFmt w:val="bullet"/>
+      <w:lvlText w:val=""/>
+      <w:lvlJc w:val="left"/>
+      <w:pPr>
+        <w:tabs>
+          <w:tab w:val="num" w:pos="2880"/>
+        </w:tabs>
+        <w:ind w:left="2880" w:hanging="360"/>
+      </w:pPr>
+      <w:rPr>
+        <w:rFonts w:ascii="Wingdings" w:hAnsi="Wingdings" w:hint="default"/>
+        <w:sz w:val="20"/>
+      </w:rPr>
+    </w:lvl>
+    <w:lvl w:ilvl="4" w:tentative="1">
+      <w:start w:val="1"/>
+      <w:numFmt w:val="bullet"/>
+      <w:lvlText w:val=""/>
+      <w:lvlJc w:val="left"/>
+      <w:pPr>
+        <w:tabs>
+          <w:tab w:val="num" w:pos="3600"/>
+        </w:tabs>
+        <w:ind w:left="3600" w:hanging="360"/>
+      </w:pPr>
+      <w:rPr>
+        <w:rFonts w:ascii="Wingdings" w:hAnsi="Wingdings" w:hint="default"/>
+        <w:sz w:val="20"/>
+      </w:rPr>
+    </w:lvl>
+    <w:lvl w:ilvl="5" w:tentative="1">
+      <w:start w:val="1"/>
+      <w:numFmt w:val="bullet"/>
+      <w:lvlText w:val=""/>
+      <w:lvlJc w:val="left"/>
+      <w:pPr>
+        <w:tabs>
+          <w:tab w:val="num" w:pos="4320"/>
+        </w:tabs>
+        <w:ind w:left="4320" w:hanging="360"/>
+      </w:pPr>
+      <w:rPr>
+        <w:rFonts w:ascii="Wingdings" w:hAnsi="Wingdings" w:hint="default"/>
+        <w:sz w:val="20"/>
+      </w:rPr>
+    </w:lvl>
+    <w:lvl w:ilvl="6" w:tentative="1">
+      <w:start w:val="1"/>
+      <w:numFmt w:val="bullet"/>
+      <w:lvlText w:val=""/>
+      <w:lvlJc w:val="left"/>
+      <w:pPr>
+        <w:tabs>
+          <w:tab w:val="num" w:pos="5040"/>
+        </w:tabs>
+        <w:ind w:left="5040" w:hanging="360"/>
+      </w:pPr>
+      <w:rPr>
+        <w:rFonts w:ascii="Wingdings" w:hAnsi="Wingdings" w:hint="default"/>
+        <w:sz w:val="20"/>
+      </w:rPr>
+    </w:lvl>
+    <w:lvl w:ilvl="7" w:tentative="1">
+      <w:start w:val="1"/>
+      <w:numFmt w:val="bullet"/>
+      <w:lvlText w:val=""/>
+      <w:lvlJc w:val="left"/>
+      <w:pPr>
+        <w:tabs>
+          <w:tab w:val="num" w:pos="5760"/>
+        </w:tabs>
+        <w:ind w:left="5760" w:hanging="360"/>
+      </w:pPr>
+      <w:rPr>
+        <w:rFonts w:ascii="Wingdings" w:hAnsi="Wingdings" w:hint="default"/>
+        <w:sz w:val="20"/>
+      </w:rPr>
+    </w:lvl>
+    <w:lvl w:ilvl="8" w:tentative="1">
+      <w:start w:val="1"/>
+      <w:numFmt w:val="bullet"/>
+      <w:lvlText w:val=""/>
+      <w:lvlJc w:val="left"/>
+      <w:pPr>
+        <w:tabs>
+          <w:tab w:val="num" w:pos="6480"/>
+        </w:tabs>
+        <w:ind w:left="6480" w:hanging="360"/>
+      </w:pPr>
+      <w:rPr>
+        <w:rFonts w:ascii="Wingdings" w:hAnsi="Wingdings" w:hint="default"/>
+        <w:sz w:val="20"/>
+      </w:rPr>
+    </w:lvl>
+  </w:abstractNum>
+  <w:abstractNum w:abstractNumId="10">
     <w:nsid w:val="52BB0DC9"/>
     <w:multiLevelType w:val="hybridMultilevel"/>
     <w:tmpl w:val="FE58064C"/>
@@ -12086,7 +16128,7 @@
       </w:rPr>
     </w:lvl>
   </w:abstractNum>
-  <w:abstractNum w:abstractNumId="10">
+  <w:abstractNum w:abstractNumId="11">
     <w:nsid w:val="531C2BD6"/>
     <w:multiLevelType w:val="multilevel"/>
     <w:tmpl w:val="EDEAB0B2"/>
@@ -12235,7 +16277,7 @@
       </w:rPr>
     </w:lvl>
   </w:abstractNum>
-  <w:abstractNum w:abstractNumId="11">
+  <w:abstractNum w:abstractNumId="12">
     <w:nsid w:val="54FE64C0"/>
     <w:multiLevelType w:val="multilevel"/>
     <w:tmpl w:val="BD80895C"/>
@@ -12384,7 +16426,7 @@
       </w:rPr>
     </w:lvl>
   </w:abstractNum>
-  <w:abstractNum w:abstractNumId="12">
+  <w:abstractNum w:abstractNumId="13">
     <w:nsid w:val="55254642"/>
     <w:multiLevelType w:val="multilevel"/>
     <w:tmpl w:val="279AAF90"/>
@@ -12533,7 +16575,7 @@
       </w:rPr>
     </w:lvl>
   </w:abstractNum>
-  <w:abstractNum w:abstractNumId="13">
+  <w:abstractNum w:abstractNumId="14">
     <w:nsid w:val="58E63ABB"/>
     <w:multiLevelType w:val="hybridMultilevel"/>
     <w:tmpl w:val="A9D6EC0A"/>
@@ -12646,7 +16688,7 @@
       </w:rPr>
     </w:lvl>
   </w:abstractNum>
-  <w:abstractNum w:abstractNumId="14">
+  <w:abstractNum w:abstractNumId="15">
     <w:nsid w:val="60B41E1B"/>
     <w:multiLevelType w:val="multilevel"/>
     <w:tmpl w:val="3820B17C"/>
@@ -12795,7 +16837,7 @@
       </w:rPr>
     </w:lvl>
   </w:abstractNum>
-  <w:abstractNum w:abstractNumId="15">
+  <w:abstractNum w:abstractNumId="16">
     <w:nsid w:val="60E57DA3"/>
     <w:multiLevelType w:val="hybridMultilevel"/>
     <w:tmpl w:val="79F62E7C"/>
@@ -12908,7 +16950,7 @@
       </w:rPr>
     </w:lvl>
   </w:abstractNum>
-  <w:abstractNum w:abstractNumId="16">
+  <w:abstractNum w:abstractNumId="17">
     <w:nsid w:val="64154E77"/>
     <w:multiLevelType w:val="multilevel"/>
     <w:tmpl w:val="BD80895C"/>
@@ -13057,7 +17099,7 @@
       </w:rPr>
     </w:lvl>
   </w:abstractNum>
-  <w:abstractNum w:abstractNumId="17">
+  <w:abstractNum w:abstractNumId="18">
     <w:nsid w:val="66B7574B"/>
     <w:multiLevelType w:val="hybridMultilevel"/>
     <w:tmpl w:val="57CA5B8A"/>
@@ -13170,7 +17212,7 @@
       </w:rPr>
     </w:lvl>
   </w:abstractNum>
-  <w:abstractNum w:abstractNumId="18">
+  <w:abstractNum w:abstractNumId="19">
     <w:nsid w:val="744416C0"/>
     <w:multiLevelType w:val="hybridMultilevel"/>
     <w:tmpl w:val="0C80D204"/>
@@ -13283,7 +17325,7 @@
       </w:rPr>
     </w:lvl>
   </w:abstractNum>
-  <w:abstractNum w:abstractNumId="19">
+  <w:abstractNum w:abstractNumId="20">
     <w:nsid w:val="75E35336"/>
     <w:multiLevelType w:val="multilevel"/>
     <w:tmpl w:val="161A6A0C"/>
@@ -13436,31 +17478,31 @@
     <w:abstractNumId w:val="7"/>
   </w:num>
   <w:num w:numId="2">
-    <w:abstractNumId w:val="14"/>
+    <w:abstractNumId w:val="15"/>
   </w:num>
   <w:num w:numId="3">
     <w:abstractNumId w:val="6"/>
   </w:num>
   <w:num w:numId="4">
+    <w:abstractNumId w:val="13"/>
+  </w:num>
+  <w:num w:numId="5">
+    <w:abstractNumId w:val="17"/>
+  </w:num>
+  <w:num w:numId="6">
     <w:abstractNumId w:val="12"/>
   </w:num>
-  <w:num w:numId="5">
-    <w:abstractNumId w:val="16"/>
-  </w:num>
-  <w:num w:numId="6">
-    <w:abstractNumId w:val="11"/>
-  </w:num>
   <w:num w:numId="7">
-    <w:abstractNumId w:val="19"/>
+    <w:abstractNumId w:val="20"/>
   </w:num>
   <w:num w:numId="8">
-    <w:abstractNumId w:val="10"/>
+    <w:abstractNumId w:val="11"/>
   </w:num>
   <w:num w:numId="9">
     <w:abstractNumId w:val="8"/>
   </w:num>
   <w:num w:numId="10">
-    <w:abstractNumId w:val="13"/>
+    <w:abstractNumId w:val="14"/>
   </w:num>
   <w:num w:numId="11">
     <w:abstractNumId w:val="3"/>
@@ -13469,16 +17511,16 @@
     <w:abstractNumId w:val="0"/>
   </w:num>
   <w:num w:numId="13">
-    <w:abstractNumId w:val="9"/>
+    <w:abstractNumId w:val="10"/>
   </w:num>
   <w:num w:numId="14">
-    <w:abstractNumId w:val="17"/>
+    <w:abstractNumId w:val="18"/>
   </w:num>
   <w:num w:numId="15">
     <w:abstractNumId w:val="1"/>
   </w:num>
   <w:num w:numId="16">
-    <w:abstractNumId w:val="18"/>
+    <w:abstractNumId w:val="19"/>
   </w:num>
   <w:num w:numId="17">
     <w:abstractNumId w:val="5"/>
@@ -13487,10 +17529,13 @@
     <w:abstractNumId w:val="4"/>
   </w:num>
   <w:num w:numId="19">
-    <w:abstractNumId w:val="15"/>
+    <w:abstractNumId w:val="16"/>
   </w:num>
   <w:num w:numId="20">
     <w:abstractNumId w:val="2"/>
+  </w:num>
+  <w:num w:numId="21">
+    <w:abstractNumId w:val="9"/>
   </w:num>
 </w:numbering>
 </file>
@@ -13654,6 +17699,29 @@
     <w:name w:val="Normal"/>
     <w:qFormat/>
     <w:rsid w:val="00AE607D"/>
+  </w:style>
+  <w:style w:type="paragraph" w:styleId="Heading1">
+    <w:name w:val="heading 1"/>
+    <w:basedOn w:val="Normal"/>
+    <w:next w:val="Normal"/>
+    <w:link w:val="Heading1Char"/>
+    <w:uiPriority w:val="9"/>
+    <w:qFormat/>
+    <w:rsid w:val="00560140"/>
+    <w:pPr>
+      <w:keepNext/>
+      <w:keepLines/>
+      <w:spacing w:before="480" w:after="0"/>
+      <w:outlineLvl w:val="0"/>
+    </w:pPr>
+    <w:rPr>
+      <w:rFonts w:asciiTheme="majorHAnsi" w:eastAsiaTheme="majorEastAsia" w:hAnsiTheme="majorHAnsi" w:cstheme="majorBidi"/>
+      <w:b/>
+      <w:bCs/>
+      <w:color w:val="365F91" w:themeColor="accent1" w:themeShade="BF"/>
+      <w:sz w:val="28"/>
+      <w:szCs w:val="28"/>
+    </w:rPr>
   </w:style>
   <w:style w:type="paragraph" w:styleId="Heading2">
     <w:name w:val="heading 2"/>
@@ -14059,6 +18127,21 @@
     <w:basedOn w:val="DefaultParagraphFont"/>
     <w:rsid w:val="00D95E51"/>
   </w:style>
+  <w:style w:type="character" w:customStyle="1" w:styleId="Heading1Char">
+    <w:name w:val="Heading 1 Char"/>
+    <w:basedOn w:val="DefaultParagraphFont"/>
+    <w:link w:val="Heading1"/>
+    <w:uiPriority w:val="9"/>
+    <w:rsid w:val="00560140"/>
+    <w:rPr>
+      <w:rFonts w:asciiTheme="majorHAnsi" w:eastAsiaTheme="majorEastAsia" w:hAnsiTheme="majorHAnsi" w:cstheme="majorBidi"/>
+      <w:b/>
+      <w:bCs/>
+      <w:color w:val="365F91" w:themeColor="accent1" w:themeShade="BF"/>
+      <w:sz w:val="28"/>
+      <w:szCs w:val="28"/>
+    </w:rPr>
+  </w:style>
 </w:styles>
 </file>
 
@@ -14343,4 +18426,16 @@
   <a:objectDefaults/>
   <a:extraClrSchemeLst/>
 </a:theme>
+</file>
+
+<file path=customXml/item1.xml><?xml version="1.0" encoding="utf-8"?>
+<b:Sources xmlns:b="http://schemas.openxmlformats.org/officeDocument/2006/bibliography" xmlns="http://schemas.openxmlformats.org/officeDocument/2006/bibliography" SelectedStyle="\APA.XSL" StyleName="APA"/>
+</file>
+
+<file path=customXml/itemProps1.xml><?xml version="1.0" encoding="utf-8"?>
+<ds:datastoreItem xmlns:ds="http://schemas.openxmlformats.org/officeDocument/2006/customXml" ds:itemID="{B2BECFA4-893E-4A87-BA49-CBAC0F93BBC1}">
+  <ds:schemaRefs>
+    <ds:schemaRef ds:uri="http://schemas.openxmlformats.org/officeDocument/2006/bibliography"/>
+  </ds:schemaRefs>
+</ds:datastoreItem>
 </file>
</xml_diff>